<commit_message>
code finish for audio book, but batch size == 1 and not parameter set
just for first run in server
</commit_message>
<xml_diff>
--- a/新建 Microsoft Word 文档.docx
+++ b/新建 Microsoft Word 文档.docx
@@ -1,6 +1,6 @@
 
 <file path=word/document.xml><?xml version="1.0" encoding="utf-8"?>
-<w:document xmlns:wpc="http://schemas.microsoft.com/office/word/2010/wordprocessingCanvas" xmlns:cx="http://schemas.microsoft.com/office/drawing/2014/chartex" xmlns:cx1="http://schemas.microsoft.com/office/drawing/2015/9/8/chartex" xmlns:mc="http://schemas.openxmlformats.org/markup-compatibility/2006" xmlns:o="urn:schemas-microsoft-com:office:office" xmlns:r="http://schemas.openxmlformats.org/officeDocument/2006/relationships" xmlns:m="http://schemas.openxmlformats.org/officeDocument/2006/math" xmlns:v="urn:schemas-microsoft-com:vml" xmlns:wp14="http://schemas.microsoft.com/office/word/2010/wordprocessingDrawing" xmlns:wp="http://schemas.openxmlformats.org/drawingml/2006/wordprocessingDrawing" xmlns:w10="urn:schemas-microsoft-com:office:word" xmlns:w="http://schemas.openxmlformats.org/wordprocessingml/2006/main" xmlns:w14="http://schemas.microsoft.com/office/word/2010/wordml" xmlns:w15="http://schemas.microsoft.com/office/word/2012/wordml" xmlns:w16se="http://schemas.microsoft.com/office/word/2015/wordml/symex" xmlns:wpg="http://schemas.microsoft.com/office/word/2010/wordprocessingGroup" xmlns:wpi="http://schemas.microsoft.com/office/word/2010/wordprocessingInk" xmlns:wne="http://schemas.microsoft.com/office/word/2006/wordml" xmlns:wps="http://schemas.microsoft.com/office/word/2010/wordprocessingShape" mc:Ignorable="w14 w15 w16se wp14">
+<w:document xmlns:wpc="http://schemas.microsoft.com/office/word/2010/wordprocessingCanvas" xmlns:cx="http://schemas.microsoft.com/office/drawing/2014/chartex" xmlns:cx1="http://schemas.microsoft.com/office/drawing/2015/9/8/chartex" xmlns:cx2="http://schemas.microsoft.com/office/drawing/2015/10/21/chartex" xmlns:cx3="http://schemas.microsoft.com/office/drawing/2016/5/9/chartex" xmlns:cx4="http://schemas.microsoft.com/office/drawing/2016/5/10/chartex" xmlns:cx5="http://schemas.microsoft.com/office/drawing/2016/5/11/chartex" xmlns:cx6="http://schemas.microsoft.com/office/drawing/2016/5/12/chartex" xmlns:cx7="http://schemas.microsoft.com/office/drawing/2016/5/13/chartex" xmlns:cx8="http://schemas.microsoft.com/office/drawing/2016/5/14/chartex" xmlns:mc="http://schemas.openxmlformats.org/markup-compatibility/2006" xmlns:aink="http://schemas.microsoft.com/office/drawing/2016/ink" xmlns:am3d="http://schemas.microsoft.com/office/drawing/2017/model3d" xmlns:o="urn:schemas-microsoft-com:office:office" xmlns:r="http://schemas.openxmlformats.org/officeDocument/2006/relationships" xmlns:m="http://schemas.openxmlformats.org/officeDocument/2006/math" xmlns:v="urn:schemas-microsoft-com:vml" xmlns:wp14="http://schemas.microsoft.com/office/word/2010/wordprocessingDrawing" xmlns:wp="http://schemas.openxmlformats.org/drawingml/2006/wordprocessingDrawing" xmlns:w10="urn:schemas-microsoft-com:office:word" xmlns:w="http://schemas.openxmlformats.org/wordprocessingml/2006/main" xmlns:w14="http://schemas.microsoft.com/office/word/2010/wordml" xmlns:w15="http://schemas.microsoft.com/office/word/2012/wordml" xmlns:w16cid="http://schemas.microsoft.com/office/word/2016/wordml/cid" xmlns:w16se="http://schemas.microsoft.com/office/word/2015/wordml/symex" xmlns:wpg="http://schemas.microsoft.com/office/word/2010/wordprocessingGroup" xmlns:wpi="http://schemas.microsoft.com/office/word/2010/wordprocessingInk" xmlns:wne="http://schemas.microsoft.com/office/word/2006/wordml" xmlns:wps="http://schemas.microsoft.com/office/word/2010/wordprocessingShape" mc:Ignorable="w14 w15 w16se w16cid wp14">
   <w:body>
     <w:p>
       <w:pPr>
@@ -202,7 +202,15 @@
         <w:t>4.</w:t>
       </w:r>
       <w:r>
-        <w:t xml:space="preserve"> [6] H.-T. Luong, S. Takaki, G. E. Henter, and J. Yamagishi, “Adapting</w:t>
+        <w:t xml:space="preserve"> [6] H.-T. Luong, S. Takaki, G. E. </w:t>
+      </w:r>
+      <w:proofErr w:type="spellStart"/>
+      <w:r>
+        <w:t>Henter</w:t>
+      </w:r>
+      <w:proofErr w:type="spellEnd"/>
+      <w:r>
+        <w:t>, and J. Yamagishi, “Adapting</w:t>
       </w:r>
     </w:p>
     <w:p>
@@ -226,7 +234,15 @@
         <w:ind w:firstLine="480"/>
       </w:pPr>
       <w:r>
-        <w:t>[7] S. Xue, O. Abdel-Hamid, H. Jiang, L.-R. Dai, and Q. Liu, “Fast</w:t>
+        <w:t xml:space="preserve">[7] S. </w:t>
+      </w:r>
+      <w:proofErr w:type="spellStart"/>
+      <w:r>
+        <w:t>Xue</w:t>
+      </w:r>
+      <w:proofErr w:type="spellEnd"/>
+      <w:r>
+        <w:t>, O. Abdel-Hamid, H. Jiang, L.-R. Dai, and Q. Liu, “Fast</w:t>
       </w:r>
     </w:p>
     <w:p>
@@ -266,7 +282,15 @@
         <w:ind w:firstLine="480"/>
       </w:pPr>
       <w:r>
-        <w:t>for deep neural network speech synthesis,” in Proc. Interspeech,</w:t>
+        <w:t xml:space="preserve">for deep neural network speech synthesis,” in Proc. </w:t>
+      </w:r>
+      <w:proofErr w:type="spellStart"/>
+      <w:r>
+        <w:t>Interspeech</w:t>
+      </w:r>
+      <w:proofErr w:type="spellEnd"/>
+      <w:r>
+        <w:t>,</w:t>
       </w:r>
     </w:p>
     <w:p>
@@ -309,7 +333,7 @@
               </wp:anchor>
             </w:drawing>
           </mc:Choice>
-          <mc:Fallback xmlns:w16cid="http://schemas.microsoft.com/office/word/2016/wordml/cid" xmlns:am3d="http://schemas.microsoft.com/office/drawing/2017/model3d" xmlns:aink="http://schemas.microsoft.com/office/drawing/2016/ink" xmlns:cx8="http://schemas.microsoft.com/office/drawing/2016/5/14/chartex" xmlns:cx7="http://schemas.microsoft.com/office/drawing/2016/5/13/chartex" xmlns:cx6="http://schemas.microsoft.com/office/drawing/2016/5/12/chartex" xmlns:cx5="http://schemas.microsoft.com/office/drawing/2016/5/11/chartex" xmlns:cx4="http://schemas.microsoft.com/office/drawing/2016/5/10/chartex" xmlns:cx3="http://schemas.microsoft.com/office/drawing/2016/5/9/chartex" xmlns:cx2="http://schemas.microsoft.com/office/drawing/2015/10/21/chartex">
+          <mc:Fallback>
             <w:pict>
               <v:shapetype w14:anchorId="036EE2D3" id="_x0000_t75" coordsize="21600,21600" o:spt="75" o:preferrelative="t" path="m@4@5l@4@11@9@11@9@5xe" filled="f" stroked="f">
                 <v:stroke joinstyle="miter"/>
@@ -460,11 +484,19 @@
         </w:rPr>
         <w:t>k</w:t>
       </w:r>
-      <w:r>
-        <w:rPr>
-          <w:rFonts w:hint="eastAsia"/>
-        </w:rPr>
-        <w:t>个向量，每次依赖于阿尔法的选择，还是每个</w:t>
+      <w:proofErr w:type="gramStart"/>
+      <w:r>
+        <w:rPr>
+          <w:rFonts w:hint="eastAsia"/>
+        </w:rPr>
+        <w:t>个</w:t>
+      </w:r>
+      <w:proofErr w:type="gramEnd"/>
+      <w:r>
+        <w:rPr>
+          <w:rFonts w:hint="eastAsia"/>
+        </w:rPr>
+        <w:t>向量，每次依赖于阿尔法的选择，还是每个</w:t>
       </w:r>
       <w:r>
         <w:rPr>
@@ -476,15 +508,26 @@
         <w:rPr>
           <w:rFonts w:hint="eastAsia"/>
         </w:rPr>
-        <w:t>都有自己的，做为额外的输入。</w:t>
-      </w:r>
-    </w:p>
-    <w:p>
-      <w:pPr>
-        <w:ind w:firstLine="480"/>
-        <w:rPr>
-          <w:rFonts w:hint="eastAsia"/>
-        </w:rPr>
+        <w:t>都有自己的，</w:t>
+      </w:r>
+      <w:proofErr w:type="gramStart"/>
+      <w:r>
+        <w:rPr>
+          <w:rFonts w:hint="eastAsia"/>
+        </w:rPr>
+        <w:t>做</w:t>
+      </w:r>
+      <w:proofErr w:type="gramEnd"/>
+      <w:r>
+        <w:rPr>
+          <w:rFonts w:hint="eastAsia"/>
+        </w:rPr>
+        <w:t>为额外的输入。</w:t>
+      </w:r>
+    </w:p>
+    <w:p>
+      <w:pPr>
+        <w:ind w:firstLine="480"/>
       </w:pPr>
       <w:r>
         <w:rPr>
@@ -504,12 +547,14 @@
         </w:rPr>
         <w:t>/</w:t>
       </w:r>
+      <w:proofErr w:type="gramStart"/>
       <w:r>
         <w:rPr>
           <w:rFonts w:hint="eastAsia"/>
         </w:rPr>
         <w:t>研一</w:t>
       </w:r>
+      <w:proofErr w:type="gramEnd"/>
       <w:r>
         <w:rPr>
           <w:rFonts w:hint="eastAsia"/>
@@ -545,15 +590,87 @@
           <w:rFonts w:hint="eastAsia"/>
         </w:rPr>
         <w:t>/</w:t>
+      </w:r>
+      <w:proofErr w:type="spellStart"/>
+      <w:r>
+        <w:rPr>
+          <w:rFonts w:hint="eastAsia"/>
+        </w:rPr>
+        <w:t>follow_geek_tactron</w:t>
+      </w:r>
+      <w:proofErr w:type="spellEnd"/>
+    </w:p>
+    <w:p>
+      <w:pPr>
+        <w:ind w:firstLine="480"/>
+      </w:pPr>
+      <w:r>
+        <w:rPr>
+          <w:rFonts w:hint="eastAsia"/>
+        </w:rPr>
+        <w:t>8.</w:t>
+      </w:r>
+      <w:r>
+        <w:rPr>
+          <w:rFonts w:hint="eastAsia"/>
+        </w:rPr>
+        <w:t>用中文大学的那个数据集</w:t>
+      </w:r>
+      <w:r>
+        <w:rPr>
+          <w:rFonts w:hint="eastAsia"/>
+        </w:rPr>
+        <w:t>，情感丰富</w:t>
+      </w:r>
+      <w:r>
+        <w:rPr>
+          <w:rFonts w:hint="eastAsia"/>
+        </w:rPr>
+        <w:t>，数据量大</w:t>
+      </w:r>
+    </w:p>
+    <w:p>
+      <w:pPr>
+        <w:ind w:firstLine="480"/>
+        <w:rPr>
+          <w:rFonts w:hint="eastAsia"/>
+        </w:rPr>
+      </w:pPr>
+      <w:r>
+        <w:rPr>
+          <w:rFonts w:hint="eastAsia"/>
+        </w:rPr>
+        <w:t>9.</w:t>
+      </w:r>
+      <w:r>
+        <w:rPr>
+          <w:rFonts w:hint="eastAsia"/>
+        </w:rPr>
+        <w:t>详细讨论下</w:t>
+      </w:r>
+      <w:r>
+        <w:rPr>
+          <w:rFonts w:hint="eastAsia"/>
+        </w:rPr>
+        <w:t>style</w:t>
+      </w:r>
+      <w:r>
+        <w:t xml:space="preserve"> </w:t>
+      </w:r>
+      <w:r>
+        <w:rPr>
+          <w:rFonts w:hint="eastAsia"/>
+        </w:rPr>
+        <w:t>token</w:t>
+      </w:r>
+      <w:r>
+        <w:rPr>
+          <w:rFonts w:hint="eastAsia"/>
+        </w:rPr>
+        <w:t>和阿尔法选择的学习过程。</w:t>
       </w:r>
       <w:bookmarkStart w:id="0" w:name="_GoBack"/>
       <w:bookmarkEnd w:id="0"/>
-      <w:r>
-        <w:rPr>
-          <w:rFonts w:hint="eastAsia"/>
-        </w:rPr>
-        <w:t>follow_geek_tactron</w:t>
-      </w:r>
     </w:p>
     <w:sectPr>
       <w:headerReference w:type="even" r:id="rId8"/>
@@ -572,7 +689,7 @@
 </file>
 
 <file path=word/endnotes.xml><?xml version="1.0" encoding="utf-8"?>
-<w:endnotes xmlns:wpc="http://schemas.microsoft.com/office/word/2010/wordprocessingCanvas" xmlns:cx="http://schemas.microsoft.com/office/drawing/2014/chartex" xmlns:cx1="http://schemas.microsoft.com/office/drawing/2015/9/8/chartex" xmlns:mc="http://schemas.openxmlformats.org/markup-compatibility/2006" xmlns:o="urn:schemas-microsoft-com:office:office" xmlns:r="http://schemas.openxmlformats.org/officeDocument/2006/relationships" xmlns:m="http://schemas.openxmlformats.org/officeDocument/2006/math" xmlns:v="urn:schemas-microsoft-com:vml" xmlns:wp14="http://schemas.microsoft.com/office/word/2010/wordprocessingDrawing" xmlns:wp="http://schemas.openxmlformats.org/drawingml/2006/wordprocessingDrawing" xmlns:w10="urn:schemas-microsoft-com:office:word" xmlns:w="http://schemas.openxmlformats.org/wordprocessingml/2006/main" xmlns:w14="http://schemas.microsoft.com/office/word/2010/wordml" xmlns:w15="http://schemas.microsoft.com/office/word/2012/wordml" xmlns:w16se="http://schemas.microsoft.com/office/word/2015/wordml/symex" xmlns:wpg="http://schemas.microsoft.com/office/word/2010/wordprocessingGroup" xmlns:wpi="http://schemas.microsoft.com/office/word/2010/wordprocessingInk" xmlns:wne="http://schemas.microsoft.com/office/word/2006/wordml" xmlns:wps="http://schemas.microsoft.com/office/word/2010/wordprocessingShape" mc:Ignorable="w14 w15 w16se wp14">
+<w:endnotes xmlns:wpc="http://schemas.microsoft.com/office/word/2010/wordprocessingCanvas" xmlns:cx="http://schemas.microsoft.com/office/drawing/2014/chartex" xmlns:cx1="http://schemas.microsoft.com/office/drawing/2015/9/8/chartex" xmlns:cx2="http://schemas.microsoft.com/office/drawing/2015/10/21/chartex" xmlns:cx3="http://schemas.microsoft.com/office/drawing/2016/5/9/chartex" xmlns:cx4="http://schemas.microsoft.com/office/drawing/2016/5/10/chartex" xmlns:cx5="http://schemas.microsoft.com/office/drawing/2016/5/11/chartex" xmlns:cx6="http://schemas.microsoft.com/office/drawing/2016/5/12/chartex" xmlns:cx7="http://schemas.microsoft.com/office/drawing/2016/5/13/chartex" xmlns:cx8="http://schemas.microsoft.com/office/drawing/2016/5/14/chartex" xmlns:mc="http://schemas.openxmlformats.org/markup-compatibility/2006" xmlns:aink="http://schemas.microsoft.com/office/drawing/2016/ink" xmlns:am3d="http://schemas.microsoft.com/office/drawing/2017/model3d" xmlns:o="urn:schemas-microsoft-com:office:office" xmlns:r="http://schemas.openxmlformats.org/officeDocument/2006/relationships" xmlns:m="http://schemas.openxmlformats.org/officeDocument/2006/math" xmlns:v="urn:schemas-microsoft-com:vml" xmlns:wp14="http://schemas.microsoft.com/office/word/2010/wordprocessingDrawing" xmlns:wp="http://schemas.openxmlformats.org/drawingml/2006/wordprocessingDrawing" xmlns:w10="urn:schemas-microsoft-com:office:word" xmlns:w="http://schemas.openxmlformats.org/wordprocessingml/2006/main" xmlns:w14="http://schemas.microsoft.com/office/word/2010/wordml" xmlns:w15="http://schemas.microsoft.com/office/word/2012/wordml" xmlns:w16cid="http://schemas.microsoft.com/office/word/2016/wordml/cid" xmlns:w16se="http://schemas.microsoft.com/office/word/2015/wordml/symex" xmlns:wpg="http://schemas.microsoft.com/office/word/2010/wordprocessingGroup" xmlns:wpi="http://schemas.microsoft.com/office/word/2010/wordprocessingInk" xmlns:wne="http://schemas.microsoft.com/office/word/2006/wordml" xmlns:wps="http://schemas.microsoft.com/office/word/2010/wordprocessingShape" mc:Ignorable="w14 w15 w16se w16cid wp14">
   <w:endnote w:type="separator" w:id="-1">
     <w:p>
       <w:pPr>
@@ -597,7 +714,7 @@
 </file>
 
 <file path=word/footer1.xml><?xml version="1.0" encoding="utf-8"?>
-<w:ftr xmlns:wpc="http://schemas.microsoft.com/office/word/2010/wordprocessingCanvas" xmlns:cx="http://schemas.microsoft.com/office/drawing/2014/chartex" xmlns:cx1="http://schemas.microsoft.com/office/drawing/2015/9/8/chartex" xmlns:mc="http://schemas.openxmlformats.org/markup-compatibility/2006" xmlns:o="urn:schemas-microsoft-com:office:office" xmlns:r="http://schemas.openxmlformats.org/officeDocument/2006/relationships" xmlns:m="http://schemas.openxmlformats.org/officeDocument/2006/math" xmlns:v="urn:schemas-microsoft-com:vml" xmlns:wp14="http://schemas.microsoft.com/office/word/2010/wordprocessingDrawing" xmlns:wp="http://schemas.openxmlformats.org/drawingml/2006/wordprocessingDrawing" xmlns:w10="urn:schemas-microsoft-com:office:word" xmlns:w="http://schemas.openxmlformats.org/wordprocessingml/2006/main" xmlns:w14="http://schemas.microsoft.com/office/word/2010/wordml" xmlns:w15="http://schemas.microsoft.com/office/word/2012/wordml" xmlns:w16se="http://schemas.microsoft.com/office/word/2015/wordml/symex" xmlns:wpg="http://schemas.microsoft.com/office/word/2010/wordprocessingGroup" xmlns:wpi="http://schemas.microsoft.com/office/word/2010/wordprocessingInk" xmlns:wne="http://schemas.microsoft.com/office/word/2006/wordml" xmlns:wps="http://schemas.microsoft.com/office/word/2010/wordprocessingShape" mc:Ignorable="w14 w15 w16se wp14">
+<w:ftr xmlns:wpc="http://schemas.microsoft.com/office/word/2010/wordprocessingCanvas" xmlns:cx="http://schemas.microsoft.com/office/drawing/2014/chartex" xmlns:cx1="http://schemas.microsoft.com/office/drawing/2015/9/8/chartex" xmlns:cx2="http://schemas.microsoft.com/office/drawing/2015/10/21/chartex" xmlns:cx3="http://schemas.microsoft.com/office/drawing/2016/5/9/chartex" xmlns:cx4="http://schemas.microsoft.com/office/drawing/2016/5/10/chartex" xmlns:cx5="http://schemas.microsoft.com/office/drawing/2016/5/11/chartex" xmlns:cx6="http://schemas.microsoft.com/office/drawing/2016/5/12/chartex" xmlns:cx7="http://schemas.microsoft.com/office/drawing/2016/5/13/chartex" xmlns:cx8="http://schemas.microsoft.com/office/drawing/2016/5/14/chartex" xmlns:mc="http://schemas.openxmlformats.org/markup-compatibility/2006" xmlns:aink="http://schemas.microsoft.com/office/drawing/2016/ink" xmlns:am3d="http://schemas.microsoft.com/office/drawing/2017/model3d" xmlns:o="urn:schemas-microsoft-com:office:office" xmlns:r="http://schemas.openxmlformats.org/officeDocument/2006/relationships" xmlns:m="http://schemas.openxmlformats.org/officeDocument/2006/math" xmlns:v="urn:schemas-microsoft-com:vml" xmlns:wp14="http://schemas.microsoft.com/office/word/2010/wordprocessingDrawing" xmlns:wp="http://schemas.openxmlformats.org/drawingml/2006/wordprocessingDrawing" xmlns:w10="urn:schemas-microsoft-com:office:word" xmlns:w="http://schemas.openxmlformats.org/wordprocessingml/2006/main" xmlns:w14="http://schemas.microsoft.com/office/word/2010/wordml" xmlns:w15="http://schemas.microsoft.com/office/word/2012/wordml" xmlns:w16cid="http://schemas.microsoft.com/office/word/2016/wordml/cid" xmlns:w16se="http://schemas.microsoft.com/office/word/2015/wordml/symex" xmlns:wpg="http://schemas.microsoft.com/office/word/2010/wordprocessingGroup" xmlns:wpi="http://schemas.microsoft.com/office/word/2010/wordprocessingInk" xmlns:wne="http://schemas.microsoft.com/office/word/2006/wordml" xmlns:wps="http://schemas.microsoft.com/office/word/2010/wordprocessingShape" mc:Ignorable="w14 w15 w16se w16cid wp14">
   <w:p>
     <w:pPr>
       <w:pStyle w:val="a5"/>
@@ -608,7 +725,7 @@
 </file>
 
 <file path=word/footer2.xml><?xml version="1.0" encoding="utf-8"?>
-<w:ftr xmlns:wpc="http://schemas.microsoft.com/office/word/2010/wordprocessingCanvas" xmlns:cx="http://schemas.microsoft.com/office/drawing/2014/chartex" xmlns:cx1="http://schemas.microsoft.com/office/drawing/2015/9/8/chartex" xmlns:mc="http://schemas.openxmlformats.org/markup-compatibility/2006" xmlns:o="urn:schemas-microsoft-com:office:office" xmlns:r="http://schemas.openxmlformats.org/officeDocument/2006/relationships" xmlns:m="http://schemas.openxmlformats.org/officeDocument/2006/math" xmlns:v="urn:schemas-microsoft-com:vml" xmlns:wp14="http://schemas.microsoft.com/office/word/2010/wordprocessingDrawing" xmlns:wp="http://schemas.openxmlformats.org/drawingml/2006/wordprocessingDrawing" xmlns:w10="urn:schemas-microsoft-com:office:word" xmlns:w="http://schemas.openxmlformats.org/wordprocessingml/2006/main" xmlns:w14="http://schemas.microsoft.com/office/word/2010/wordml" xmlns:w15="http://schemas.microsoft.com/office/word/2012/wordml" xmlns:w16se="http://schemas.microsoft.com/office/word/2015/wordml/symex" xmlns:wpg="http://schemas.microsoft.com/office/word/2010/wordprocessingGroup" xmlns:wpi="http://schemas.microsoft.com/office/word/2010/wordprocessingInk" xmlns:wne="http://schemas.microsoft.com/office/word/2006/wordml" xmlns:wps="http://schemas.microsoft.com/office/word/2010/wordprocessingShape" mc:Ignorable="w14 w15 w16se wp14">
+<w:ftr xmlns:wpc="http://schemas.microsoft.com/office/word/2010/wordprocessingCanvas" xmlns:cx="http://schemas.microsoft.com/office/drawing/2014/chartex" xmlns:cx1="http://schemas.microsoft.com/office/drawing/2015/9/8/chartex" xmlns:cx2="http://schemas.microsoft.com/office/drawing/2015/10/21/chartex" xmlns:cx3="http://schemas.microsoft.com/office/drawing/2016/5/9/chartex" xmlns:cx4="http://schemas.microsoft.com/office/drawing/2016/5/10/chartex" xmlns:cx5="http://schemas.microsoft.com/office/drawing/2016/5/11/chartex" xmlns:cx6="http://schemas.microsoft.com/office/drawing/2016/5/12/chartex" xmlns:cx7="http://schemas.microsoft.com/office/drawing/2016/5/13/chartex" xmlns:cx8="http://schemas.microsoft.com/office/drawing/2016/5/14/chartex" xmlns:mc="http://schemas.openxmlformats.org/markup-compatibility/2006" xmlns:aink="http://schemas.microsoft.com/office/drawing/2016/ink" xmlns:am3d="http://schemas.microsoft.com/office/drawing/2017/model3d" xmlns:o="urn:schemas-microsoft-com:office:office" xmlns:r="http://schemas.openxmlformats.org/officeDocument/2006/relationships" xmlns:m="http://schemas.openxmlformats.org/officeDocument/2006/math" xmlns:v="urn:schemas-microsoft-com:vml" xmlns:wp14="http://schemas.microsoft.com/office/word/2010/wordprocessingDrawing" xmlns:wp="http://schemas.openxmlformats.org/drawingml/2006/wordprocessingDrawing" xmlns:w10="urn:schemas-microsoft-com:office:word" xmlns:w="http://schemas.openxmlformats.org/wordprocessingml/2006/main" xmlns:w14="http://schemas.microsoft.com/office/word/2010/wordml" xmlns:w15="http://schemas.microsoft.com/office/word/2012/wordml" xmlns:w16cid="http://schemas.microsoft.com/office/word/2016/wordml/cid" xmlns:w16se="http://schemas.microsoft.com/office/word/2015/wordml/symex" xmlns:wpg="http://schemas.microsoft.com/office/word/2010/wordprocessingGroup" xmlns:wpi="http://schemas.microsoft.com/office/word/2010/wordprocessingInk" xmlns:wne="http://schemas.microsoft.com/office/word/2006/wordml" xmlns:wps="http://schemas.microsoft.com/office/word/2010/wordprocessingShape" mc:Ignorable="w14 w15 w16se w16cid wp14">
   <w:p>
     <w:pPr>
       <w:pStyle w:val="a5"/>
@@ -619,7 +736,7 @@
 </file>
 
 <file path=word/footer3.xml><?xml version="1.0" encoding="utf-8"?>
-<w:ftr xmlns:wpc="http://schemas.microsoft.com/office/word/2010/wordprocessingCanvas" xmlns:cx="http://schemas.microsoft.com/office/drawing/2014/chartex" xmlns:cx1="http://schemas.microsoft.com/office/drawing/2015/9/8/chartex" xmlns:mc="http://schemas.openxmlformats.org/markup-compatibility/2006" xmlns:o="urn:schemas-microsoft-com:office:office" xmlns:r="http://schemas.openxmlformats.org/officeDocument/2006/relationships" xmlns:m="http://schemas.openxmlformats.org/officeDocument/2006/math" xmlns:v="urn:schemas-microsoft-com:vml" xmlns:wp14="http://schemas.microsoft.com/office/word/2010/wordprocessingDrawing" xmlns:wp="http://schemas.openxmlformats.org/drawingml/2006/wordprocessingDrawing" xmlns:w10="urn:schemas-microsoft-com:office:word" xmlns:w="http://schemas.openxmlformats.org/wordprocessingml/2006/main" xmlns:w14="http://schemas.microsoft.com/office/word/2010/wordml" xmlns:w15="http://schemas.microsoft.com/office/word/2012/wordml" xmlns:w16se="http://schemas.microsoft.com/office/word/2015/wordml/symex" xmlns:wpg="http://schemas.microsoft.com/office/word/2010/wordprocessingGroup" xmlns:wpi="http://schemas.microsoft.com/office/word/2010/wordprocessingInk" xmlns:wne="http://schemas.microsoft.com/office/word/2006/wordml" xmlns:wps="http://schemas.microsoft.com/office/word/2010/wordprocessingShape" mc:Ignorable="w14 w15 w16se wp14">
+<w:ftr xmlns:wpc="http://schemas.microsoft.com/office/word/2010/wordprocessingCanvas" xmlns:cx="http://schemas.microsoft.com/office/drawing/2014/chartex" xmlns:cx1="http://schemas.microsoft.com/office/drawing/2015/9/8/chartex" xmlns:cx2="http://schemas.microsoft.com/office/drawing/2015/10/21/chartex" xmlns:cx3="http://schemas.microsoft.com/office/drawing/2016/5/9/chartex" xmlns:cx4="http://schemas.microsoft.com/office/drawing/2016/5/10/chartex" xmlns:cx5="http://schemas.microsoft.com/office/drawing/2016/5/11/chartex" xmlns:cx6="http://schemas.microsoft.com/office/drawing/2016/5/12/chartex" xmlns:cx7="http://schemas.microsoft.com/office/drawing/2016/5/13/chartex" xmlns:cx8="http://schemas.microsoft.com/office/drawing/2016/5/14/chartex" xmlns:mc="http://schemas.openxmlformats.org/markup-compatibility/2006" xmlns:aink="http://schemas.microsoft.com/office/drawing/2016/ink" xmlns:am3d="http://schemas.microsoft.com/office/drawing/2017/model3d" xmlns:o="urn:schemas-microsoft-com:office:office" xmlns:r="http://schemas.openxmlformats.org/officeDocument/2006/relationships" xmlns:m="http://schemas.openxmlformats.org/officeDocument/2006/math" xmlns:v="urn:schemas-microsoft-com:vml" xmlns:wp14="http://schemas.microsoft.com/office/word/2010/wordprocessingDrawing" xmlns:wp="http://schemas.openxmlformats.org/drawingml/2006/wordprocessingDrawing" xmlns:w10="urn:schemas-microsoft-com:office:word" xmlns:w="http://schemas.openxmlformats.org/wordprocessingml/2006/main" xmlns:w14="http://schemas.microsoft.com/office/word/2010/wordml" xmlns:w15="http://schemas.microsoft.com/office/word/2012/wordml" xmlns:w16cid="http://schemas.microsoft.com/office/word/2016/wordml/cid" xmlns:w16se="http://schemas.microsoft.com/office/word/2015/wordml/symex" xmlns:wpg="http://schemas.microsoft.com/office/word/2010/wordprocessingGroup" xmlns:wpi="http://schemas.microsoft.com/office/word/2010/wordprocessingInk" xmlns:wne="http://schemas.microsoft.com/office/word/2006/wordml" xmlns:wps="http://schemas.microsoft.com/office/word/2010/wordprocessingShape" mc:Ignorable="w14 w15 w16se w16cid wp14">
   <w:p>
     <w:pPr>
       <w:pStyle w:val="a5"/>
@@ -630,7 +747,7 @@
 </file>
 
 <file path=word/footnotes.xml><?xml version="1.0" encoding="utf-8"?>
-<w:footnotes xmlns:wpc="http://schemas.microsoft.com/office/word/2010/wordprocessingCanvas" xmlns:cx="http://schemas.microsoft.com/office/drawing/2014/chartex" xmlns:cx1="http://schemas.microsoft.com/office/drawing/2015/9/8/chartex" xmlns:mc="http://schemas.openxmlformats.org/markup-compatibility/2006" xmlns:o="urn:schemas-microsoft-com:office:office" xmlns:r="http://schemas.openxmlformats.org/officeDocument/2006/relationships" xmlns:m="http://schemas.openxmlformats.org/officeDocument/2006/math" xmlns:v="urn:schemas-microsoft-com:vml" xmlns:wp14="http://schemas.microsoft.com/office/word/2010/wordprocessingDrawing" xmlns:wp="http://schemas.openxmlformats.org/drawingml/2006/wordprocessingDrawing" xmlns:w10="urn:schemas-microsoft-com:office:word" xmlns:w="http://schemas.openxmlformats.org/wordprocessingml/2006/main" xmlns:w14="http://schemas.microsoft.com/office/word/2010/wordml" xmlns:w15="http://schemas.microsoft.com/office/word/2012/wordml" xmlns:w16se="http://schemas.microsoft.com/office/word/2015/wordml/symex" xmlns:wpg="http://schemas.microsoft.com/office/word/2010/wordprocessingGroup" xmlns:wpi="http://schemas.microsoft.com/office/word/2010/wordprocessingInk" xmlns:wne="http://schemas.microsoft.com/office/word/2006/wordml" xmlns:wps="http://schemas.microsoft.com/office/word/2010/wordprocessingShape" mc:Ignorable="w14 w15 w16se wp14">
+<w:footnotes xmlns:wpc="http://schemas.microsoft.com/office/word/2010/wordprocessingCanvas" xmlns:cx="http://schemas.microsoft.com/office/drawing/2014/chartex" xmlns:cx1="http://schemas.microsoft.com/office/drawing/2015/9/8/chartex" xmlns:cx2="http://schemas.microsoft.com/office/drawing/2015/10/21/chartex" xmlns:cx3="http://schemas.microsoft.com/office/drawing/2016/5/9/chartex" xmlns:cx4="http://schemas.microsoft.com/office/drawing/2016/5/10/chartex" xmlns:cx5="http://schemas.microsoft.com/office/drawing/2016/5/11/chartex" xmlns:cx6="http://schemas.microsoft.com/office/drawing/2016/5/12/chartex" xmlns:cx7="http://schemas.microsoft.com/office/drawing/2016/5/13/chartex" xmlns:cx8="http://schemas.microsoft.com/office/drawing/2016/5/14/chartex" xmlns:mc="http://schemas.openxmlformats.org/markup-compatibility/2006" xmlns:aink="http://schemas.microsoft.com/office/drawing/2016/ink" xmlns:am3d="http://schemas.microsoft.com/office/drawing/2017/model3d" xmlns:o="urn:schemas-microsoft-com:office:office" xmlns:r="http://schemas.openxmlformats.org/officeDocument/2006/relationships" xmlns:m="http://schemas.openxmlformats.org/officeDocument/2006/math" xmlns:v="urn:schemas-microsoft-com:vml" xmlns:wp14="http://schemas.microsoft.com/office/word/2010/wordprocessingDrawing" xmlns:wp="http://schemas.openxmlformats.org/drawingml/2006/wordprocessingDrawing" xmlns:w10="urn:schemas-microsoft-com:office:word" xmlns:w="http://schemas.openxmlformats.org/wordprocessingml/2006/main" xmlns:w14="http://schemas.microsoft.com/office/word/2010/wordml" xmlns:w15="http://schemas.microsoft.com/office/word/2012/wordml" xmlns:w16cid="http://schemas.microsoft.com/office/word/2016/wordml/cid" xmlns:w16se="http://schemas.microsoft.com/office/word/2015/wordml/symex" xmlns:wpg="http://schemas.microsoft.com/office/word/2010/wordprocessingGroup" xmlns:wpi="http://schemas.microsoft.com/office/word/2010/wordprocessingInk" xmlns:wne="http://schemas.microsoft.com/office/word/2006/wordml" xmlns:wps="http://schemas.microsoft.com/office/word/2010/wordprocessingShape" mc:Ignorable="w14 w15 w16se w16cid wp14">
   <w:footnote w:type="separator" w:id="-1">
     <w:p>
       <w:pPr>
@@ -655,7 +772,7 @@
 </file>
 
 <file path=word/header1.xml><?xml version="1.0" encoding="utf-8"?>
-<w:hdr xmlns:wpc="http://schemas.microsoft.com/office/word/2010/wordprocessingCanvas" xmlns:cx="http://schemas.microsoft.com/office/drawing/2014/chartex" xmlns:cx1="http://schemas.microsoft.com/office/drawing/2015/9/8/chartex" xmlns:mc="http://schemas.openxmlformats.org/markup-compatibility/2006" xmlns:o="urn:schemas-microsoft-com:office:office" xmlns:r="http://schemas.openxmlformats.org/officeDocument/2006/relationships" xmlns:m="http://schemas.openxmlformats.org/officeDocument/2006/math" xmlns:v="urn:schemas-microsoft-com:vml" xmlns:wp14="http://schemas.microsoft.com/office/word/2010/wordprocessingDrawing" xmlns:wp="http://schemas.openxmlformats.org/drawingml/2006/wordprocessingDrawing" xmlns:w10="urn:schemas-microsoft-com:office:word" xmlns:w="http://schemas.openxmlformats.org/wordprocessingml/2006/main" xmlns:w14="http://schemas.microsoft.com/office/word/2010/wordml" xmlns:w15="http://schemas.microsoft.com/office/word/2012/wordml" xmlns:w16se="http://schemas.microsoft.com/office/word/2015/wordml/symex" xmlns:wpg="http://schemas.microsoft.com/office/word/2010/wordprocessingGroup" xmlns:wpi="http://schemas.microsoft.com/office/word/2010/wordprocessingInk" xmlns:wne="http://schemas.microsoft.com/office/word/2006/wordml" xmlns:wps="http://schemas.microsoft.com/office/word/2010/wordprocessingShape" mc:Ignorable="w14 w15 w16se wp14">
+<w:hdr xmlns:wpc="http://schemas.microsoft.com/office/word/2010/wordprocessingCanvas" xmlns:cx="http://schemas.microsoft.com/office/drawing/2014/chartex" xmlns:cx1="http://schemas.microsoft.com/office/drawing/2015/9/8/chartex" xmlns:cx2="http://schemas.microsoft.com/office/drawing/2015/10/21/chartex" xmlns:cx3="http://schemas.microsoft.com/office/drawing/2016/5/9/chartex" xmlns:cx4="http://schemas.microsoft.com/office/drawing/2016/5/10/chartex" xmlns:cx5="http://schemas.microsoft.com/office/drawing/2016/5/11/chartex" xmlns:cx6="http://schemas.microsoft.com/office/drawing/2016/5/12/chartex" xmlns:cx7="http://schemas.microsoft.com/office/drawing/2016/5/13/chartex" xmlns:cx8="http://schemas.microsoft.com/office/drawing/2016/5/14/chartex" xmlns:mc="http://schemas.openxmlformats.org/markup-compatibility/2006" xmlns:aink="http://schemas.microsoft.com/office/drawing/2016/ink" xmlns:am3d="http://schemas.microsoft.com/office/drawing/2017/model3d" xmlns:o="urn:schemas-microsoft-com:office:office" xmlns:r="http://schemas.openxmlformats.org/officeDocument/2006/relationships" xmlns:m="http://schemas.openxmlformats.org/officeDocument/2006/math" xmlns:v="urn:schemas-microsoft-com:vml" xmlns:wp14="http://schemas.microsoft.com/office/word/2010/wordprocessingDrawing" xmlns:wp="http://schemas.openxmlformats.org/drawingml/2006/wordprocessingDrawing" xmlns:w10="urn:schemas-microsoft-com:office:word" xmlns:w="http://schemas.openxmlformats.org/wordprocessingml/2006/main" xmlns:w14="http://schemas.microsoft.com/office/word/2010/wordml" xmlns:w15="http://schemas.microsoft.com/office/word/2012/wordml" xmlns:w16cid="http://schemas.microsoft.com/office/word/2016/wordml/cid" xmlns:w16se="http://schemas.microsoft.com/office/word/2015/wordml/symex" xmlns:wpg="http://schemas.microsoft.com/office/word/2010/wordprocessingGroup" xmlns:wpi="http://schemas.microsoft.com/office/word/2010/wordprocessingInk" xmlns:wne="http://schemas.microsoft.com/office/word/2006/wordml" xmlns:wps="http://schemas.microsoft.com/office/word/2010/wordprocessingShape" mc:Ignorable="w14 w15 w16se w16cid wp14">
   <w:p>
     <w:pPr>
       <w:pStyle w:val="a3"/>
@@ -666,7 +783,7 @@
 </file>
 
 <file path=word/header2.xml><?xml version="1.0" encoding="utf-8"?>
-<w:hdr xmlns:wpc="http://schemas.microsoft.com/office/word/2010/wordprocessingCanvas" xmlns:cx="http://schemas.microsoft.com/office/drawing/2014/chartex" xmlns:cx1="http://schemas.microsoft.com/office/drawing/2015/9/8/chartex" xmlns:mc="http://schemas.openxmlformats.org/markup-compatibility/2006" xmlns:o="urn:schemas-microsoft-com:office:office" xmlns:r="http://schemas.openxmlformats.org/officeDocument/2006/relationships" xmlns:m="http://schemas.openxmlformats.org/officeDocument/2006/math" xmlns:v="urn:schemas-microsoft-com:vml" xmlns:wp14="http://schemas.microsoft.com/office/word/2010/wordprocessingDrawing" xmlns:wp="http://schemas.openxmlformats.org/drawingml/2006/wordprocessingDrawing" xmlns:w10="urn:schemas-microsoft-com:office:word" xmlns:w="http://schemas.openxmlformats.org/wordprocessingml/2006/main" xmlns:w14="http://schemas.microsoft.com/office/word/2010/wordml" xmlns:w15="http://schemas.microsoft.com/office/word/2012/wordml" xmlns:w16se="http://schemas.microsoft.com/office/word/2015/wordml/symex" xmlns:wpg="http://schemas.microsoft.com/office/word/2010/wordprocessingGroup" xmlns:wpi="http://schemas.microsoft.com/office/word/2010/wordprocessingInk" xmlns:wne="http://schemas.microsoft.com/office/word/2006/wordml" xmlns:wps="http://schemas.microsoft.com/office/word/2010/wordprocessingShape" mc:Ignorable="w14 w15 w16se wp14">
+<w:hdr xmlns:wpc="http://schemas.microsoft.com/office/word/2010/wordprocessingCanvas" xmlns:cx="http://schemas.microsoft.com/office/drawing/2014/chartex" xmlns:cx1="http://schemas.microsoft.com/office/drawing/2015/9/8/chartex" xmlns:cx2="http://schemas.microsoft.com/office/drawing/2015/10/21/chartex" xmlns:cx3="http://schemas.microsoft.com/office/drawing/2016/5/9/chartex" xmlns:cx4="http://schemas.microsoft.com/office/drawing/2016/5/10/chartex" xmlns:cx5="http://schemas.microsoft.com/office/drawing/2016/5/11/chartex" xmlns:cx6="http://schemas.microsoft.com/office/drawing/2016/5/12/chartex" xmlns:cx7="http://schemas.microsoft.com/office/drawing/2016/5/13/chartex" xmlns:cx8="http://schemas.microsoft.com/office/drawing/2016/5/14/chartex" xmlns:mc="http://schemas.openxmlformats.org/markup-compatibility/2006" xmlns:aink="http://schemas.microsoft.com/office/drawing/2016/ink" xmlns:am3d="http://schemas.microsoft.com/office/drawing/2017/model3d" xmlns:o="urn:schemas-microsoft-com:office:office" xmlns:r="http://schemas.openxmlformats.org/officeDocument/2006/relationships" xmlns:m="http://schemas.openxmlformats.org/officeDocument/2006/math" xmlns:v="urn:schemas-microsoft-com:vml" xmlns:wp14="http://schemas.microsoft.com/office/word/2010/wordprocessingDrawing" xmlns:wp="http://schemas.openxmlformats.org/drawingml/2006/wordprocessingDrawing" xmlns:w10="urn:schemas-microsoft-com:office:word" xmlns:w="http://schemas.openxmlformats.org/wordprocessingml/2006/main" xmlns:w14="http://schemas.microsoft.com/office/word/2010/wordml" xmlns:w15="http://schemas.microsoft.com/office/word/2012/wordml" xmlns:w16cid="http://schemas.microsoft.com/office/word/2016/wordml/cid" xmlns:w16se="http://schemas.microsoft.com/office/word/2015/wordml/symex" xmlns:wpg="http://schemas.microsoft.com/office/word/2010/wordprocessingGroup" xmlns:wpi="http://schemas.microsoft.com/office/word/2010/wordprocessingInk" xmlns:wne="http://schemas.microsoft.com/office/word/2006/wordml" xmlns:wps="http://schemas.microsoft.com/office/word/2010/wordprocessingShape" mc:Ignorable="w14 w15 w16se w16cid wp14">
   <w:p>
     <w:pPr>
       <w:pStyle w:val="a3"/>
@@ -677,7 +794,7 @@
 </file>
 
 <file path=word/header3.xml><?xml version="1.0" encoding="utf-8"?>
-<w:hdr xmlns:wpc="http://schemas.microsoft.com/office/word/2010/wordprocessingCanvas" xmlns:cx="http://schemas.microsoft.com/office/drawing/2014/chartex" xmlns:cx1="http://schemas.microsoft.com/office/drawing/2015/9/8/chartex" xmlns:mc="http://schemas.openxmlformats.org/markup-compatibility/2006" xmlns:o="urn:schemas-microsoft-com:office:office" xmlns:r="http://schemas.openxmlformats.org/officeDocument/2006/relationships" xmlns:m="http://schemas.openxmlformats.org/officeDocument/2006/math" xmlns:v="urn:schemas-microsoft-com:vml" xmlns:wp14="http://schemas.microsoft.com/office/word/2010/wordprocessingDrawing" xmlns:wp="http://schemas.openxmlformats.org/drawingml/2006/wordprocessingDrawing" xmlns:w10="urn:schemas-microsoft-com:office:word" xmlns:w="http://schemas.openxmlformats.org/wordprocessingml/2006/main" xmlns:w14="http://schemas.microsoft.com/office/word/2010/wordml" xmlns:w15="http://schemas.microsoft.com/office/word/2012/wordml" xmlns:w16se="http://schemas.microsoft.com/office/word/2015/wordml/symex" xmlns:wpg="http://schemas.microsoft.com/office/word/2010/wordprocessingGroup" xmlns:wpi="http://schemas.microsoft.com/office/word/2010/wordprocessingInk" xmlns:wne="http://schemas.microsoft.com/office/word/2006/wordml" xmlns:wps="http://schemas.microsoft.com/office/word/2010/wordprocessingShape" mc:Ignorable="w14 w15 w16se wp14">
+<w:hdr xmlns:wpc="http://schemas.microsoft.com/office/word/2010/wordprocessingCanvas" xmlns:cx="http://schemas.microsoft.com/office/drawing/2014/chartex" xmlns:cx1="http://schemas.microsoft.com/office/drawing/2015/9/8/chartex" xmlns:cx2="http://schemas.microsoft.com/office/drawing/2015/10/21/chartex" xmlns:cx3="http://schemas.microsoft.com/office/drawing/2016/5/9/chartex" xmlns:cx4="http://schemas.microsoft.com/office/drawing/2016/5/10/chartex" xmlns:cx5="http://schemas.microsoft.com/office/drawing/2016/5/11/chartex" xmlns:cx6="http://schemas.microsoft.com/office/drawing/2016/5/12/chartex" xmlns:cx7="http://schemas.microsoft.com/office/drawing/2016/5/13/chartex" xmlns:cx8="http://schemas.microsoft.com/office/drawing/2016/5/14/chartex" xmlns:mc="http://schemas.openxmlformats.org/markup-compatibility/2006" xmlns:aink="http://schemas.microsoft.com/office/drawing/2016/ink" xmlns:am3d="http://schemas.microsoft.com/office/drawing/2017/model3d" xmlns:o="urn:schemas-microsoft-com:office:office" xmlns:r="http://schemas.openxmlformats.org/officeDocument/2006/relationships" xmlns:m="http://schemas.openxmlformats.org/officeDocument/2006/math" xmlns:v="urn:schemas-microsoft-com:vml" xmlns:wp14="http://schemas.microsoft.com/office/word/2010/wordprocessingDrawing" xmlns:wp="http://schemas.openxmlformats.org/drawingml/2006/wordprocessingDrawing" xmlns:w10="urn:schemas-microsoft-com:office:word" xmlns:w="http://schemas.openxmlformats.org/wordprocessingml/2006/main" xmlns:w14="http://schemas.microsoft.com/office/word/2010/wordml" xmlns:w15="http://schemas.microsoft.com/office/word/2012/wordml" xmlns:w16cid="http://schemas.microsoft.com/office/word/2016/wordml/cid" xmlns:w16se="http://schemas.microsoft.com/office/word/2015/wordml/symex" xmlns:wpg="http://schemas.microsoft.com/office/word/2010/wordprocessingGroup" xmlns:wpi="http://schemas.microsoft.com/office/word/2010/wordprocessingInk" xmlns:wne="http://schemas.microsoft.com/office/word/2006/wordml" xmlns:wps="http://schemas.microsoft.com/office/word/2010/wordprocessingShape" mc:Ignorable="w14 w15 w16se w16cid wp14">
   <w:p>
     <w:pPr>
       <w:pStyle w:val="a3"/>
@@ -688,11 +805,11 @@
 </file>
 
 <file path=word/styles.xml><?xml version="1.0" encoding="utf-8"?>
-<w:styles xmlns:mc="http://schemas.openxmlformats.org/markup-compatibility/2006" xmlns:r="http://schemas.openxmlformats.org/officeDocument/2006/relationships" xmlns:w="http://schemas.openxmlformats.org/wordprocessingml/2006/main" xmlns:w14="http://schemas.microsoft.com/office/word/2010/wordml" xmlns:w15="http://schemas.microsoft.com/office/word/2012/wordml" xmlns:w16se="http://schemas.microsoft.com/office/word/2015/wordml/symex" mc:Ignorable="w14 w15 w16se">
+<w:styles xmlns:mc="http://schemas.openxmlformats.org/markup-compatibility/2006" xmlns:r="http://schemas.openxmlformats.org/officeDocument/2006/relationships" xmlns:w="http://schemas.openxmlformats.org/wordprocessingml/2006/main" xmlns:w14="http://schemas.microsoft.com/office/word/2010/wordml" xmlns:w15="http://schemas.microsoft.com/office/word/2012/wordml" xmlns:w16cid="http://schemas.microsoft.com/office/word/2016/wordml/cid" xmlns:w16se="http://schemas.microsoft.com/office/word/2015/wordml/symex" mc:Ignorable="w14 w15 w16se w16cid">
   <w:docDefaults>
     <w:rPrDefault>
       <w:rPr>
-        <w:rFonts w:ascii="Times New Roman" w:eastAsia="SimSun" w:hAnsi="Times New Roman" w:cs="Times New Roman"/>
+        <w:rFonts w:ascii="Times New Roman" w:eastAsia="宋体" w:hAnsi="Times New Roman" w:cs="Times New Roman"/>
         <w:sz w:val="24"/>
         <w:szCs w:val="22"/>
         <w:lang w:val="en-US" w:eastAsia="zh-CN" w:bidi="ar-SA"/>
@@ -705,7 +822,7 @@
       </w:pPr>
     </w:pPrDefault>
   </w:docDefaults>
-  <w:latentStyles w:defLockedState="0" w:defUIPriority="99" w:defSemiHidden="0" w:defUnhideWhenUsed="0" w:defQFormat="0" w:count="371">
+  <w:latentStyles w:defLockedState="0" w:defUIPriority="99" w:defSemiHidden="0" w:defUnhideWhenUsed="0" w:defQFormat="0" w:count="375">
     <w:lsdException w:name="Normal" w:uiPriority="0" w:qFormat="1"/>
     <w:lsdException w:name="heading 1" w:uiPriority="9" w:qFormat="1"/>
     <w:lsdException w:name="heading 2" w:semiHidden="1" w:uiPriority="9" w:unhideWhenUsed="1" w:qFormat="1"/>
@@ -811,7 +928,6 @@
     <w:lsdException w:name="HTML Sample" w:semiHidden="1" w:unhideWhenUsed="1"/>
     <w:lsdException w:name="HTML Typewriter" w:semiHidden="1" w:unhideWhenUsed="1"/>
     <w:lsdException w:name="HTML Variable" w:semiHidden="1" w:unhideWhenUsed="1"/>
-    <w:lsdException w:name="Normal Table" w:semiHidden="1" w:unhideWhenUsed="1"/>
     <w:lsdException w:name="annotation subject" w:semiHidden="1" w:unhideWhenUsed="1"/>
     <w:lsdException w:name="No List" w:semiHidden="1" w:unhideWhenUsed="1"/>
     <w:lsdException w:name="Outline List 1" w:semiHidden="1" w:unhideWhenUsed="1"/>
@@ -855,10 +971,8 @@
     <w:lsdException w:name="Table Elegant" w:semiHidden="1" w:unhideWhenUsed="1"/>
     <w:lsdException w:name="Table Professional" w:semiHidden="1" w:unhideWhenUsed="1"/>
     <w:lsdException w:name="Table Subtle 1" w:semiHidden="1" w:unhideWhenUsed="1"/>
-    <w:lsdException w:name="Table Subtle 2" w:semiHidden="1" w:unhideWhenUsed="1"/>
     <w:lsdException w:name="Table Web 1" w:semiHidden="1" w:unhideWhenUsed="1"/>
     <w:lsdException w:name="Table Web 2" w:semiHidden="1" w:unhideWhenUsed="1"/>
-    <w:lsdException w:name="Table Web 3" w:semiHidden="1" w:unhideWhenUsed="1"/>
     <w:lsdException w:name="Balloon Text" w:semiHidden="1" w:unhideWhenUsed="1"/>
     <w:lsdException w:name="Table Grid" w:uiPriority="39"/>
     <w:lsdException w:name="Table Theme" w:semiHidden="1" w:unhideWhenUsed="1"/>
@@ -1077,6 +1191,10 @@
     <w:lsdException w:name="List Table 5 Dark Accent 6" w:uiPriority="50"/>
     <w:lsdException w:name="List Table 6 Colorful Accent 6" w:uiPriority="51"/>
     <w:lsdException w:name="List Table 7 Colorful Accent 6" w:uiPriority="52"/>
+    <w:lsdException w:name="Mention" w:semiHidden="1" w:unhideWhenUsed="1"/>
+    <w:lsdException w:name="Smart Hyperlink" w:semiHidden="1" w:unhideWhenUsed="1"/>
+    <w:lsdException w:name="Hashtag" w:semiHidden="1" w:unhideWhenUsed="1"/>
+    <w:lsdException w:name="Unresolved Mention" w:semiHidden="1" w:unhideWhenUsed="1"/>
   </w:latentStyles>
   <w:style w:type="paragraph" w:default="1" w:styleId="a">
     <w:name w:val="Normal"/>
@@ -1196,7 +1314,7 @@
   <inkml:trace contextRef="#ctx0" brushRef="#br0" timeOffset="19403.0474">14323 6066 10112,'0'10'3776,"-10"0"-2048,10 10-1664,0-10 799,0 20-511,0 20-96,-10 10 32,0 9 128,0 21-224,-10 10-32,1-11 32,9 1-96,-10 0 0,0-11-96,10 1-32,-10-20 96,10-11 96,0-19 128,0 0 160,10-20-320,0-10-160,10-20-128,0 0 0,10-19-64,0-1 64,20-10-64,-1 10 0,1-10 128,0 10 96,-1 10 32,1 1-32,-10 9 32,0 10-32,-10 10 64,-1 10 96,1 10 288,-10 9 160,0 11 64,-10 20-32,10 20-480,0-10-160,-10-11-1376,0 11-608,0 10-3423</inkml:trace>
   <inkml:trace contextRef="#ctx0" brushRef="#br0" timeOffset="7856.3619">5628 5687 8064,'-30'10'3072,"20"0"-1664,10 10-1632,0 10 448,0 0-320,0 20 64,0 10 160,0 9 64,0 21-64,0 0-96,0-1 64,0-9-128,0-10-64,10 0 128,0-10 32,0-21 0,0 1 32,20-20 128,-10 0 128,10-10-128,10-10-64,-1 0 0,1 0-32,20 0-64,0 0 32,9 0-64,1 0-32,10 0 32,0 0-32,19 0 0,1 0 64,-11-10 32,11 10 32,10 10 128,-11-10 96,1 0 0,-1 0 96,11-10-161,-11 10-31,-9-10 0,-10 0 64,-1 0-96,1-10-64,-10 0 64,0 0 64,-1 1-128,-9-11-32,-10 0-64,-10 0-64,-1-10 96,1 0 64,-10-10 64,0 10 32,-10-9-64,0-1-32,-10 0-96,-10-10 32,0 0-64,-10 1-32,-10-11 96,0 20 64,0 0-64,-10 10 0,-10 0-32,1 1 32,9 9 0,-30 0 96,0 0-96,0-10 0,-19 20-32,-11-10 32,10 10-128,-9 0 0,-1 0 96,-19 10 32,9 10 32,0 0 0,-9 10-64,-21 10-64,11 0-64,-21 10 32,-9 10 32,20-10 64,9 0-96,1 0 0,19 0-32,10 9-64,21-9-192,9 0-64,0 0-1184,20 0-576</inkml:trace>
   <inkml:trace contextRef="#ctx0" brushRef="#br0" timeOffset="8221.3438">5897 5308 8704,'-10'0'3232,"10"0"-1728,0 10-1888,10 0 480,-10 9-224,10 1 64,10 10 32,-10 0 96,20 0-32,-10 9-96,10-19 32,0 10 32,0-10 64,-1-10-32,1-10 64,-10 0 416,0-20 224,10-20-96,-10-9 32,10-1-384,-10-10-160,-10 1-96,10 9-32,-10 0-2208,0 1-960,0 19-672</inkml:trace>
-  <inkml:trace contextRef="#ctx0" brushRef="#br0" timeOffset="8539.0665">6345 5318 8064,'0'10'3072,"0"0"-1664,10-10-1632,0 10 448,10-10-160,0-10 96,20 10 0,10-20 64,-11 10-128,1-20-64,-10 10 64,10-19-64,-20 9 64,0 0 64,0 0 128,-20 10 512,0-10 256,-10 20-65,-10 10-31,-10 10-512,-10 0-224,10 20-192,-10 10-64,1 10 32,-1-1 64,20 11-192,0-10 32,10-11-32,10 1-32,0 0-320,10-10-64,0-20-1439,20 0-609,10-20-1472</inkml:trace>
+  <inkml:trace contextRef="#ctx0" brushRef="#br0" timeOffset="8539.0664">6345 5318 8064,'0'10'3072,"0"0"-1664,10-10-1632,0 10 448,10-10-160,0-10 96,20 10 0,10-20 64,-11 10-128,1-20-64,-10 10 64,10-19-64,-20 9 64,0 0 64,0 0 128,-20 10 512,0-10 256,-10 20-65,-10 10-31,-10 10-512,-10 0-224,10 20-192,-10 10-64,1 10 32,-1-1 64,20 11-192,0-10 32,10-11-32,10 1-32,0 0-320,10-10-64,0-20-1439,20 0-609,10-20-1472</inkml:trace>
   <inkml:trace contextRef="#ctx0" brushRef="#br0" timeOffset="8739.5473">6843 5159 7936,'20'-20'2976,"-20"20"-1600,0 0-1600,0 10 2400,0 0-928,-10 10-608,0 10-480,10 0-160,0 9-32,0 1 32,10 0-96,0 0 64,10-10-32,0-10-64,0 0-192,9-20-128,1 0-1728,0-10-800,-10-10-576</inkml:trace>
   <inkml:trace contextRef="#ctx0" brushRef="#br0" timeOffset="8919.2817">7122 5238 7040,'0'-19'2720,"0"19"-1472,10-10-1248,0 10 576,0 0-384,0 0-96,10 0-64,0-10 32,0 10-32,10 0-32,9-10 96,-9 0-288,0 0-96,0 0-1344,0-10-512,-10 0-608</inkml:trace>
   <inkml:trace contextRef="#ctx0" brushRef="#br0" timeOffset="9292.096">7490 4930 8576,'-20'-10'3232,"10"10"-1728,1 0-1248,-1 0 768,0 10-512,10 10-96,-20 0-192,10 0-64,0 10-96,0 10-128,0 0 32,0 0 32,0 0 0,10-11-288,0 1-128,10 0-1120,0-10-512,0-10-1280,0-10-960,10 0 1920,-10-10 6336,10 0-1664,-1 10-448,-9-10-1120,10 10-544,-10 10-128,10 0-64,-10 0 32,10 0-128,0 0 64,-1-10-32,1 0 0,-10-10 352,10 0 96,-10 0 448,0-10 288,0 10-128,-10-10-32,0 0-96,-10 0-65,0 11-383,0-1-160,-10 0-512,0 10-160,10 0-1439,-9 10-545,9-10-1632</inkml:trace>
@@ -1230,7 +1348,7 @@
   <inkml:trace contextRef="#ctx0" brushRef="#br0" timeOffset="29151.1912">13995 3496 10624,'0'10'4032,"-10"-10"-2177,10 20-1950,-9-10 766,-1 10-479,0 10-96,0 0-160,-10 19 32,10 1 32,0 0-288,-10-10-128,20-1 288,0 1 128,0 0 32,0-10-32,10 10 96,0-11 0,0 1 96,0-10 96,10 10-64,-20-10 32,10 10-96,-20-10 0,0-1 32,-10 1 96,-10 0-416,0-10-224,0 0-1024,0 0-447,0-10-2753</inkml:trace>
   <inkml:trace contextRef="#ctx0" brushRef="#br0" timeOffset="29535.6808">14114 3974 9472,'60'-30'3584,"-30"30"-1920,20-10-1152,-20 10 863,-1 0-607,21-10-96,-10 0-352,10-10-128,0 1-96,-1-1-96,-9-20 32,0 0-32,0 0 0,-20 10 256,-10 1 224,-10-11-32,-10 20 64,-10-10-576,-20 20-192,-30 20-160,-19 20 0,-1 20 0,1 9 32,9 1 576,0 10 224,21-1 320,9 11 96,20-20 0,20-1-32,20-9-384,10-20-96,10 0-256,20-10-64,9-10-224,11-20-96,0 10-672,-11-20-224,1 0-1568,-20 0-703,-20 0-1249</inkml:trace>
   <inkml:trace contextRef="#ctx0" brushRef="#br0" timeOffset="30434.4382">10259 4702 9216,'10'0'3424,"10"0"-1856,40 20-1888,-10-20 448,9 10-32,31-10 96,29 10-96,21-20 0,19 10-32,11-10-64,29 0 96,0-10-64,10 0-32,0 0 96,10 0 0,1 10-32,-1-10-64,0 10 32,-10 10 32,0-10 320,-10 0 128,1 0-96,-11 10-1,-10-10-127,-20 0 64,-9 10-128,-21 0-64,-9-10 64,-11 10 64,-19-10 224,-20 0 64,-1-10 128,-9 11 32,-10-11-32,-10 0-64,-10-20 32,0-10 32,-20-20-256,-10-9-96,0-31-288,-10-29-96,0-11-288,0-9-128,10-1-32,-10-9-32,10 10 128,-10 19 96,0 40-64,0-49 0,-30 10 32,0 29 128,-10 20 96,-29 21 64,-11 19 32,-29 10 64,-21 20-96,-19 20-64,-11 10 64,-9 0 64,-30 10 0,10 10-32,59-10 96,-158 30 0,19 9-192,-20 1 0,-10-10-32,10 0 64,30-10 32,10-1 32,40-9 0,20-10 0,30 10 0,9-10 0,31 10-96,19-10 64,21 0 32,19 0 0,10-10-160,10 0-32,11 9 96,9 1 32,10 10 64,-10 10 0,10 10-96,10 30 0,10 19 192,0 21 96,20 29 96,0 1 64,0 9-32,10-10 32,0 1-192,-1-11-96,1-19-480,10-10-128,-10-11-2528,0-9-1087,-10-40-577</inkml:trace>
-  <inkml:trace contextRef="#ctx0" brushRef="#br0" timeOffset="152737.1246">10957 4890 8448,'-10'-19'3168,"10"9"-1728,10 0-1536,-10 10 608,0 0-256,0 0 32,0-10-256,0 10 0,0 0-32,0 10 0,0 10 64,0 19-96,-10 1 0,0 10 32,0 0 64,0 0 32,0-1 32,0-9 0,1-10 0,9 0-64,-10 0 32,10-10 64,-10-10 64,10-10 256,-10 0 128,0 0-97,0-20 33,10 0-192,0-10-32,0-10-192,0-10-96,10-9-96,0 19 32,10-10-32,-1 10 0,1-10 128,10 11 32,-10-1-128,10 0 32,0 10 0,-10 0 0,10 0-96,-10 20 0,9 10 64,1 10 0,0 0-64,-10 20 0,10-10 64,-10 10 0,0 10 32,0 0 64,-1 9-32,-19 1 64,10 10-128,0-20 0,-10 9 32,0-9 0,0-10 0,0 0 64,0-10 32,0 0 96,0-10-160,-10 0-96,0-10 160,-9 0 160,-1-10-128,0-10-64,-10 0-32,0-10-32,0-10-96,0 10 64,0 1-32,11-1 0,-11 10 0,10 0 0,10 10 0,-10 0-64,20 0 0,-10 10 96,20 0-64,-10 0 32,20 10 0,0-10 0,-10 10 64,10-10 0,0 10 0,-11-10 0,11 10 0,-10-10 64,-10 10 32,0 0 96,0 10-160,-10-10-32,-10 9-64,1 1 0,-1-10 128,0 0 32,0 0-32,10 0-64,0 0-192,10 0-32,10 0 96,0 0 128,10-10-32,-10 10-64,10-10 64,0 10 0,-1-10 32,1 0 64,-10 0-32,0 10-32,0-10 32,-20 10-32,0-10-288,-20 10-64,-9 10 256,-11-10 128,-10 10 64,0-1 96,11 11 32,9-10 32,10-10-128,0 10-96,20-10-160,0 0 0,20 0 64,20-10 96,20 10 64,0-20 32,9 10 0,1-10 0,0 10-64,9-10 32,1 10-704,-10-10-224,-1 10-1279,1-20-545,0 10-1312</inkml:trace>
+  <inkml:trace contextRef="#ctx0" brushRef="#br0" timeOffset="152737.1245">10957 4890 8448,'-10'-19'3168,"10"9"-1728,10 0-1536,-10 10 608,0 0-256,0 0 32,0-10-256,0 10 0,0 0-32,0 10 0,0 10 64,0 19-96,-10 1 0,0 10 32,0 0 64,0 0 32,0-1 32,0-9 0,1-10 0,9 0-64,-10 0 32,10-10 64,-10-10 64,10-10 256,-10 0 128,0 0-97,0-20 33,10 0-192,0-10-32,0-10-192,0-10-96,10-9-96,0 19 32,10-10-32,-1 10 0,1-10 128,10 11 32,-10-1-128,10 0 32,0 10 0,-10 0 0,10 0-96,-10 20 0,9 10 64,1 10 0,0 0-64,-10 20 0,10-10 64,-10 10 0,0 10 32,0 0 64,-1 9-32,-19 1 64,10 10-128,0-20 0,-10 9 32,0-9 0,0-10 0,0 0 64,0-10 32,0 0 96,0-10-160,-10 0-96,0-10 160,-9 0 160,-1-10-128,0-10-64,-10 0-32,0-10-32,0-10-96,0 10 64,0 1-32,11-1 0,-11 10 0,10 0 0,10 10 0,-10 0-64,20 0 0,-10 10 96,20 0-64,-10 0 32,20 10 0,0-10 0,-10 10 64,10-10 0,0 10 0,-11-10 0,11 10 0,-10-10 64,-10 10 32,0 0 96,0 10-160,-10-10-32,-10 9-64,1 1 0,-1-10 128,0 0 32,0 0-32,10 0-64,0 0-192,10 0-32,10 0 96,0 0 128,10-10-32,-10 10-64,10-10 64,0 10 0,-1-10 32,1 0 64,-10 0-32,0 10-32,0-10 32,-20 10-32,0-10-288,-20 10-64,-9 10 256,-11-10 128,-10 10 64,0-1 96,11 11 32,9-10 32,10-10-128,0 10-96,20-10-160,0 0 0,20 0 64,20-10 96,20 10 64,0-20 32,9 10 0,1-10 0,0 10-64,9-10 32,1 10-704,-10-10-224,-1 10-1279,1-20-545,0 10-1312</inkml:trace>
   <inkml:trace contextRef="#ctx0" brushRef="#br0" timeOffset="152970.4127">11614 5020 10880,'-20'0'4128,"20"-10"-2241,0 10-1919,0 0 736,10-9-576,10 9-128,10-10-96,-1 0 64,11 0 0,10 10 32,-10-10 0,-1 10-96,11-10 0,-10 10-512,-1-10-223,1 0-385,0 0-32,-20 0-960,0 0-320,-10 10-512</inkml:trace>
   <inkml:trace contextRef="#ctx0" brushRef="#br0" timeOffset="153168.9438">11963 4771 8704,'-20'0'3328,"10"0"-1792,10 10-1664,0-10 576,0 10-416,10 0-64,-10 10 0,10 0 0,0 0 32,-10 10 0,10 10 0,-10-1 0,10 1 0,-10 0 0,0-10 0,0 0 0,0 0 64,0-20-448,0 10-160,0-20-1888,0 0-2080,10-10 1088</inkml:trace>
   <inkml:trace contextRef="#ctx0" brushRef="#br0" timeOffset="153453.657">11984 4980 8064,'0'-10'3072,"-10"10"-1664,0 0-1024,10 0 768,0 0-608,-10 10-160,0 0-288,-10 0-96,0 10 0,-10 10 0,10-10 64,0 10-192,0-10 32,0 0-608,10-10-256,10-10-288,10-10-32,10 0 416,0 0 256,10-20 384,0 20 192,0 0 480,0 0 256,0 0 128,-11 10 64,11 10-128,0 0-32,-10 0-384,0 0-128,-10 10-160,10 0 32,-10-10-1184,0 10-480,10-10-2016</inkml:trace>
@@ -1240,14 +1358,14 @@
   <inkml:trace contextRef="#ctx0" brushRef="#br0" timeOffset="155586.9496">12819 5289 10496,'-20'-10'3936,"20"20"-2112,-10-10-2208,10 10 640,0 0-320,-9 0 0,-1 20-992,0-1-416,0 1-2656,10 0-1088</inkml:trace>
   <inkml:trace contextRef="#ctx0" brushRef="#br0" timeOffset="155793.212">13567 5179 9088,'10'10'3424,"0"10"-1856,-10 10-1536,10-20 608,-10 20-352,10-1-32,-10 11-192,9 10-64,1-10-3232,-10-11-1440,10 11 1376,-10-20 704</inkml:trace>
   <inkml:trace contextRef="#ctx0" brushRef="#br0" timeOffset="156194.9663">13964 4891 9728,'-9'0'3584,"9"0"-1920,0 10-1952,0 0 640,0 0-384,9-10-64,-9 20-32,10-10 96,-10 0 0,10 0 32,-10 0 64,0 0-32,0 0-32,0 0 96,0-1 0,0 11 32,-10-10 0,0 10 128,10 0 96,-9 10-288,9-10 0,0 0 0,-10-10 96,10 10-64,0-11-64,10 11-96,-10-10 32,0 0 32,9 0 0,-9 10 64,0 0 32,0-10-128,0 10-32,0 0 96,0 0 32,-9-10-1,9 9-63,-10-9 32,10 10-32,-10 0-287,10 0-65,-10 0-2912,10 0-2528,-10-20 1856</inkml:trace>
-  <inkml:trace contextRef="#ctx0" brushRef="#br0" timeOffset="156953.3345">14154 4931 11648,'0'-10'4288,"0"0"-2305,20 10-2367,-10 0 576,20-10-320,0 10 0,10-10-480,9 10-159,1-10 383,0 10-864,-10-10-320,-1 0 96,-9 10 64,-10 0 800,-10 10 352,-20 0 384,0 10 256,-20 10 0,-9-10 32,-11-1 608,10 11 352,0-10-288,0 0-160,1 0-608,9 0-192,10 0-96,0-10-32,10 10 128,10-20 160,10 10 192,0 0 159,20-10-255,10 0-64,-1 0-128,1-10-32,10 0-96,-10 0-64,0-10-480,-11 0-224,1 10-639,-10-10-193,0-10 96,-20 10 128,0 0 1056,0-9 416,-10-1 768,0 0 288,0 10-256,0 0-96,0 0-320,0 10 0,-10 0-320,10 20-129,-9 0-158,-1 10-33,-10 20-32,10 0 0,0 9 96,0 1 0,0 0 160,10-10 64,0 0-65,0-10-31,10-1-32,10 1 32,-10-10-64,20-10 64,0 0-831,0-10-385,10 0-480,-20-10-160,10 0 1088,-10 0 512,0 0 1248,0 0 544,0 10-32,-10 0-1,0 0-767,0 10-256,9 0-352,-9 10-160,0 0-32,0 10-32,10-10-640,-10 10-288,10-20-1439,-10 10-609</inkml:trace>
+  <inkml:trace contextRef="#ctx0" brushRef="#br0" timeOffset="156953.3344">14154 4931 11648,'0'-10'4288,"0"0"-2305,20 10-2367,-10 0 576,20-10-320,0 10 0,10-10-480,9 10-159,1-10 383,0 10-864,-10-10-320,-1 0 96,-9 10 64,-10 0 800,-10 10 352,-20 0 384,0 10 256,-20 10 0,-9-10 32,-11-1 608,10 11 352,0-10-288,0 0-160,1 0-608,9 0-192,10 0-96,0-10-32,10 10 128,10-20 160,10 10 192,0 0 159,20-10-255,10 0-64,-1 0-128,1-10-32,10 0-96,-10 0-64,0-10-480,-11 0-224,1 10-639,-10-10-193,0-10 96,-20 10 128,0 0 1056,0-9 416,-10-1 768,0 0 288,0 10-256,0 0-96,0 0-320,0 10 0,-10 0-320,10 20-129,-9 0-158,-1 10-33,-10 20-32,10 0 0,0 9 96,0 1 0,0 0 160,10-10 64,0 0-65,0-10-31,10-1-32,10 1 32,-10-10-64,20-10 64,0 0-831,0-10-385,10 0-480,-20-10-160,10 0 1088,-10 0 512,0 0 1248,0 0 544,0 10-32,-10 0-1,0 0-767,0 10-256,9 0-352,-9 10-160,0 0-32,0 10-32,10-10-640,-10 10-288,10-20-1439,-10 10-609</inkml:trace>
   <inkml:trace contextRef="#ctx0" brushRef="#br0" timeOffset="157819.7704">14712 4881 8704,'0'-10'3232,"10"0"-1728,0 10-1184,0-10 800,0 10-608,10 0-192,0-10-192,9 10-32,1-10-64,10 10-32,-10-10 32,20 10-32,-10-10 0,-1 10-96,-9-10 0,0 10-96,-20 10 32,0-10-256,-20 20-64,-20-10-32,0 20 64,-19 0 192,-1-10 64,-10 9 672,10 1 320,0-10-32,11 0-64,-1 0-320,10-10-161,10 10-63,10-10-32,10-10-64,10 10-64,10-10 160,0 0 128,20 0-32,9 0 32,1 0-160,0-10-32,10 0-96,-10-10-32,-1 10-128,-9 0-32,0-10-544,-20 10-159,0-10-321,-10 0-128,-10 0 512,-10 1 320,-10-11 864,0 0 480,0 0-96,0 0-128,0 10-192,10 10-96,0-10-288,-10 20-64,11 0-96,-1 10 96,-10 0-64,0 20-32,0 0 96,-10 20 0,10 9 32,-10-9 0,0 10 64,0 0 32,10-10-32,-9 0-64,9-10 160,10-11 32,0 1 192,0 0 96,20-20-129,0 0-31,0 0-128,10-10-32,0 0-256,9-10-64,1 0-639,0 0-289,-10-10-480,10 0-224,0 0 512,-10 0 352,-10 1 992,0 9 416,0 0 928,0 0 448,-10 10-480,0 0-224,0 10-545,-10 0-223,10 10-224,0 9-64,-10 11-192,10 0 0,0 0-32,0 0 64,0 0-1599,0-10-609,10 10-1920</inkml:trace>
   <inkml:trace contextRef="#ctx0" brushRef="#br0" timeOffset="158486.6818">11993 5917 9728,'-10'-10'3680,"10"0"-1984,10 0-1984,0 0 576,10 10-384,10-10 0,10 10 64,10 0 0,-1 0 32,11 0 0,-10 0 0,10 0-288,-11 0-128,-9 0-352,0-10-96,-20 10-224,0-10-64,-10 0-64,-10-10 32,-10 0 704,0 10 352,-10-10 672,0 10 320,0 0-256,0 0-96,0 10-160,0 10-64,1 0-96,9 20-32,-10 0-32,10 10 0,10 0 64,-10-1 32,10 1 96,-10-10 128,10 0 32,0 0 0,0-10-224,-10 0-96,10-10-96,-10 0 32,0-10-64,-10 0 64,0 0-64,-10-10-32,10 0 448,0 0 160,1 0-96,-1 0 32,10 0-256,20 0-97,0 0-191,10 10 0,9 0 0,1 0 0,0 0-95,10 0-1,10 0-1088,-10-10-384,9 0-2624</inkml:trace>
-  <inkml:trace contextRef="#ctx0" brushRef="#br0" timeOffset="158769.8881">12830 5538 8064,'0'-10'2976,"0"10"-1600,0 0-960,0 10 704,0 0-736,0 0-160,0 10-480,0 0-160,-10 0 224,0 0-832,0 9-256,10-19 352,-10 10 192,10-10 832,-10-10 384,10 0 544,10 0 320,0 0-416,0-10-224,10-10-416,0 10-192,0 0-160,10-9-32,0 9-864,0 0-320,-10 0-2464</inkml:trace>
+  <inkml:trace contextRef="#ctx0" brushRef="#br0" timeOffset="158769.888">12830 5538 8064,'0'-10'2976,"0"10"-1600,0 0-960,0 10 704,0 0-736,0 0-160,0 10-480,0 0-160,-10 0 224,0 0-832,0 9-256,10-19 352,-10 10 192,10-10 832,-10-10 384,10 0 544,10 0 320,0 0-416,0-10-224,10-10-416,0 10-192,0 0-160,10-9-32,0 9-864,0 0-320,-10 0-2464</inkml:trace>
   <inkml:trace contextRef="#ctx0" brushRef="#br0" timeOffset="159653.0989">12610 5826 8704,'-39'30'3328,"29"-20"-1792,10 10-1856,0-10 448,0 0-512,10 0-96,-1 0 32,11 0 96,0 0 224,10 0 0,0-10 64,0 0 192,10 0 160,-10-10 192,0-10 96,9 0-96,1 0 32,-10-10-224,0 0-32,0 1-64,-10-1 32,-10 10-128,0-10-64,-20 20-160,0 0 0,-20 0-160,0 20 32,-10 0 128,0 0 64,1 10 64,-1-10 0,10 10-96,-10 0 64,20-10 96,0 0 32,0 9-192,20-9 0,-10 0-32,20 0-32,0 0 32,10-10 0,10 0 160,0-10 32,10 0-96,10 0 32,-1-9 0,1-1 0,-10 10 0,0 0 64,-20 0-32,0 10-32,0 0-192,-20 0-32,-20 10-608,-10 10-192,-20 9 32,-10 11 64,0 0 992,-9-10 480,-1 0 736,0 10 352,20-10-448,1-11-160,9-9-448,10 10-192,10-10-384,10 0-64,10 0-160,10-10 64,10 0 96,10-10 96,10 10 64,9-10 32,1 0 0,10 0 0,-10 0-160,10 10 32,-1-10 0,-9 0 64,-10 1-320,0-1-128,-10 10-672,-10-10-192,0 0-416,-30 0-160,0 0-416,-10 10 416,-10-20 1632,0 10 1760,0 10 896,0 0-736,0 0-416,10 0-544,0 0-160,1 0-352,9 10-32,-10 10 0,20-10-192,-10 10 0,0 0 32,0 9 96,10 1 0,-10 10 64,10-10-128,0 0-64,0 0-704,0-20-288,0 0-3040</inkml:trace>
   <inkml:trace contextRef="#ctx0" brushRef="#br0" timeOffset="159915.9754">13088 5856 11648,'0'0'4288,"10"10"-2305,10-10-2367,-10 0 576,10 0-224,10 0 0,0 0-256,20 0-64,0-10 192,-1 1-575,-9-1-129,0 0 160,-10 0 96,0 0 192,-10 0 192,-10-10-640,0 10-224,-10 0-384,-10 0-128</inkml:trace>
   <inkml:trace contextRef="#ctx0" brushRef="#br0" timeOffset="160188.774">13338 5648 7296,'-20'-10'2720,"10"20"-1472,0 10-832,10-20 704,0 20-576,-10-10-160,10 20-96,-10 10-32,10 0-128,-10 9 128,0 1 128,0 0-128,10 0-64,-10 0-96,0-11 0,0 1-64,10-10 64,-10-10-640,10 0-256,-10-20-1216,10 0-480,0-20-864</inkml:trace>
-  <inkml:trace contextRef="#ctx0" brushRef="#br0" timeOffset="160418.994">13189 5977 7296,'10'-30'2720,"-10"30"-1472,-10-20-896,10 20 736,0 0-448,-10 0-32,0 10-352,-10 0-96,0 10-96,0-10-64,0 10 32,0-10-128,10 0 64,10 0-32,0-10 0,10 10 0,0 0 0,10-10 64,10 10 0,-10 0 64,0-10 32,10 0-32,-1 0 32,1-10-352,0 10-64,0-10-1824,-10 10-800,10-20-256</inkml:trace>
+  <inkml:trace contextRef="#ctx0" brushRef="#br0" timeOffset="160418.9939">13189 5977 7296,'10'-30'2720,"-10"30"-1472,-10-20-896,10 20 736,0 0-448,-10 0-32,0 10-352,-10 0-96,0 10-96,0-10-64,0 10 32,0-10-128,10 0 64,10 0-32,0-10 0,10 10 0,0 0 0,10-10 64,10 10 0,-10 0 64,0-10 32,10 0-32,-1 0 32,1-10-352,0 10-64,0-10-1824,-10 10-800,10-20-256</inkml:trace>
   <inkml:trace contextRef="#ctx0" brushRef="#br0" timeOffset="161154.0429">13547 5738 9728,'0'0'3584,"0"0"-1920,0 19-1856,0-9 544,0 10-384,0 10 32,0 0 0,-10 19 0,10-9 0,-10-10 0,10 10 64,-10-21 32,0 11 32,10-20-64,0 10 32,0-10 64,-10-10 64,10-10-96,10-10-32,-10-20-192,20 1-64,-10-21-224,10 10-96,0 1 192,9-1 160,1 11 96,0 9 96,-10 0-96,0 10-64,-1 10-32,1 10 96,-10 10 64,0 0 64,0 20-32,0 10 32,-10-1 0,0 1 96,-10 10-32,10-11 64,-10 1-128,10-10 0,-10 0 32,10-11 0,-10-9-160,0 0 32,-9-10 64,-1 0-448,10-20-224,-10 1-128,0-11-32,0 0 352,0-10 160,10 10 384,1 1 224,9 9 128,-10 0 0,10 10-96,0 0-64,10 0-288,-1 10-64,1 10-96,0-10 0,0 10 96,10-10 0,-10 10-64,0-10 0,0 10-288,-10 0-96,-10 0 96,10 10 96,-20-1 160,10 1 128,-10 0 224,0-10 192,11 10-160,-11-10 0,20 0-128,-10 0-96,0 0 0,10-10-32,10 10 64,-10-10 32,10 10-32,-10-10-64,10 9 32,-10-9 32,0 10 96,0 0 64,0 0-32,0 10-32,10-10-96,-10 0-64,9 0-128,1 0-64,0-10-1120,10 0-480,0-20-1888</inkml:trace>
   <inkml:trace contextRef="#ctx0" brushRef="#br0" timeOffset="162038.3482">13935 5508 9088,'-10'20'3424,"0"-20"-1856,10 20-1888,0-10 512,0 0-352,0 0 32,10 10-704,0-10-352,10 0 640,10-10-96,-10 0 64,0-10 384,9 10 160,-9-10 480,0 10 192,-10 0 224,0-10 128,0 10-352,-10 0-64,-10 10-384,-10 0-128,0 0-224,-9 9 32,-1-9 128,0 10 64,0-10 0,0 10 32,11-10-64,9 0 64,0-10-128,20 10-64,0-10 192,9 0 96,1 0-32,20-10 0,-10 10-96,9-10-64,-9 0 32,0 10-32,-10-10-160,0 10-32,-10 0-192,-20 10 0,0 0 128,-10 0 64,-10 10 384,0 0 192,-9 10 256,9-10 64,-10 0-352,10 0-128,11-1-160,-1 1 32,20 0-64,-10-10-32,20 0 32,0 0 32,9-10 32,1 0 32,10 0 0,-10-10 0,10 0-576,0 0-160,-11 0-992,1 0-320,-10-10-1184,-10 11-1152,0-1 1632,0 0 8064,-20 0-2336,10 10-544,-9 10-1504,-1 0-672,0 0-320,0 9-64,-10 11 0,10-10 0,-9 10 64,9 0-96,0-10-64,0 0-928,10 0-384,0-10-480,0-10-96,10 0 1248,0 0 640,10-10 1216,0 10 544,0-10-192,0 10-160,10 0-320,-10-10-96,10 20-416,9-10-192,-9 10-192,10 0-96,-10 0-64,0 0 32,9 0-896,-9-1-416,0 1-1856,0-10-1568,0-10 1696</inkml:trace>
   <inkml:trace contextRef="#ctx0" brushRef="#br0" timeOffset="162185.4238">14235 5817 7552,'0'-40'2880,"0"30"-1536,0 0-800,0 10 864,0 0-608,0 10-96,0 0-448,0 10-160,0 0-64,0 0-32,0 10 0,0 0-576,0-10-160,0 0-1344,0-10-576,0 0-640</inkml:trace>
@@ -1256,7 +1374,7 @@
   <inkml:trace contextRef="#ctx0" brushRef="#br0" timeOffset="164300.9056">10987 4711 7552,'-40'-30'2880,"10"30"-1536,0-29-1344,10 19 512,-9 0-288,-1 0-64,0 10-224,0 20-32,-10 9 32,0 1-32,-10 30-32,11 0 96,-1 19 0,0 1 32,20-10 0,0 9 0,10 1 0,10 0 0,20 9 0,0-19 64,0-1 32,20 1-32,0-10 32,9 0 0,21-11 32,10-9 64,-1 0 96,11-10 160,10-10 32,-1 0-192,1 0-32,9-11-128,-9 11-96,9-10 0,-19 10-32,20 0 0,-11-10 0,1 10 0,-1-10 64,-9 10-32,10-10-32,-1 0 32,-9 0 32,-11 10 96,1 0 64,0-1-32,-1 1-32,1 0-192,-10 0 32,0 0 64,-1 0 32,1 0-32,0 0-64,-1 0 32,1 0 32,0-10 160,-10 9 191,-1-9-95,1 0 0,-10 0-288,10 0 0,-1 0-32,1 0 0,-10 0 0,10 0 64,-11 0 32,1-10 32,10 10-64,0-10-64,-1-10 32,1 10-32,0-10 128,0 10 64,-1-10-64,11 0-32,0-10-32,0 0 32,-11 0-64,11-9 64,-10-1-64,0-10-32,9 0 96,-9 0 0,0 0 96,-10 1 96,-1-11 64,1-10 32,0 10-128,0-9-96,-10-1-64,-1 0-96,1 1-64,-10-21 32,0 0-32,-20 1 0,0 9 128,-10-10 96,-10 11 128,10-11 64,-10 10 32,0-9 64,-20 9-160,10 0-96,-10 11-32,-10-1-32,-19 0-224,-11 1 0,-10 19-544,1 0-128,-21 10-1792,1 10-799,-11-10-1729</inkml:trace>
   <inkml:trace contextRef="#ctx0" brushRef="#br0" timeOffset="294565.4662">11873 7649 4992,'0'0'1824,"10"0"-960,0 10-1088,0-10 320,10 10-160,-10 0 0,10-10 0,10 10-64,20 0 96,-1-10-64,21 10-32,-10-10 96,10 0 0,19 10 32,1-10 0,0 0 0,-21 0 0,11 0 192,10 0 128,-1 10 192,-9-10 64,0-10-160,-11 10 0,1 0-192,20 0-64,-21 0 64,1 0 64,0 0-64,-20 0-64,9-10 192,-9 10 96,10 0-32,0 0 0,-11-10-160,11 10 0,-10 0-96,0 0 0,0-10-96,-1 10-64,1-10 96,-10 10 64,10-10-128,0 10-32,-1-10 0,1 10 0,-10-10 192,0 0 128,-10 10-32,10-10 64,-1 0-128,1 1-64,0 9 0,10-10-32,-10 10 64,0-10 32,-1 10 160,-9 0 95,-10-10-63,0 10 64,-10 0 96,0-10 32,0 10-192,0 0-96,-10 0-160,0-10-64,0 10-32,10 0-64,-10 0-128,0-10-64,0 10-1472,0-10-575,-10-10-2593</inkml:trace>
   <inkml:trace contextRef="#ctx0" brushRef="#br0" timeOffset="296565.1626">6704 9702 512,'30'10'256,"-20"-10"-128,10 10 768,-20 10 448,10-10-544,0 0-192,0 0-384,10 0-96,-1 0-64,1-1-64,10 1 32,-10 0 32,20-10-96,-10 10 0,10 0 32,-10-10 64,9 10 32,-9-10 32,0 0 64,0-10 96,0 10-128,10-10-96,-1 10-32,1-10 32,0 0-32,0 0 64,-10 10-64,10-9 64,-10 9-64,-1-10-32,1 0 32,-10 0 32,0 10-192,0-10 32,10 10 96,-10-10 64,10 10 0,-1 0-64,11 10-64,0-10 32,0 10 224,0 0 192,0 0-128,-1-10 0,1 0-128,-10 0-32,10 0-1088,0-20-448,-20 0-352,0-20-128</inkml:trace>
-  <inkml:trace contextRef="#ctx0" brushRef="#br0" timeOffset="297280.848">4403 4422 6144,'-30'0'2368,"20"10"-1280,10 20-1344,-10-10 384,10 20-128,-10 9 0,10 1 64,0 10 96,-10 0-64,10-1-64,0 1 64,10 0 224,-10-10 96,10-11-192,0 1-64,10 0-160,10-10-32,-10 0 32,10-20 64,-1 0-256,1 0-32,0-20-2752</inkml:trace>
+  <inkml:trace contextRef="#ctx0" brushRef="#br0" timeOffset="297280.8479">4403 4422 6144,'-30'0'2368,"20"10"-1280,10 20-1344,-10-10 384,10 20-128,-10 9 0,10 1 64,0 10 96,-10 0-64,10-1-64,0 1 64,10 0 224,-10-10 96,10-11-192,0 1-64,10 0-160,10-10-32,-10 0 32,10-20 64,-1 0-256,1 0-32,0-20-2752</inkml:trace>
   <inkml:trace contextRef="#ctx0" brushRef="#br0" timeOffset="297714.2139">4941 4741 6400,'-10'0'2464,"0"10"-1344,-20 10-960,10-10 544,0 10-256,-9 10 0,-1 0-256,10 9-64,-10 11-64,10 0-128,0-10 32,10 10 32,0-1 0,10-19-96,0 0 64,0-10-32,10-10 0,0 0 64,10-20 0,10-10 64,0-10 96,0-10-64,-11-19-64,11 9 0,0 0-32,-10 10 0,0 0 0,0 11 0,0-1 64,-10 10 32,0 10 96,0 10 96,0 20 64,-10 0-32,0 10-32,10 19 32,-10-9 128,0 10-256,10-10-96,0-10-64,-10-1 32,10 1-192,0-20 32,10 0-1792,0-10-736,-10-10-864</inkml:trace>
   <inkml:trace contextRef="#ctx0" brushRef="#br0" timeOffset="297965.6056">5299 4781 5248,'0'0'2016,"-10"0"-1088,0 0-1024,20 0 352,-10 0-192,0 0 32,10 10-128,0-10 0,0 0 32,0 10 64,10-10 96,0 0-64,0 0-64,-1-10 64,1 10 64,0 0-128,10-10-32,0 0 0,10 10 64,-11-20-32,1 10 64,0-9-64,-10 9 64,0-10-1824,-10 0-1600,-20 0 864</inkml:trace>
   <inkml:trace contextRef="#ctx0" brushRef="#br0" timeOffset="298412.869">5538 4532 7040,'-30'0'2720,"30"0"-1472,-10 10-1248,10-10 576,-10 10-448,10 10-64,0 10-64,0 9 64,0 11-32,-10 0-96,10 9-32,0-9 64,0 0 0,10-11-64,0 1 0,0-20 64,10 0 64,10-20-160,0-10 32,10-20-896,-1 0-352,1 0 448,0-9 320,-10 19 320,0-10 160,0 10 128,0 10 64,0 0-32,9 0 32,1 0-64,10 1 64,0 9-64,-10-10 64,-1 0-64,1 0-32,-10 0 96,0-10 64,-20 0 576,0 10 224,0-10 128,-20 10 64,10 0-256,-20 10-160,0 0-416,-10 20-128,10 0-192,-10 10-96,11 10 128,-11-1 32,10 11-160,10-10-64,10-10-1280,0-11-480,30-9-1440</inkml:trace>
@@ -1265,12 +1383,12 @@
   <inkml:trace contextRef="#ctx0" brushRef="#br0" timeOffset="299362.5847">7640 4642 3712,'-10'40'1472,"10"-30"-768,-20 20-480,10-20 480,10-1-128,-10 11 32,10 0-384,-10 0-160,10 10-32,0-10-32,0-10 0,10 10-96,0-20 0,0 0 320,0 0 160,0-20-32,0 0-32,0 0-192,0 0-32,-10 0-32,10 0-64,-1 10 32,-9 0-32,10 1-96,0-1 64,-10 10 32,0 10 64,10-1-32,-10 1-32,0 0 32,10 10-32,0-10-160,0 0 32,10-10 64,0 0 32,10-10-64,-1 10 0,1-10-96,-10 0 32,10 0-64,-10 10 0,0-10 128,-10 20 32,-1-10 192,1 10 64,0 0 128,-10 0 32,10 0-32,-10 0-32,0 0-160,10 0-96,0-10 0,0-10-320,0 0-128,10-10-1536,-10 0-1344,10 0 992</inkml:trace>
   <inkml:trace contextRef="#ctx0" brushRef="#br0" timeOffset="299496.896">8208 4602 6144,'10'10'2368,"-10"0"-1280,10 10-1120,-10-10 480,0 9-608,10 1-96,9 10-2432,1-20-1088</inkml:trace>
   <inkml:trace contextRef="#ctx0" brushRef="#br0" timeOffset="302215.6248">5499 5588 6400,'-20'10'2368,"20"0"-1280,0 9-1280,0-9 384,-10 10-288,10 10 64,0 0 32,0 20 0,-10 0 0,0 9 0,-10-9 0,10 20 0,-10 0 0,10 9 0,-10 1 0,0 0 0,0-11 0,20 1 0,0 0 0,10-11-96,10-9 64,10 0-32,-10-10 0,20-10 64,10 10 0,9-11 0,11 1 64,0 0-96,19 0 0,21-10 32,-11 0 64,21-10-32,-1 0 64,1 0 128,-1-10 192,11 0-160,-1-10 0,-9 0-64,-1 0-32,11-20 32,-21-10 96,11-10 224,-21-9 64,11 9-96,-11-20 32,-9 0 0,-20 1-32,-11-11-32,1 10 32,-30-9-64,0 9 63,-10-10 33,-20 1-32,-20-1-96,-20 10 0,-10-9-96,-9 19 0,-11-10-32,-10 10 64,-19 11-96,-1 9-64,10 10-64,-9 20-96,-11 0-672,21 20-288,19 10-1919,0 10-769,11 0-576</inkml:trace>
-  <inkml:trace contextRef="#ctx0" brushRef="#br0" timeOffset="303732.3677">8467 6823 7808,'0'-10'2880,"-10"20"-1536,0-10-1504,10 0 480,0 10-256,-10 0 32,-10 10-64,0 0-32,-10 10 32,-10 9-192,1 1 32,-1 10-640,10 0-288,0-20-2080,-10 0-832,20-11 2048</inkml:trace>
+  <inkml:trace contextRef="#ctx0" brushRef="#br0" timeOffset="303732.3676">8467 6823 7808,'0'-10'2880,"-10"20"-1536,0-10-1504,10 0 480,0 10-256,-10 0 32,-10 10-64,0 0-32,-10 10 32,-10 9-192,1 1 32,-1 10-640,10 0-288,0-20-2080,-10 0-832,20-11 2048</inkml:trace>
   <inkml:trace contextRef="#ctx0" brushRef="#br0" timeOffset="304032.2904">8198 7002 1536,'30'10'608,"-10"0"-320,-10 20-128,-1-10 256,11 0 256,0 10 160,-10 0 96,0-1 160,0 1-256,0 10-96,-20 10-352,0-10-96,0 10-160,0-11-96,-10-9 0,10 0-128,-9-20 64,-1 0-320,10-10-160,-10 0 256,10-20 128,0 0 288,0 10 224,0-20-192,10 10-96,10 1-64,0-11 32,0 10-32,10 0-32,10 0-480,-11-10-160,1 10-1600</inkml:trace>
   <inkml:trace contextRef="#ctx0" brushRef="#br0" timeOffset="304597.0879">8447 7181 2560,'0'30'1056,"10"-20"-576,0 20-576,-10-20 256,10-1-192,0 1 0,10 10 224,0-10 192,-1-10 448,1 10 256,0-20-32,10 10 96,-10-20-512,0 10-192,0-9-288,-11-11 32,-9 10 96,0 0 128,-9 10 64,-11 0-192,-10 0-32,10 0-352,0 0-96,0 0-192,0-9-96,10 9-352,1-10-192,9 10-160,0-10 0,0 10 640,9 0 384,-9-10 128,10 20 32,0-10 32,-10 10 32,10 0 160,-10 20 128,10 10-64,-10 0 0,-10 19-256,10-9 0,0 10 320,-10-10 160,0 9 96,10-9 96,-10 0-256,10-1-32,0-19-288,0 10-96,10-10-96,10-10 0,0-10-288,10-10-96,0-10-992,9 0-1088,-9 0 608,0 1 2016,-10 9 1088,-10 0 704,0 0 320,0 10-864,-10 0-384,0 0-672,0 20-192,0-1-64,0 1-480,0 10-160,0 10-2432</inkml:trace>
   <inkml:trace contextRef="#ctx0" brushRef="#br0" timeOffset="304931.5762">7680 7869 5120,'-20'0'1920,"20"0"-1024,10 10-1184,0-10 288,0 0 128,10 10 224,0-10 192,19 10 128,1-10-352,0 9-256,0 1-64,-1-10 64,1 10 96,-10-10-128,10 10-32,-1-10-2112,1 0-1600,-10-10 1312</inkml:trace>
   <inkml:trace contextRef="#ctx0" brushRef="#br0" timeOffset="306203.3204">10559 4772 4864,'-20'-10'1824,"10"0"-960,0 10-1024,10 0 320,10 0-320,0 0 32,0 0-96,20-10 64,0 10 96,20-20 32,9 20 32,21-20-96,0 0 64,9-10 32,21 10 0,0 1-96,-11-1 64,11 0 32,9 10 64,-9 0-32,9 0 64,11 10-128,-11 0 0,1 0 96,9 0 32,1-10-32,-1 0-64,1 0 96,-1 0 0,1 10 32,-11-10 0,1 10 64,-11 0 96,1 0 0,-10 10 0,9 0-160,1 0-32,-11-10-32,-9 10 32,10-20 224,-11 10 96,11 0-64,-21-10 32,1 0-32,-10 10 32,-10-10-64,9 0 32,-9 0-128,0 0 32,0 10-32,-1-10 32,-9 0 64,-10 0 128,-10 10-64,-10-10 32,0 0 32,0 0 128,-20 0-192,0 0-64,0 10-96,0-10-64,-10 10-736,0 0-320</inkml:trace>
-  <inkml:trace contextRef="#ctx0" brushRef="#br0" timeOffset="307331.3571">6336 5688 1920,'-30'0'768,"20"-10"-384,0 0-512,10 10 0,0-10 32,-10 0-64,10 0 0,0 0 96,-10 10 96,0-10 64,10 0 96,-10 10-96,0 0-64,-10 10 192,-10-10 96,0 20 192,10-10 64,-10 10-224,1 0-128,-1 0-128,0 0 0,10 9-128,0 1 0,10 0 32,0 10 64,0-10-96,10 10-64,0-10-32,0 9 96,10-9-64,10 0-32,0 10 96,20-10 0,10 10-128,-1 0 32,1-1 0,10 1 64,10-20 32,19 10 96,1-20-32,-10 10-32,9-20 96,1 10 0,10-10-32,-11-10 32,1 0-64,10-10-32,-1 0 96,1-10 64,-21-10 0,11 11 0,-20-11 256,10 0 96,-21 0 320,-9 0 128,-10-10 32,-10 1 96,-10-1-576,-10 0 128,-20 10 96,-10-10 32,-10 11 32,-10-1-192,-10-10 32,-19 10-160,-11 10-32,-10 10-192,1 0-96,-31 30-160,10 10 0,11 0-160,-1 0 32,1 10-928,9 0-352,20 10-2592</inkml:trace>
+  <inkml:trace contextRef="#ctx0" brushRef="#br0" timeOffset="307331.357">6336 5688 1920,'-30'0'768,"20"-10"-384,0 0-512,10 10 0,0-10 32,-10 0-64,10 0 0,0 0 96,-10 10 96,0-10 64,10 0 96,-10 10-96,0 0-64,-10 10 192,-10-10 96,0 20 192,10-10 64,-10 10-224,1 0-128,-1 0-128,0 0 0,10 9-128,0 1 0,10 0 32,0 10 64,0-10-96,10 10-64,0-10-32,0 9 96,10-9-64,10 0-32,0 10 96,20-10 0,10 10-128,-1 0 32,1-1 0,10 1 64,10-20 32,19 10 96,1-20-32,-10 10-32,9-20 96,1 10 0,10-10-32,-11-10 32,1 0-64,10-10-32,-1 0 96,1-10 64,-21-10 0,11 11 0,-20-11 256,10 0 96,-21 0 320,-9 0 128,-10-10 32,-10 1 96,-10-1-576,-10 0 128,-20 10 96,-10-10 32,-10 11 32,-10-1-192,-10-10 32,-19 10-160,-11 10-32,-10 10-192,1 0-96,-31 30-160,10 10 0,11 0-160,-1 0 32,1 10-928,9 0-352,20 10-2592</inkml:trace>
   <inkml:trace contextRef="#ctx0" brushRef="#br0" timeOffset="307938.7786">5936 6025 6656,'-29'-9'2528,"19"9"-1344,10 0-1376,0 0-2592,0 0-1152,10 9 1856,0-9 1088</inkml:trace>
   <inkml:trace contextRef="#ctx0" brushRef="#br0" timeOffset="308085.4042">5796 6275 6528,'-29'-10'2464,"19"10"-1344,10 0-1888,10 10 224,-10-10-2112,9 10-736</inkml:trace>
   <inkml:trace contextRef="#ctx0" brushRef="#br0" timeOffset="308262.6238">6056 6265 4864,'-40'-10'1824,"40"20"-960,-10-10-3040,10 10-672</inkml:trace>
@@ -1284,16 +1402,16 @@
   <inkml:trace contextRef="#ctx0" brushRef="#br0" timeOffset="311675.5297">7471 6086 7808,'-40'20'2976,"30"0"-1600,0 30-3712,20 0-512,10 29 96,-10 31 256</inkml:trace>
   <inkml:trace contextRef="#ctx0" brushRef="#br0" timeOffset="311929.5163">7062 9174 7424,'-50'-30'2816,"50"10"-1536,10-40-4672,0 1-928</inkml:trace>
   <inkml:trace contextRef="#ctx0" brushRef="#br0" timeOffset="311930.5163">7520 6076 8448,'-50'-10'3232,"50"20"-1728,0 0-2240,0 0 320,0 20-3072,20 20-1216</inkml:trace>
-  <inkml:trace contextRef="#ctx0" brushRef="#br0" timeOffset="312234.1572">7541 8802 128,'0'-26'0</inkml:trace>
+  <inkml:trace contextRef="#ctx0" brushRef="#br0" timeOffset="312234.1571">7541 8802 128,'0'-26'0</inkml:trace>
   <inkml:trace contextRef="#ctx0" brushRef="#br0" timeOffset="323595.6212">12609 598 11008,'-60'-30'4128,"21"20"-2241,-1 30-2271,10-10 640,10 0-416,-20 10-32,-9 20 1,-1 30 127,-10 19 32,11 31-64,9-11 64,10-9-32,10-11-64,0-9 96,20-20 0,20-11-64,0-9 0,20-20 64,9-10 0,1-20 32,-10 0 0,0-10 0,-1-10 64,-9-9 32,0-1 32,-20 10 0,10-10 0,-10 10 64,-10 10 31,0 10-31,0 20 32,-10 10-192,10 10-32,-10 20 0,0 0 0,0-1 0,-10 21 0,20-10-96,-10-1 64,10 1-1887,10-30-769,0 0-1408</inkml:trace>
-  <inkml:trace contextRef="#ctx0" brushRef="#br0" timeOffset="324158.145">13128 668 6400,'10'-10'2464,"0"20"-1344,-10 30-1248,0-20 480,-10 30-192,-10 9 64,-10 11 64,-20 30 64,10-11-160,1-9 160,-1 0 128,10-11-160,10-19-96,0-10-128,10 0 0,10-20 0,0-20 96,10-10 32,20-20 32,0-30-128,10-10-32,9 1-32,1-21-64,0 10 32,-10 1-32,0 9-96,-1 20 64,1 0 32,0 31 64,-10 9-96,0 10-64,-10 29 64,-10 11 0,0 10 96,-20 10 96,10 9-64,-10-9 0,0 10-32,0-10 32,-10-11 0,10-9 32,-10-10 0,0 0 64,0-20 32,-20 0 32,-9-10-64,-1-10 32,0-10 64,0-10 159,10-10-127,1 1 0,19 9-288,0 0-64,10 10-160,10 0 32,0 10 32,20 0-32,10 0-223,9 10-161,11-10-2272,0 10-992,10-10 320</inkml:trace>
+  <inkml:trace contextRef="#ctx0" brushRef="#br0" timeOffset="324158.1449">13128 668 6400,'10'-10'2464,"0"20"-1344,-10 30-1248,0-20 480,-10 30-192,-10 9 64,-10 11 64,-20 30 64,10-11-160,1-9 160,-1 0 128,10-11-160,10-19-96,0-10-128,10 0 0,10-20 0,0-20 96,10-10 32,20-20 32,0-30-128,10-10-32,9 1-32,1-21-64,0 10 32,-10 1-32,0 9-96,-1 20 64,1 0 32,0 31 64,-10 9-96,0 10-64,-10 29 64,-10 11 0,0 10 96,-20 10 96,10 9-64,-10-9 0,0 10-32,0-10 32,-10-11 0,10-9 32,-10-10 0,0 0 64,0-20 32,-20 0 32,-9-10-64,-1-10 32,0-10 64,0-10 159,10-10-127,1 1 0,19 9-288,0 0-64,10 10-160,10 0 32,0 10 32,20 0-32,10 0-223,9 10-161,11-10-2272,0 10-992,10-10 320</inkml:trace>
   <inkml:trace contextRef="#ctx0" brushRef="#br0" timeOffset="324670.653">13666 867 7936,'0'0'2976,"-10"10"-1600,0 20-1312,10-10 544,-20 20-128,0 10 128,-10 29-224,0 11-64,-9-20-160,-1 19-128,10-19 64,0 0 0,10-21 96,10 1-96,-10-20 0,10 0 256,0-50 128,20-10-97,0-10-191,10-19-64,10-11-64,0-20 32,10 21-128,-1-1 0,1 0-32,-10 20 0,0 11-96,0 9 32,-10 20 64,10 0 32,-10 20-128,0 0 33,-10 20 127,0 9 64,0 21-1,-10 10-63,0-10 96,0 9 64,0-9 0,0-10 64,10 0-128,-10-11 0,0-9 384,10-10 224,-10-10 192,9-10 192,11-20-256,0-10-96,10-19-288,20-31-32,0-10-256,20-9-96,9-11-896,1 1-320,0 9-3807</inkml:trace>
   <inkml:trace contextRef="#ctx0" brushRef="#br0" timeOffset="325327.3466">11664 1763 7296,'10'-9'2816,"10"18"-1536,50 11-1632,-30 0 352,9 0-192,41 10 64,20 10 64,19-10 96,30-10 0,21-30-32,19-10 96,10-20 64,0-30 128,10-19 224,-10-1 64,-19-20 256,-11-19 192,-20 9 0,-29-29 96,-21 9-193,-29 1-95,-20-11-96,-30 21-96,-30 9-256,-30-9-96,-40 9-448,-40 31-192,-49 19 0,-50 40 64,-30 50 64,-10 30 96,-30 59-32,20 11 128,10 39 128,20 11 96,20 39-160,40-20 0,29 10-32,51-39 64,29-21-320,20-9-128,30-11-1791,40-29-801,10-20-1440</inkml:trace>
   <inkml:trace contextRef="#ctx0" brushRef="#br0" timeOffset="325856.1843">12501 1863 11136,'-40'-10'4224,"30"10"-2305,0 0-2367,0 10 544,0 10-192,-10 10 32,0 10 64,0 20 0,-20 9 0,1 1 0,-11 9 64,20-19-32,-10 10-32,20-20-64,-10-1-32,20-9-1439,-10-10-545,20-10-2080</inkml:trace>
   <inkml:trace contextRef="#ctx0" brushRef="#br0" timeOffset="326011.1565">12710 1962 8832,'0'10'3328,"-10"10"-1792,0 30-1312,-10-30 736,0 20-224,0-1-64,-19 11-289,9 10-95,0 0-160,0 0-160,-10-1 0,20-9-607,1-10-289,-11-10-2336,-10-10-2272,-10 0 1696</inkml:trace>
   <inkml:trace contextRef="#ctx0" brushRef="#br0" timeOffset="326230.0219">11794 2301 9472,'-40'-20'3584,"30"20"-1920,10-10-2080,0 10 544,0 10-352,10 0 0,10 20 128,-10 30 32,10-1 64,-10 21 0,10 10 64,-10-1-32,10 1-32,0-20-64,10-1 32,19-29 512,11-10 224,20-30 32,10-10-1,19-40-319,21 0-160,-11-19-2015,-19-11-865,39-39-1600</inkml:trace>
-  <inkml:trace contextRef="#ctx0" brushRef="#br0" timeOffset="339014.1512">6484 6485 3200,'70'10'0,"20"0"0,-50-10 64,19 10-32,21-10 64,0 0-64,10-10 64,19 10 64,-9-10 64,9-10 32,-19 0 64,0-10 256,9-10 96,-9 1 32,-10-11-64,-21 10-128,1-10 0,-10-10-96,-20 1 64,0-21-256,-10 10 224,-20 0 96,-10 1 128,-20-1 128,-30 0-64,0 0 0,-19-9-32,-21 29-64,-10 0-192,-19 20-32,-21 20-192,1 0 32,-20 30-96,9 10 0,-19 20-192,10 0 32,9-1 64,11 11 96,-1 0-65,41-10-63,9 10 0,10-11 32,21 11-96,19-20-64,10 10-991,20 0-481,0 0-1888,20 9-1536,10 1 1856</inkml:trace>
-  <inkml:trace contextRef="#ctx0" brushRef="#br0" timeOffset="339329.8609">6275 6683 3840,'-10'-19'1472,"20"19"-768,20-10-2432,-20 0-544</inkml:trace>
+  <inkml:trace contextRef="#ctx0" brushRef="#br0" timeOffset="339014.1511">6484 6485 3200,'70'10'0,"20"0"0,-50-10 64,19 10-32,21-10 64,0 0-64,10-10 64,19 10 64,-9-10 64,9-10 32,-19 0 64,0-10 256,9-10 96,-9 1 32,-10-11-64,-21 10-128,1-10 0,-10-10-96,-20 1 64,0-21-256,-10 10 224,-20 0 96,-10 1 128,-20-1 128,-30 0-64,0 0 0,-19-9-32,-21 29-64,-10 0-192,-19 20-32,-21 20-192,1 0 32,-20 30-96,9 10 0,-19 20-192,10 0 32,9-1 64,11 11 96,-1 0-65,41-10-63,9 10 0,10-11 32,21 11-96,19-20-64,10 10-991,20 0-481,0 0-1888,20 9-1536,10 1 1856</inkml:trace>
+  <inkml:trace contextRef="#ctx0" brushRef="#br0" timeOffset="339329.8608">6275 6683 3840,'-10'-19'1472,"20"19"-768,20-10-2432,-20 0-544</inkml:trace>
   <inkml:trace contextRef="#ctx0" brushRef="#br0" timeOffset="339530.3602">6604 6465 1664,'-20'10'608,"20"-10"-320,20 20-1056,-20-20-128</inkml:trace>
 </inkml:ink>
 </file>

</xml_diff>

<commit_message>
direct style token with right assign and full data
direct style token with right assign and full data
</commit_message>
<xml_diff>
--- a/新建 Microsoft Word 文档.docx
+++ b/新建 Microsoft Word 文档.docx
@@ -1,6 +1,6 @@
 
 <file path=word/document.xml><?xml version="1.0" encoding="utf-8"?>
-<w:document xmlns:wpc="http://schemas.microsoft.com/office/word/2010/wordprocessingCanvas" xmlns:cx="http://schemas.microsoft.com/office/drawing/2014/chartex" xmlns:cx1="http://schemas.microsoft.com/office/drawing/2015/9/8/chartex" xmlns:cx2="http://schemas.microsoft.com/office/drawing/2015/10/21/chartex" xmlns:cx3="http://schemas.microsoft.com/office/drawing/2016/5/9/chartex" xmlns:cx4="http://schemas.microsoft.com/office/drawing/2016/5/10/chartex" xmlns:cx5="http://schemas.microsoft.com/office/drawing/2016/5/11/chartex" xmlns:cx6="http://schemas.microsoft.com/office/drawing/2016/5/12/chartex" xmlns:cx7="http://schemas.microsoft.com/office/drawing/2016/5/13/chartex" xmlns:cx8="http://schemas.microsoft.com/office/drawing/2016/5/14/chartex" xmlns:mc="http://schemas.openxmlformats.org/markup-compatibility/2006" xmlns:aink="http://schemas.microsoft.com/office/drawing/2016/ink" xmlns:am3d="http://schemas.microsoft.com/office/drawing/2017/model3d" xmlns:o="urn:schemas-microsoft-com:office:office" xmlns:r="http://schemas.openxmlformats.org/officeDocument/2006/relationships" xmlns:m="http://schemas.openxmlformats.org/officeDocument/2006/math" xmlns:v="urn:schemas-microsoft-com:vml" xmlns:wp14="http://schemas.microsoft.com/office/word/2010/wordprocessingDrawing" xmlns:wp="http://schemas.openxmlformats.org/drawingml/2006/wordprocessingDrawing" xmlns:w10="urn:schemas-microsoft-com:office:word" xmlns:w="http://schemas.openxmlformats.org/wordprocessingml/2006/main" xmlns:w14="http://schemas.microsoft.com/office/word/2010/wordml" xmlns:w15="http://schemas.microsoft.com/office/word/2012/wordml" xmlns:w16cid="http://schemas.microsoft.com/office/word/2016/wordml/cid" xmlns:w16se="http://schemas.microsoft.com/office/word/2015/wordml/symex" xmlns:wpg="http://schemas.microsoft.com/office/word/2010/wordprocessingGroup" xmlns:wpi="http://schemas.microsoft.com/office/word/2010/wordprocessingInk" xmlns:wne="http://schemas.microsoft.com/office/word/2006/wordml" xmlns:wps="http://schemas.microsoft.com/office/word/2010/wordprocessingShape" mc:Ignorable="w14 w15 w16se w16cid wp14">
+<w:document xmlns:wpc="http://schemas.microsoft.com/office/word/2010/wordprocessingCanvas" xmlns:cx="http://schemas.microsoft.com/office/drawing/2014/chartex" xmlns:cx1="http://schemas.microsoft.com/office/drawing/2015/9/8/chartex" xmlns:mc="http://schemas.openxmlformats.org/markup-compatibility/2006" xmlns:o="urn:schemas-microsoft-com:office:office" xmlns:r="http://schemas.openxmlformats.org/officeDocument/2006/relationships" xmlns:m="http://schemas.openxmlformats.org/officeDocument/2006/math" xmlns:v="urn:schemas-microsoft-com:vml" xmlns:wp14="http://schemas.microsoft.com/office/word/2010/wordprocessingDrawing" xmlns:wp="http://schemas.openxmlformats.org/drawingml/2006/wordprocessingDrawing" xmlns:w10="urn:schemas-microsoft-com:office:word" xmlns:w="http://schemas.openxmlformats.org/wordprocessingml/2006/main" xmlns:w14="http://schemas.microsoft.com/office/word/2010/wordml" xmlns:w15="http://schemas.microsoft.com/office/word/2012/wordml" xmlns:w16se="http://schemas.microsoft.com/office/word/2015/wordml/symex" xmlns:wpg="http://schemas.microsoft.com/office/word/2010/wordprocessingGroup" xmlns:wpi="http://schemas.microsoft.com/office/word/2010/wordprocessingInk" xmlns:wne="http://schemas.microsoft.com/office/word/2006/wordml" xmlns:wps="http://schemas.microsoft.com/office/word/2010/wordprocessingShape" mc:Ignorable="w14 w15 w16se wp14">
   <w:body>
     <w:p>
       <w:pPr>
@@ -333,7 +333,7 @@
               </wp:anchor>
             </w:drawing>
           </mc:Choice>
-          <mc:Fallback>
+          <mc:Fallback xmlns:w16cid="http://schemas.microsoft.com/office/word/2016/wordml/cid" xmlns:am3d="http://schemas.microsoft.com/office/drawing/2017/model3d" xmlns:aink="http://schemas.microsoft.com/office/drawing/2016/ink" xmlns:cx8="http://schemas.microsoft.com/office/drawing/2016/5/14/chartex" xmlns:cx7="http://schemas.microsoft.com/office/drawing/2016/5/13/chartex" xmlns:cx6="http://schemas.microsoft.com/office/drawing/2016/5/12/chartex" xmlns:cx5="http://schemas.microsoft.com/office/drawing/2016/5/11/chartex" xmlns:cx4="http://schemas.microsoft.com/office/drawing/2016/5/10/chartex" xmlns:cx3="http://schemas.microsoft.com/office/drawing/2016/5/9/chartex" xmlns:cx2="http://schemas.microsoft.com/office/drawing/2015/10/21/chartex">
             <w:pict>
               <v:shapetype w14:anchorId="036EE2D3" id="_x0000_t75" coordsize="21600,21600" o:spt="75" o:preferrelative="t" path="m@4@5l@4@11@9@11@9@5xe" filled="f" stroked="f">
                 <v:stroke joinstyle="miter"/>
@@ -469,6 +469,7 @@
       <w:pPr>
         <w:ind w:firstLine="480"/>
       </w:pPr>
+      <w:proofErr w:type="gramStart"/>
       <w:r>
         <w:t>7.style</w:t>
       </w:r>
@@ -484,201 +485,374 @@
         </w:rPr>
         <w:t>k</w:t>
       </w:r>
+      <w:r>
+        <w:rPr>
+          <w:rFonts w:hint="eastAsia"/>
+        </w:rPr>
+        <w:t>个向量</w:t>
+      </w:r>
+      <w:proofErr w:type="gramEnd"/>
+      <w:r>
+        <w:rPr>
+          <w:rFonts w:hint="eastAsia"/>
+        </w:rPr>
+        <w:t>，每次依赖于阿尔法的选择，还是每个</w:t>
+      </w:r>
+      <w:r>
+        <w:rPr>
+          <w:rFonts w:hint="eastAsia"/>
+        </w:rPr>
+        <w:t>sample</w:t>
+      </w:r>
+      <w:r>
+        <w:rPr>
+          <w:rFonts w:hint="eastAsia"/>
+        </w:rPr>
+        <w:t>都有自己的，做为额外的输入。</w:t>
+      </w:r>
+    </w:p>
+    <w:p>
+      <w:pPr>
+        <w:ind w:firstLine="480"/>
+      </w:pPr>
+      <w:r>
+        <w:rPr>
+          <w:rFonts w:hint="eastAsia"/>
+        </w:rPr>
+        <w:t>F</w:t>
+      </w:r>
       <w:proofErr w:type="gramStart"/>
       <w:r>
         <w:rPr>
           <w:rFonts w:hint="eastAsia"/>
         </w:rPr>
-        <w:t>个</w:t>
+        <w:t>:/</w:t>
       </w:r>
       <w:proofErr w:type="gramEnd"/>
       <w:r>
         <w:rPr>
           <w:rFonts w:hint="eastAsia"/>
         </w:rPr>
-        <w:t>向量，每次依赖于阿尔法的选择，还是每个</w:t>
-      </w:r>
-      <w:r>
-        <w:rPr>
-          <w:rFonts w:hint="eastAsia"/>
-        </w:rPr>
-        <w:t>sample</w:t>
-      </w:r>
-      <w:r>
-        <w:rPr>
-          <w:rFonts w:hint="eastAsia"/>
-        </w:rPr>
-        <w:t>都有自己的，</w:t>
-      </w:r>
+        <w:t>我的坚果云</w:t>
+      </w:r>
+      <w:r>
+        <w:rPr>
+          <w:rFonts w:hint="eastAsia"/>
+        </w:rPr>
+        <w:t>/</w:t>
+      </w:r>
+      <w:r>
+        <w:rPr>
+          <w:rFonts w:hint="eastAsia"/>
+        </w:rPr>
+        <w:t>研一</w:t>
+      </w:r>
+      <w:r>
+        <w:rPr>
+          <w:rFonts w:hint="eastAsia"/>
+        </w:rPr>
+        <w:t>-</w:t>
+      </w:r>
+      <w:r>
+        <w:rPr>
+          <w:rFonts w:hint="eastAsia"/>
+        </w:rPr>
+        <w:t>语音基础</w:t>
+      </w:r>
+      <w:r>
+        <w:rPr>
+          <w:rFonts w:hint="eastAsia"/>
+        </w:rPr>
+        <w:t>/</w:t>
+      </w:r>
+      <w:r>
+        <w:rPr>
+          <w:rFonts w:hint="eastAsia"/>
+        </w:rPr>
+        <w:t>follow</w:t>
+      </w:r>
+      <w:r>
+        <w:rPr>
+          <w:rFonts w:hint="eastAsia"/>
+        </w:rPr>
+        <w:t>比赛代码</w:t>
+      </w:r>
+      <w:r>
+        <w:rPr>
+          <w:rFonts w:hint="eastAsia"/>
+        </w:rPr>
+        <w:t>/</w:t>
+      </w:r>
+      <w:proofErr w:type="spellStart"/>
+      <w:r>
+        <w:rPr>
+          <w:rFonts w:hint="eastAsia"/>
+        </w:rPr>
+        <w:t>follow_geek_tactron</w:t>
+      </w:r>
+      <w:proofErr w:type="spellEnd"/>
+    </w:p>
+    <w:p>
+      <w:pPr>
+        <w:ind w:firstLine="480"/>
+      </w:pPr>
+      <w:r>
+        <w:rPr>
+          <w:rFonts w:hint="eastAsia"/>
+        </w:rPr>
+        <w:t>8.</w:t>
+      </w:r>
+      <w:r>
+        <w:rPr>
+          <w:rFonts w:hint="eastAsia"/>
+        </w:rPr>
+        <w:t>用中文大学的那个数据集</w:t>
+      </w:r>
+      <w:r>
+        <w:rPr>
+          <w:rFonts w:hint="eastAsia"/>
+        </w:rPr>
+        <w:t>，情感丰富</w:t>
+      </w:r>
+      <w:r>
+        <w:rPr>
+          <w:rFonts w:hint="eastAsia"/>
+        </w:rPr>
+        <w:t>，数据量大</w:t>
+      </w:r>
+    </w:p>
+    <w:p>
+      <w:pPr>
+        <w:ind w:firstLine="480"/>
+      </w:pPr>
+      <w:r>
+        <w:rPr>
+          <w:rFonts w:hint="eastAsia"/>
+        </w:rPr>
+        <w:t>9.</w:t>
+      </w:r>
+      <w:r>
+        <w:rPr>
+          <w:rFonts w:hint="eastAsia"/>
+        </w:rPr>
+        <w:t>详细讨论下</w:t>
+      </w:r>
+      <w:r>
+        <w:rPr>
+          <w:rFonts w:hint="eastAsia"/>
+        </w:rPr>
+        <w:t>style</w:t>
+      </w:r>
+      <w:r>
+        <w:t xml:space="preserve"> </w:t>
+      </w:r>
+      <w:r>
+        <w:rPr>
+          <w:rFonts w:hint="eastAsia"/>
+        </w:rPr>
+        <w:t>token</w:t>
+      </w:r>
+      <w:r>
+        <w:rPr>
+          <w:rFonts w:hint="eastAsia"/>
+        </w:rPr>
+        <w:t>和阿尔法选择的学习过程。</w:t>
+      </w:r>
+    </w:p>
+    <w:p>
+      <w:pPr>
+        <w:ind w:firstLine="480"/>
+      </w:pPr>
+    </w:p>
+    <w:p>
+      <w:pPr>
+        <w:ind w:firstLine="480"/>
+      </w:pPr>
+    </w:p>
+    <w:p>
+      <w:pPr>
+        <w:ind w:firstLine="480"/>
+      </w:pPr>
+    </w:p>
+    <w:p>
+      <w:pPr>
+        <w:ind w:firstLine="480"/>
+      </w:pPr>
+    </w:p>
+    <w:p>
+      <w:pPr>
+        <w:ind w:firstLine="480"/>
+      </w:pPr>
+    </w:p>
+    <w:p>
+      <w:pPr>
+        <w:ind w:firstLine="480"/>
+      </w:pPr>
+    </w:p>
+    <w:p>
+      <w:pPr>
+        <w:ind w:firstLine="480"/>
+      </w:pPr>
+    </w:p>
+    <w:p>
+      <w:pPr>
+        <w:ind w:firstLine="480"/>
+      </w:pPr>
+    </w:p>
+    <w:p>
+      <w:pPr>
+        <w:ind w:firstLine="480"/>
+      </w:pPr>
+    </w:p>
+    <w:p>
+      <w:pPr>
+        <w:ind w:firstLine="480"/>
+      </w:pPr>
+    </w:p>
+    <w:p>
+      <w:pPr>
+        <w:ind w:firstLine="480"/>
+      </w:pPr>
+      <w:r>
+        <w:lastRenderedPageBreak/>
+        <w:t>1.</w:t>
+      </w:r>
+      <w:r>
+        <w:rPr>
+          <w:noProof/>
+        </w:rPr>
+        <w:drawing>
+          <wp:inline distT="0" distB="0" distL="0" distR="0" wp14:anchorId="6E8CC804" wp14:editId="139247D9">
+            <wp:extent cx="5943600" cy="984250"/>
+            <wp:effectExtent l="0" t="0" r="0" b="6350"/>
+            <wp:docPr id="1" name="图片 1"/>
+            <wp:cNvGraphicFramePr>
+              <a:graphicFrameLocks xmlns:a="http://schemas.openxmlformats.org/drawingml/2006/main" noChangeAspect="1"/>
+            </wp:cNvGraphicFramePr>
+            <a:graphic xmlns:a="http://schemas.openxmlformats.org/drawingml/2006/main">
+              <a:graphicData uri="http://schemas.openxmlformats.org/drawingml/2006/picture">
+                <pic:pic xmlns:pic="http://schemas.openxmlformats.org/drawingml/2006/picture">
+                  <pic:nvPicPr>
+                    <pic:cNvPr id="1" name=""/>
+                    <pic:cNvPicPr/>
+                  </pic:nvPicPr>
+                  <pic:blipFill>
+                    <a:blip r:embed="rId8"/>
+                    <a:stretch>
+                      <a:fillRect/>
+                    </a:stretch>
+                  </pic:blipFill>
+                  <pic:spPr>
+                    <a:xfrm>
+                      <a:off x="0" y="0"/>
+                      <a:ext cx="5943600" cy="984250"/>
+                    </a:xfrm>
+                    <a:prstGeom prst="rect">
+                      <a:avLst/>
+                    </a:prstGeom>
+                  </pic:spPr>
+                </pic:pic>
+              </a:graphicData>
+            </a:graphic>
+          </wp:inline>
+        </w:drawing>
+      </w:r>
+    </w:p>
+    <w:p>
+      <w:pPr>
+        <w:ind w:firstLine="480"/>
+      </w:pPr>
+      <w:r>
+        <w:rPr>
+          <w:rFonts w:hint="eastAsia"/>
+        </w:rPr>
+        <w:t>起了个别名，</w:t>
+      </w:r>
+      <w:r>
+        <w:rPr>
+          <w:rFonts w:hint="eastAsia"/>
+        </w:rPr>
+        <w:t>仍然是到时候的值。</w:t>
+      </w:r>
+    </w:p>
+    <w:p>
+      <w:pPr>
+        <w:pStyle w:val="HTML"/>
+        <w:shd w:val="clear" w:color="auto" w:fill="F6F8FA"/>
+        <w:ind w:firstLine="480"/>
+        <w:rPr>
+          <w:rFonts w:ascii="Consolas" w:hAnsi="Consolas"/>
+          <w:color w:val="24292E"/>
+        </w:rPr>
+      </w:pPr>
+      <w:r>
+        <w:t>2.</w:t>
+      </w:r>
+      <w:r>
+        <w:rPr>
+          <w:rStyle w:val="a5"/>
+          <w:rFonts w:ascii="Consolas" w:hAnsi="Consolas"/>
+          <w:color w:val="24292E"/>
+          <w:bdr w:val="none" w:sz="0" w:space="0" w:color="auto" w:frame="1"/>
+        </w:rPr>
+        <w:t xml:space="preserve"> </w:t>
+      </w:r>
+      <w:proofErr w:type="spellStart"/>
       <w:proofErr w:type="gramStart"/>
       <w:r>
         <w:rPr>
-          <w:rFonts w:hint="eastAsia"/>
-        </w:rPr>
-        <w:t>做</w:t>
-      </w:r>
+          <w:rFonts w:ascii="Consolas" w:hAnsi="Consolas"/>
+          <w:color w:val="24292E"/>
+          <w:bdr w:val="none" w:sz="0" w:space="0" w:color="auto" w:frame="1"/>
+        </w:rPr>
+        <w:t>tensorboard</w:t>
+      </w:r>
+      <w:proofErr w:type="spellEnd"/>
       <w:proofErr w:type="gramEnd"/>
       <w:r>
         <w:rPr>
-          <w:rFonts w:hint="eastAsia"/>
-        </w:rPr>
-        <w:t>为额外的输入。</w:t>
-      </w:r>
-    </w:p>
-    <w:p>
-      <w:pPr>
-        <w:ind w:firstLine="480"/>
-      </w:pPr>
-      <w:r>
-        <w:rPr>
-          <w:rFonts w:hint="eastAsia"/>
-        </w:rPr>
-        <w:t>F:/</w:t>
-      </w:r>
-      <w:r>
-        <w:rPr>
-          <w:rFonts w:hint="eastAsia"/>
-        </w:rPr>
-        <w:t>我的坚果云</w:t>
-      </w:r>
-      <w:r>
-        <w:rPr>
-          <w:rFonts w:hint="eastAsia"/>
-        </w:rPr>
-        <w:t>/</w:t>
-      </w:r>
-      <w:proofErr w:type="gramStart"/>
-      <w:r>
-        <w:rPr>
-          <w:rFonts w:hint="eastAsia"/>
-        </w:rPr>
-        <w:t>研一</w:t>
-      </w:r>
-      <w:proofErr w:type="gramEnd"/>
-      <w:r>
-        <w:rPr>
-          <w:rFonts w:hint="eastAsia"/>
-        </w:rPr>
-        <w:t>-</w:t>
-      </w:r>
-      <w:r>
-        <w:rPr>
-          <w:rFonts w:hint="eastAsia"/>
-        </w:rPr>
-        <w:t>语音基础</w:t>
-      </w:r>
-      <w:r>
-        <w:rPr>
-          <w:rFonts w:hint="eastAsia"/>
-        </w:rPr>
-        <w:t>/</w:t>
-      </w:r>
-      <w:r>
-        <w:rPr>
-          <w:rFonts w:hint="eastAsia"/>
-        </w:rPr>
-        <w:t>follow</w:t>
-      </w:r>
-      <w:r>
-        <w:rPr>
-          <w:rFonts w:hint="eastAsia"/>
-        </w:rPr>
-        <w:t>比赛代码</w:t>
-      </w:r>
-      <w:r>
-        <w:rPr>
-          <w:rFonts w:hint="eastAsia"/>
-        </w:rPr>
-        <w:t>/</w:t>
+          <w:rFonts w:ascii="Consolas" w:hAnsi="Consolas"/>
+          <w:color w:val="24292E"/>
+          <w:bdr w:val="none" w:sz="0" w:space="0" w:color="auto" w:frame="1"/>
+        </w:rPr>
+        <w:t xml:space="preserve"> --</w:t>
       </w:r>
       <w:proofErr w:type="spellStart"/>
       <w:r>
         <w:rPr>
-          <w:rFonts w:hint="eastAsia"/>
-        </w:rPr>
-        <w:t>follow_geek_tactron</w:t>
+          <w:rFonts w:ascii="Consolas" w:hAnsi="Consolas"/>
+          <w:color w:val="24292E"/>
+          <w:bdr w:val="none" w:sz="0" w:space="0" w:color="auto" w:frame="1"/>
+        </w:rPr>
+        <w:t>logdir</w:t>
       </w:r>
       <w:proofErr w:type="spellEnd"/>
-    </w:p>
-    <w:p>
-      <w:pPr>
-        <w:ind w:firstLine="480"/>
-      </w:pPr>
-      <w:r>
-        <w:rPr>
-          <w:rFonts w:hint="eastAsia"/>
-        </w:rPr>
-        <w:t>8.</w:t>
-      </w:r>
-      <w:r>
-        <w:rPr>
-          <w:rFonts w:hint="eastAsia"/>
-        </w:rPr>
-        <w:t>用中文大学的那个数据集</w:t>
-      </w:r>
-      <w:r>
-        <w:rPr>
-          <w:rFonts w:hint="eastAsia"/>
-        </w:rPr>
-        <w:t>，情感丰富</w:t>
-      </w:r>
-      <w:r>
-        <w:rPr>
-          <w:rFonts w:hint="eastAsia"/>
-        </w:rPr>
-        <w:t>，数据量大</w:t>
-      </w:r>
-    </w:p>
-    <w:p>
-      <w:pPr>
-        <w:ind w:firstLine="480"/>
-        <w:rPr>
-          <w:rFonts w:hint="eastAsia"/>
-        </w:rPr>
-      </w:pPr>
-      <w:r>
-        <w:rPr>
-          <w:rFonts w:hint="eastAsia"/>
-        </w:rPr>
-        <w:t>9.</w:t>
-      </w:r>
-      <w:r>
-        <w:rPr>
-          <w:rFonts w:hint="eastAsia"/>
-        </w:rPr>
-        <w:t>详细讨论下</w:t>
-      </w:r>
-      <w:r>
-        <w:rPr>
-          <w:rFonts w:hint="eastAsia"/>
-        </w:rPr>
-        <w:t>style</w:t>
-      </w:r>
-      <w:r>
-        <w:t xml:space="preserve"> </w:t>
-      </w:r>
-      <w:r>
-        <w:rPr>
-          <w:rFonts w:hint="eastAsia"/>
-        </w:rPr>
-        <w:t>token</w:t>
-      </w:r>
-      <w:r>
-        <w:rPr>
-          <w:rFonts w:hint="eastAsia"/>
-        </w:rPr>
-        <w:t>和阿尔法选择的学习过程。</w:t>
-      </w:r>
+      <w:r>
+        <w:rPr>
+          <w:rFonts w:ascii="Consolas" w:hAnsi="Consolas"/>
+          <w:color w:val="24292E"/>
+          <w:bdr w:val="none" w:sz="0" w:space="0" w:color="auto" w:frame="1"/>
+        </w:rPr>
+        <w:t xml:space="preserve"> name1:/path/to/logs/1,name2:/path/to/logs/2</w:t>
+      </w:r>
+    </w:p>
+    <w:p>
+      <w:pPr>
+        <w:ind w:firstLine="480"/>
+        <w:rPr>
+          <w:rFonts w:hint="eastAsia"/>
+        </w:rPr>
+      </w:pPr>
       <w:bookmarkStart w:id="0" w:name="_GoBack"/>
       <w:bookmarkEnd w:id="0"/>
     </w:p>
     <w:sectPr>
-      <w:headerReference w:type="even" r:id="rId8"/>
-      <w:headerReference w:type="default" r:id="rId9"/>
-      <w:footerReference w:type="even" r:id="rId10"/>
-      <w:footerReference w:type="default" r:id="rId11"/>
-      <w:headerReference w:type="first" r:id="rId12"/>
-      <w:footerReference w:type="first" r:id="rId13"/>
+      <w:headerReference w:type="even" r:id="rId9"/>
+      <w:headerReference w:type="default" r:id="rId10"/>
+      <w:footerReference w:type="even" r:id="rId11"/>
+      <w:footerReference w:type="default" r:id="rId12"/>
+      <w:headerReference w:type="first" r:id="rId13"/>
+      <w:footerReference w:type="first" r:id="rId14"/>
       <w:pgSz w:w="12240" w:h="15840"/>
       <w:pgMar w:top="1440" w:right="1440" w:bottom="1440" w:left="1440" w:header="720" w:footer="720" w:gutter="0"/>
       <w:cols w:space="720"/>
@@ -689,7 +863,7 @@
 </file>
 
 <file path=word/endnotes.xml><?xml version="1.0" encoding="utf-8"?>
-<w:endnotes xmlns:wpc="http://schemas.microsoft.com/office/word/2010/wordprocessingCanvas" xmlns:cx="http://schemas.microsoft.com/office/drawing/2014/chartex" xmlns:cx1="http://schemas.microsoft.com/office/drawing/2015/9/8/chartex" xmlns:cx2="http://schemas.microsoft.com/office/drawing/2015/10/21/chartex" xmlns:cx3="http://schemas.microsoft.com/office/drawing/2016/5/9/chartex" xmlns:cx4="http://schemas.microsoft.com/office/drawing/2016/5/10/chartex" xmlns:cx5="http://schemas.microsoft.com/office/drawing/2016/5/11/chartex" xmlns:cx6="http://schemas.microsoft.com/office/drawing/2016/5/12/chartex" xmlns:cx7="http://schemas.microsoft.com/office/drawing/2016/5/13/chartex" xmlns:cx8="http://schemas.microsoft.com/office/drawing/2016/5/14/chartex" xmlns:mc="http://schemas.openxmlformats.org/markup-compatibility/2006" xmlns:aink="http://schemas.microsoft.com/office/drawing/2016/ink" xmlns:am3d="http://schemas.microsoft.com/office/drawing/2017/model3d" xmlns:o="urn:schemas-microsoft-com:office:office" xmlns:r="http://schemas.openxmlformats.org/officeDocument/2006/relationships" xmlns:m="http://schemas.openxmlformats.org/officeDocument/2006/math" xmlns:v="urn:schemas-microsoft-com:vml" xmlns:wp14="http://schemas.microsoft.com/office/word/2010/wordprocessingDrawing" xmlns:wp="http://schemas.openxmlformats.org/drawingml/2006/wordprocessingDrawing" xmlns:w10="urn:schemas-microsoft-com:office:word" xmlns:w="http://schemas.openxmlformats.org/wordprocessingml/2006/main" xmlns:w14="http://schemas.microsoft.com/office/word/2010/wordml" xmlns:w15="http://schemas.microsoft.com/office/word/2012/wordml" xmlns:w16cid="http://schemas.microsoft.com/office/word/2016/wordml/cid" xmlns:w16se="http://schemas.microsoft.com/office/word/2015/wordml/symex" xmlns:wpg="http://schemas.microsoft.com/office/word/2010/wordprocessingGroup" xmlns:wpi="http://schemas.microsoft.com/office/word/2010/wordprocessingInk" xmlns:wne="http://schemas.microsoft.com/office/word/2006/wordml" xmlns:wps="http://schemas.microsoft.com/office/word/2010/wordprocessingShape" mc:Ignorable="w14 w15 w16se w16cid wp14">
+<w:endnotes xmlns:wpc="http://schemas.microsoft.com/office/word/2010/wordprocessingCanvas" xmlns:cx="http://schemas.microsoft.com/office/drawing/2014/chartex" xmlns:cx1="http://schemas.microsoft.com/office/drawing/2015/9/8/chartex" xmlns:mc="http://schemas.openxmlformats.org/markup-compatibility/2006" xmlns:o="urn:schemas-microsoft-com:office:office" xmlns:r="http://schemas.openxmlformats.org/officeDocument/2006/relationships" xmlns:m="http://schemas.openxmlformats.org/officeDocument/2006/math" xmlns:v="urn:schemas-microsoft-com:vml" xmlns:wp14="http://schemas.microsoft.com/office/word/2010/wordprocessingDrawing" xmlns:wp="http://schemas.openxmlformats.org/drawingml/2006/wordprocessingDrawing" xmlns:w10="urn:schemas-microsoft-com:office:word" xmlns:w="http://schemas.openxmlformats.org/wordprocessingml/2006/main" xmlns:w14="http://schemas.microsoft.com/office/word/2010/wordml" xmlns:w15="http://schemas.microsoft.com/office/word/2012/wordml" xmlns:w16se="http://schemas.microsoft.com/office/word/2015/wordml/symex" xmlns:wpg="http://schemas.microsoft.com/office/word/2010/wordprocessingGroup" xmlns:wpi="http://schemas.microsoft.com/office/word/2010/wordprocessingInk" xmlns:wne="http://schemas.microsoft.com/office/word/2006/wordml" xmlns:wps="http://schemas.microsoft.com/office/word/2010/wordprocessingShape" mc:Ignorable="w14 w15 w16se wp14">
   <w:endnote w:type="separator" w:id="-1">
     <w:p>
       <w:pPr>
@@ -714,7 +888,7 @@
 </file>
 
 <file path=word/footer1.xml><?xml version="1.0" encoding="utf-8"?>
-<w:ftr xmlns:wpc="http://schemas.microsoft.com/office/word/2010/wordprocessingCanvas" xmlns:cx="http://schemas.microsoft.com/office/drawing/2014/chartex" xmlns:cx1="http://schemas.microsoft.com/office/drawing/2015/9/8/chartex" xmlns:cx2="http://schemas.microsoft.com/office/drawing/2015/10/21/chartex" xmlns:cx3="http://schemas.microsoft.com/office/drawing/2016/5/9/chartex" xmlns:cx4="http://schemas.microsoft.com/office/drawing/2016/5/10/chartex" xmlns:cx5="http://schemas.microsoft.com/office/drawing/2016/5/11/chartex" xmlns:cx6="http://schemas.microsoft.com/office/drawing/2016/5/12/chartex" xmlns:cx7="http://schemas.microsoft.com/office/drawing/2016/5/13/chartex" xmlns:cx8="http://schemas.microsoft.com/office/drawing/2016/5/14/chartex" xmlns:mc="http://schemas.openxmlformats.org/markup-compatibility/2006" xmlns:aink="http://schemas.microsoft.com/office/drawing/2016/ink" xmlns:am3d="http://schemas.microsoft.com/office/drawing/2017/model3d" xmlns:o="urn:schemas-microsoft-com:office:office" xmlns:r="http://schemas.openxmlformats.org/officeDocument/2006/relationships" xmlns:m="http://schemas.openxmlformats.org/officeDocument/2006/math" xmlns:v="urn:schemas-microsoft-com:vml" xmlns:wp14="http://schemas.microsoft.com/office/word/2010/wordprocessingDrawing" xmlns:wp="http://schemas.openxmlformats.org/drawingml/2006/wordprocessingDrawing" xmlns:w10="urn:schemas-microsoft-com:office:word" xmlns:w="http://schemas.openxmlformats.org/wordprocessingml/2006/main" xmlns:w14="http://schemas.microsoft.com/office/word/2010/wordml" xmlns:w15="http://schemas.microsoft.com/office/word/2012/wordml" xmlns:w16cid="http://schemas.microsoft.com/office/word/2016/wordml/cid" xmlns:w16se="http://schemas.microsoft.com/office/word/2015/wordml/symex" xmlns:wpg="http://schemas.microsoft.com/office/word/2010/wordprocessingGroup" xmlns:wpi="http://schemas.microsoft.com/office/word/2010/wordprocessingInk" xmlns:wne="http://schemas.microsoft.com/office/word/2006/wordml" xmlns:wps="http://schemas.microsoft.com/office/word/2010/wordprocessingShape" mc:Ignorable="w14 w15 w16se w16cid wp14">
+<w:ftr xmlns:wpc="http://schemas.microsoft.com/office/word/2010/wordprocessingCanvas" xmlns:cx="http://schemas.microsoft.com/office/drawing/2014/chartex" xmlns:cx1="http://schemas.microsoft.com/office/drawing/2015/9/8/chartex" xmlns:mc="http://schemas.openxmlformats.org/markup-compatibility/2006" xmlns:o="urn:schemas-microsoft-com:office:office" xmlns:r="http://schemas.openxmlformats.org/officeDocument/2006/relationships" xmlns:m="http://schemas.openxmlformats.org/officeDocument/2006/math" xmlns:v="urn:schemas-microsoft-com:vml" xmlns:wp14="http://schemas.microsoft.com/office/word/2010/wordprocessingDrawing" xmlns:wp="http://schemas.openxmlformats.org/drawingml/2006/wordprocessingDrawing" xmlns:w10="urn:schemas-microsoft-com:office:word" xmlns:w="http://schemas.openxmlformats.org/wordprocessingml/2006/main" xmlns:w14="http://schemas.microsoft.com/office/word/2010/wordml" xmlns:w15="http://schemas.microsoft.com/office/word/2012/wordml" xmlns:w16se="http://schemas.microsoft.com/office/word/2015/wordml/symex" xmlns:wpg="http://schemas.microsoft.com/office/word/2010/wordprocessingGroup" xmlns:wpi="http://schemas.microsoft.com/office/word/2010/wordprocessingInk" xmlns:wne="http://schemas.microsoft.com/office/word/2006/wordml" xmlns:wps="http://schemas.microsoft.com/office/word/2010/wordprocessingShape" mc:Ignorable="w14 w15 w16se wp14">
   <w:p>
     <w:pPr>
       <w:pStyle w:val="a5"/>
@@ -725,7 +899,7 @@
 </file>
 
 <file path=word/footer2.xml><?xml version="1.0" encoding="utf-8"?>
-<w:ftr xmlns:wpc="http://schemas.microsoft.com/office/word/2010/wordprocessingCanvas" xmlns:cx="http://schemas.microsoft.com/office/drawing/2014/chartex" xmlns:cx1="http://schemas.microsoft.com/office/drawing/2015/9/8/chartex" xmlns:cx2="http://schemas.microsoft.com/office/drawing/2015/10/21/chartex" xmlns:cx3="http://schemas.microsoft.com/office/drawing/2016/5/9/chartex" xmlns:cx4="http://schemas.microsoft.com/office/drawing/2016/5/10/chartex" xmlns:cx5="http://schemas.microsoft.com/office/drawing/2016/5/11/chartex" xmlns:cx6="http://schemas.microsoft.com/office/drawing/2016/5/12/chartex" xmlns:cx7="http://schemas.microsoft.com/office/drawing/2016/5/13/chartex" xmlns:cx8="http://schemas.microsoft.com/office/drawing/2016/5/14/chartex" xmlns:mc="http://schemas.openxmlformats.org/markup-compatibility/2006" xmlns:aink="http://schemas.microsoft.com/office/drawing/2016/ink" xmlns:am3d="http://schemas.microsoft.com/office/drawing/2017/model3d" xmlns:o="urn:schemas-microsoft-com:office:office" xmlns:r="http://schemas.openxmlformats.org/officeDocument/2006/relationships" xmlns:m="http://schemas.openxmlformats.org/officeDocument/2006/math" xmlns:v="urn:schemas-microsoft-com:vml" xmlns:wp14="http://schemas.microsoft.com/office/word/2010/wordprocessingDrawing" xmlns:wp="http://schemas.openxmlformats.org/drawingml/2006/wordprocessingDrawing" xmlns:w10="urn:schemas-microsoft-com:office:word" xmlns:w="http://schemas.openxmlformats.org/wordprocessingml/2006/main" xmlns:w14="http://schemas.microsoft.com/office/word/2010/wordml" xmlns:w15="http://schemas.microsoft.com/office/word/2012/wordml" xmlns:w16cid="http://schemas.microsoft.com/office/word/2016/wordml/cid" xmlns:w16se="http://schemas.microsoft.com/office/word/2015/wordml/symex" xmlns:wpg="http://schemas.microsoft.com/office/word/2010/wordprocessingGroup" xmlns:wpi="http://schemas.microsoft.com/office/word/2010/wordprocessingInk" xmlns:wne="http://schemas.microsoft.com/office/word/2006/wordml" xmlns:wps="http://schemas.microsoft.com/office/word/2010/wordprocessingShape" mc:Ignorable="w14 w15 w16se w16cid wp14">
+<w:ftr xmlns:wpc="http://schemas.microsoft.com/office/word/2010/wordprocessingCanvas" xmlns:cx="http://schemas.microsoft.com/office/drawing/2014/chartex" xmlns:cx1="http://schemas.microsoft.com/office/drawing/2015/9/8/chartex" xmlns:mc="http://schemas.openxmlformats.org/markup-compatibility/2006" xmlns:o="urn:schemas-microsoft-com:office:office" xmlns:r="http://schemas.openxmlformats.org/officeDocument/2006/relationships" xmlns:m="http://schemas.openxmlformats.org/officeDocument/2006/math" xmlns:v="urn:schemas-microsoft-com:vml" xmlns:wp14="http://schemas.microsoft.com/office/word/2010/wordprocessingDrawing" xmlns:wp="http://schemas.openxmlformats.org/drawingml/2006/wordprocessingDrawing" xmlns:w10="urn:schemas-microsoft-com:office:word" xmlns:w="http://schemas.openxmlformats.org/wordprocessingml/2006/main" xmlns:w14="http://schemas.microsoft.com/office/word/2010/wordml" xmlns:w15="http://schemas.microsoft.com/office/word/2012/wordml" xmlns:w16se="http://schemas.microsoft.com/office/word/2015/wordml/symex" xmlns:wpg="http://schemas.microsoft.com/office/word/2010/wordprocessingGroup" xmlns:wpi="http://schemas.microsoft.com/office/word/2010/wordprocessingInk" xmlns:wne="http://schemas.microsoft.com/office/word/2006/wordml" xmlns:wps="http://schemas.microsoft.com/office/word/2010/wordprocessingShape" mc:Ignorable="w14 w15 w16se wp14">
   <w:p>
     <w:pPr>
       <w:pStyle w:val="a5"/>
@@ -736,7 +910,7 @@
 </file>
 
 <file path=word/footer3.xml><?xml version="1.0" encoding="utf-8"?>
-<w:ftr xmlns:wpc="http://schemas.microsoft.com/office/word/2010/wordprocessingCanvas" xmlns:cx="http://schemas.microsoft.com/office/drawing/2014/chartex" xmlns:cx1="http://schemas.microsoft.com/office/drawing/2015/9/8/chartex" xmlns:cx2="http://schemas.microsoft.com/office/drawing/2015/10/21/chartex" xmlns:cx3="http://schemas.microsoft.com/office/drawing/2016/5/9/chartex" xmlns:cx4="http://schemas.microsoft.com/office/drawing/2016/5/10/chartex" xmlns:cx5="http://schemas.microsoft.com/office/drawing/2016/5/11/chartex" xmlns:cx6="http://schemas.microsoft.com/office/drawing/2016/5/12/chartex" xmlns:cx7="http://schemas.microsoft.com/office/drawing/2016/5/13/chartex" xmlns:cx8="http://schemas.microsoft.com/office/drawing/2016/5/14/chartex" xmlns:mc="http://schemas.openxmlformats.org/markup-compatibility/2006" xmlns:aink="http://schemas.microsoft.com/office/drawing/2016/ink" xmlns:am3d="http://schemas.microsoft.com/office/drawing/2017/model3d" xmlns:o="urn:schemas-microsoft-com:office:office" xmlns:r="http://schemas.openxmlformats.org/officeDocument/2006/relationships" xmlns:m="http://schemas.openxmlformats.org/officeDocument/2006/math" xmlns:v="urn:schemas-microsoft-com:vml" xmlns:wp14="http://schemas.microsoft.com/office/word/2010/wordprocessingDrawing" xmlns:wp="http://schemas.openxmlformats.org/drawingml/2006/wordprocessingDrawing" xmlns:w10="urn:schemas-microsoft-com:office:word" xmlns:w="http://schemas.openxmlformats.org/wordprocessingml/2006/main" xmlns:w14="http://schemas.microsoft.com/office/word/2010/wordml" xmlns:w15="http://schemas.microsoft.com/office/word/2012/wordml" xmlns:w16cid="http://schemas.microsoft.com/office/word/2016/wordml/cid" xmlns:w16se="http://schemas.microsoft.com/office/word/2015/wordml/symex" xmlns:wpg="http://schemas.microsoft.com/office/word/2010/wordprocessingGroup" xmlns:wpi="http://schemas.microsoft.com/office/word/2010/wordprocessingInk" xmlns:wne="http://schemas.microsoft.com/office/word/2006/wordml" xmlns:wps="http://schemas.microsoft.com/office/word/2010/wordprocessingShape" mc:Ignorable="w14 w15 w16se w16cid wp14">
+<w:ftr xmlns:wpc="http://schemas.microsoft.com/office/word/2010/wordprocessingCanvas" xmlns:cx="http://schemas.microsoft.com/office/drawing/2014/chartex" xmlns:cx1="http://schemas.microsoft.com/office/drawing/2015/9/8/chartex" xmlns:mc="http://schemas.openxmlformats.org/markup-compatibility/2006" xmlns:o="urn:schemas-microsoft-com:office:office" xmlns:r="http://schemas.openxmlformats.org/officeDocument/2006/relationships" xmlns:m="http://schemas.openxmlformats.org/officeDocument/2006/math" xmlns:v="urn:schemas-microsoft-com:vml" xmlns:wp14="http://schemas.microsoft.com/office/word/2010/wordprocessingDrawing" xmlns:wp="http://schemas.openxmlformats.org/drawingml/2006/wordprocessingDrawing" xmlns:w10="urn:schemas-microsoft-com:office:word" xmlns:w="http://schemas.openxmlformats.org/wordprocessingml/2006/main" xmlns:w14="http://schemas.microsoft.com/office/word/2010/wordml" xmlns:w15="http://schemas.microsoft.com/office/word/2012/wordml" xmlns:w16se="http://schemas.microsoft.com/office/word/2015/wordml/symex" xmlns:wpg="http://schemas.microsoft.com/office/word/2010/wordprocessingGroup" xmlns:wpi="http://schemas.microsoft.com/office/word/2010/wordprocessingInk" xmlns:wne="http://schemas.microsoft.com/office/word/2006/wordml" xmlns:wps="http://schemas.microsoft.com/office/word/2010/wordprocessingShape" mc:Ignorable="w14 w15 w16se wp14">
   <w:p>
     <w:pPr>
       <w:pStyle w:val="a5"/>
@@ -747,7 +921,7 @@
 </file>
 
 <file path=word/footnotes.xml><?xml version="1.0" encoding="utf-8"?>
-<w:footnotes xmlns:wpc="http://schemas.microsoft.com/office/word/2010/wordprocessingCanvas" xmlns:cx="http://schemas.microsoft.com/office/drawing/2014/chartex" xmlns:cx1="http://schemas.microsoft.com/office/drawing/2015/9/8/chartex" xmlns:cx2="http://schemas.microsoft.com/office/drawing/2015/10/21/chartex" xmlns:cx3="http://schemas.microsoft.com/office/drawing/2016/5/9/chartex" xmlns:cx4="http://schemas.microsoft.com/office/drawing/2016/5/10/chartex" xmlns:cx5="http://schemas.microsoft.com/office/drawing/2016/5/11/chartex" xmlns:cx6="http://schemas.microsoft.com/office/drawing/2016/5/12/chartex" xmlns:cx7="http://schemas.microsoft.com/office/drawing/2016/5/13/chartex" xmlns:cx8="http://schemas.microsoft.com/office/drawing/2016/5/14/chartex" xmlns:mc="http://schemas.openxmlformats.org/markup-compatibility/2006" xmlns:aink="http://schemas.microsoft.com/office/drawing/2016/ink" xmlns:am3d="http://schemas.microsoft.com/office/drawing/2017/model3d" xmlns:o="urn:schemas-microsoft-com:office:office" xmlns:r="http://schemas.openxmlformats.org/officeDocument/2006/relationships" xmlns:m="http://schemas.openxmlformats.org/officeDocument/2006/math" xmlns:v="urn:schemas-microsoft-com:vml" xmlns:wp14="http://schemas.microsoft.com/office/word/2010/wordprocessingDrawing" xmlns:wp="http://schemas.openxmlformats.org/drawingml/2006/wordprocessingDrawing" xmlns:w10="urn:schemas-microsoft-com:office:word" xmlns:w="http://schemas.openxmlformats.org/wordprocessingml/2006/main" xmlns:w14="http://schemas.microsoft.com/office/word/2010/wordml" xmlns:w15="http://schemas.microsoft.com/office/word/2012/wordml" xmlns:w16cid="http://schemas.microsoft.com/office/word/2016/wordml/cid" xmlns:w16se="http://schemas.microsoft.com/office/word/2015/wordml/symex" xmlns:wpg="http://schemas.microsoft.com/office/word/2010/wordprocessingGroup" xmlns:wpi="http://schemas.microsoft.com/office/word/2010/wordprocessingInk" xmlns:wne="http://schemas.microsoft.com/office/word/2006/wordml" xmlns:wps="http://schemas.microsoft.com/office/word/2010/wordprocessingShape" mc:Ignorable="w14 w15 w16se w16cid wp14">
+<w:footnotes xmlns:wpc="http://schemas.microsoft.com/office/word/2010/wordprocessingCanvas" xmlns:cx="http://schemas.microsoft.com/office/drawing/2014/chartex" xmlns:cx1="http://schemas.microsoft.com/office/drawing/2015/9/8/chartex" xmlns:mc="http://schemas.openxmlformats.org/markup-compatibility/2006" xmlns:o="urn:schemas-microsoft-com:office:office" xmlns:r="http://schemas.openxmlformats.org/officeDocument/2006/relationships" xmlns:m="http://schemas.openxmlformats.org/officeDocument/2006/math" xmlns:v="urn:schemas-microsoft-com:vml" xmlns:wp14="http://schemas.microsoft.com/office/word/2010/wordprocessingDrawing" xmlns:wp="http://schemas.openxmlformats.org/drawingml/2006/wordprocessingDrawing" xmlns:w10="urn:schemas-microsoft-com:office:word" xmlns:w="http://schemas.openxmlformats.org/wordprocessingml/2006/main" xmlns:w14="http://schemas.microsoft.com/office/word/2010/wordml" xmlns:w15="http://schemas.microsoft.com/office/word/2012/wordml" xmlns:w16se="http://schemas.microsoft.com/office/word/2015/wordml/symex" xmlns:wpg="http://schemas.microsoft.com/office/word/2010/wordprocessingGroup" xmlns:wpi="http://schemas.microsoft.com/office/word/2010/wordprocessingInk" xmlns:wne="http://schemas.microsoft.com/office/word/2006/wordml" xmlns:wps="http://schemas.microsoft.com/office/word/2010/wordprocessingShape" mc:Ignorable="w14 w15 w16se wp14">
   <w:footnote w:type="separator" w:id="-1">
     <w:p>
       <w:pPr>
@@ -772,7 +946,7 @@
 </file>
 
 <file path=word/header1.xml><?xml version="1.0" encoding="utf-8"?>
-<w:hdr xmlns:wpc="http://schemas.microsoft.com/office/word/2010/wordprocessingCanvas" xmlns:cx="http://schemas.microsoft.com/office/drawing/2014/chartex" xmlns:cx1="http://schemas.microsoft.com/office/drawing/2015/9/8/chartex" xmlns:cx2="http://schemas.microsoft.com/office/drawing/2015/10/21/chartex" xmlns:cx3="http://schemas.microsoft.com/office/drawing/2016/5/9/chartex" xmlns:cx4="http://schemas.microsoft.com/office/drawing/2016/5/10/chartex" xmlns:cx5="http://schemas.microsoft.com/office/drawing/2016/5/11/chartex" xmlns:cx6="http://schemas.microsoft.com/office/drawing/2016/5/12/chartex" xmlns:cx7="http://schemas.microsoft.com/office/drawing/2016/5/13/chartex" xmlns:cx8="http://schemas.microsoft.com/office/drawing/2016/5/14/chartex" xmlns:mc="http://schemas.openxmlformats.org/markup-compatibility/2006" xmlns:aink="http://schemas.microsoft.com/office/drawing/2016/ink" xmlns:am3d="http://schemas.microsoft.com/office/drawing/2017/model3d" xmlns:o="urn:schemas-microsoft-com:office:office" xmlns:r="http://schemas.openxmlformats.org/officeDocument/2006/relationships" xmlns:m="http://schemas.openxmlformats.org/officeDocument/2006/math" xmlns:v="urn:schemas-microsoft-com:vml" xmlns:wp14="http://schemas.microsoft.com/office/word/2010/wordprocessingDrawing" xmlns:wp="http://schemas.openxmlformats.org/drawingml/2006/wordprocessingDrawing" xmlns:w10="urn:schemas-microsoft-com:office:word" xmlns:w="http://schemas.openxmlformats.org/wordprocessingml/2006/main" xmlns:w14="http://schemas.microsoft.com/office/word/2010/wordml" xmlns:w15="http://schemas.microsoft.com/office/word/2012/wordml" xmlns:w16cid="http://schemas.microsoft.com/office/word/2016/wordml/cid" xmlns:w16se="http://schemas.microsoft.com/office/word/2015/wordml/symex" xmlns:wpg="http://schemas.microsoft.com/office/word/2010/wordprocessingGroup" xmlns:wpi="http://schemas.microsoft.com/office/word/2010/wordprocessingInk" xmlns:wne="http://schemas.microsoft.com/office/word/2006/wordml" xmlns:wps="http://schemas.microsoft.com/office/word/2010/wordprocessingShape" mc:Ignorable="w14 w15 w16se w16cid wp14">
+<w:hdr xmlns:wpc="http://schemas.microsoft.com/office/word/2010/wordprocessingCanvas" xmlns:cx="http://schemas.microsoft.com/office/drawing/2014/chartex" xmlns:cx1="http://schemas.microsoft.com/office/drawing/2015/9/8/chartex" xmlns:mc="http://schemas.openxmlformats.org/markup-compatibility/2006" xmlns:o="urn:schemas-microsoft-com:office:office" xmlns:r="http://schemas.openxmlformats.org/officeDocument/2006/relationships" xmlns:m="http://schemas.openxmlformats.org/officeDocument/2006/math" xmlns:v="urn:schemas-microsoft-com:vml" xmlns:wp14="http://schemas.microsoft.com/office/word/2010/wordprocessingDrawing" xmlns:wp="http://schemas.openxmlformats.org/drawingml/2006/wordprocessingDrawing" xmlns:w10="urn:schemas-microsoft-com:office:word" xmlns:w="http://schemas.openxmlformats.org/wordprocessingml/2006/main" xmlns:w14="http://schemas.microsoft.com/office/word/2010/wordml" xmlns:w15="http://schemas.microsoft.com/office/word/2012/wordml" xmlns:w16se="http://schemas.microsoft.com/office/word/2015/wordml/symex" xmlns:wpg="http://schemas.microsoft.com/office/word/2010/wordprocessingGroup" xmlns:wpi="http://schemas.microsoft.com/office/word/2010/wordprocessingInk" xmlns:wne="http://schemas.microsoft.com/office/word/2006/wordml" xmlns:wps="http://schemas.microsoft.com/office/word/2010/wordprocessingShape" mc:Ignorable="w14 w15 w16se wp14">
   <w:p>
     <w:pPr>
       <w:pStyle w:val="a3"/>
@@ -783,7 +957,7 @@
 </file>
 
 <file path=word/header2.xml><?xml version="1.0" encoding="utf-8"?>
-<w:hdr xmlns:wpc="http://schemas.microsoft.com/office/word/2010/wordprocessingCanvas" xmlns:cx="http://schemas.microsoft.com/office/drawing/2014/chartex" xmlns:cx1="http://schemas.microsoft.com/office/drawing/2015/9/8/chartex" xmlns:cx2="http://schemas.microsoft.com/office/drawing/2015/10/21/chartex" xmlns:cx3="http://schemas.microsoft.com/office/drawing/2016/5/9/chartex" xmlns:cx4="http://schemas.microsoft.com/office/drawing/2016/5/10/chartex" xmlns:cx5="http://schemas.microsoft.com/office/drawing/2016/5/11/chartex" xmlns:cx6="http://schemas.microsoft.com/office/drawing/2016/5/12/chartex" xmlns:cx7="http://schemas.microsoft.com/office/drawing/2016/5/13/chartex" xmlns:cx8="http://schemas.microsoft.com/office/drawing/2016/5/14/chartex" xmlns:mc="http://schemas.openxmlformats.org/markup-compatibility/2006" xmlns:aink="http://schemas.microsoft.com/office/drawing/2016/ink" xmlns:am3d="http://schemas.microsoft.com/office/drawing/2017/model3d" xmlns:o="urn:schemas-microsoft-com:office:office" xmlns:r="http://schemas.openxmlformats.org/officeDocument/2006/relationships" xmlns:m="http://schemas.openxmlformats.org/officeDocument/2006/math" xmlns:v="urn:schemas-microsoft-com:vml" xmlns:wp14="http://schemas.microsoft.com/office/word/2010/wordprocessingDrawing" xmlns:wp="http://schemas.openxmlformats.org/drawingml/2006/wordprocessingDrawing" xmlns:w10="urn:schemas-microsoft-com:office:word" xmlns:w="http://schemas.openxmlformats.org/wordprocessingml/2006/main" xmlns:w14="http://schemas.microsoft.com/office/word/2010/wordml" xmlns:w15="http://schemas.microsoft.com/office/word/2012/wordml" xmlns:w16cid="http://schemas.microsoft.com/office/word/2016/wordml/cid" xmlns:w16se="http://schemas.microsoft.com/office/word/2015/wordml/symex" xmlns:wpg="http://schemas.microsoft.com/office/word/2010/wordprocessingGroup" xmlns:wpi="http://schemas.microsoft.com/office/word/2010/wordprocessingInk" xmlns:wne="http://schemas.microsoft.com/office/word/2006/wordml" xmlns:wps="http://schemas.microsoft.com/office/word/2010/wordprocessingShape" mc:Ignorable="w14 w15 w16se w16cid wp14">
+<w:hdr xmlns:wpc="http://schemas.microsoft.com/office/word/2010/wordprocessingCanvas" xmlns:cx="http://schemas.microsoft.com/office/drawing/2014/chartex" xmlns:cx1="http://schemas.microsoft.com/office/drawing/2015/9/8/chartex" xmlns:mc="http://schemas.openxmlformats.org/markup-compatibility/2006" xmlns:o="urn:schemas-microsoft-com:office:office" xmlns:r="http://schemas.openxmlformats.org/officeDocument/2006/relationships" xmlns:m="http://schemas.openxmlformats.org/officeDocument/2006/math" xmlns:v="urn:schemas-microsoft-com:vml" xmlns:wp14="http://schemas.microsoft.com/office/word/2010/wordprocessingDrawing" xmlns:wp="http://schemas.openxmlformats.org/drawingml/2006/wordprocessingDrawing" xmlns:w10="urn:schemas-microsoft-com:office:word" xmlns:w="http://schemas.openxmlformats.org/wordprocessingml/2006/main" xmlns:w14="http://schemas.microsoft.com/office/word/2010/wordml" xmlns:w15="http://schemas.microsoft.com/office/word/2012/wordml" xmlns:w16se="http://schemas.microsoft.com/office/word/2015/wordml/symex" xmlns:wpg="http://schemas.microsoft.com/office/word/2010/wordprocessingGroup" xmlns:wpi="http://schemas.microsoft.com/office/word/2010/wordprocessingInk" xmlns:wne="http://schemas.microsoft.com/office/word/2006/wordml" xmlns:wps="http://schemas.microsoft.com/office/word/2010/wordprocessingShape" mc:Ignorable="w14 w15 w16se wp14">
   <w:p>
     <w:pPr>
       <w:pStyle w:val="a3"/>
@@ -794,7 +968,7 @@
 </file>
 
 <file path=word/header3.xml><?xml version="1.0" encoding="utf-8"?>
-<w:hdr xmlns:wpc="http://schemas.microsoft.com/office/word/2010/wordprocessingCanvas" xmlns:cx="http://schemas.microsoft.com/office/drawing/2014/chartex" xmlns:cx1="http://schemas.microsoft.com/office/drawing/2015/9/8/chartex" xmlns:cx2="http://schemas.microsoft.com/office/drawing/2015/10/21/chartex" xmlns:cx3="http://schemas.microsoft.com/office/drawing/2016/5/9/chartex" xmlns:cx4="http://schemas.microsoft.com/office/drawing/2016/5/10/chartex" xmlns:cx5="http://schemas.microsoft.com/office/drawing/2016/5/11/chartex" xmlns:cx6="http://schemas.microsoft.com/office/drawing/2016/5/12/chartex" xmlns:cx7="http://schemas.microsoft.com/office/drawing/2016/5/13/chartex" xmlns:cx8="http://schemas.microsoft.com/office/drawing/2016/5/14/chartex" xmlns:mc="http://schemas.openxmlformats.org/markup-compatibility/2006" xmlns:aink="http://schemas.microsoft.com/office/drawing/2016/ink" xmlns:am3d="http://schemas.microsoft.com/office/drawing/2017/model3d" xmlns:o="urn:schemas-microsoft-com:office:office" xmlns:r="http://schemas.openxmlformats.org/officeDocument/2006/relationships" xmlns:m="http://schemas.openxmlformats.org/officeDocument/2006/math" xmlns:v="urn:schemas-microsoft-com:vml" xmlns:wp14="http://schemas.microsoft.com/office/word/2010/wordprocessingDrawing" xmlns:wp="http://schemas.openxmlformats.org/drawingml/2006/wordprocessingDrawing" xmlns:w10="urn:schemas-microsoft-com:office:word" xmlns:w="http://schemas.openxmlformats.org/wordprocessingml/2006/main" xmlns:w14="http://schemas.microsoft.com/office/word/2010/wordml" xmlns:w15="http://schemas.microsoft.com/office/word/2012/wordml" xmlns:w16cid="http://schemas.microsoft.com/office/word/2016/wordml/cid" xmlns:w16se="http://schemas.microsoft.com/office/word/2015/wordml/symex" xmlns:wpg="http://schemas.microsoft.com/office/word/2010/wordprocessingGroup" xmlns:wpi="http://schemas.microsoft.com/office/word/2010/wordprocessingInk" xmlns:wne="http://schemas.microsoft.com/office/word/2006/wordml" xmlns:wps="http://schemas.microsoft.com/office/word/2010/wordprocessingShape" mc:Ignorable="w14 w15 w16se w16cid wp14">
+<w:hdr xmlns:wpc="http://schemas.microsoft.com/office/word/2010/wordprocessingCanvas" xmlns:cx="http://schemas.microsoft.com/office/drawing/2014/chartex" xmlns:cx1="http://schemas.microsoft.com/office/drawing/2015/9/8/chartex" xmlns:mc="http://schemas.openxmlformats.org/markup-compatibility/2006" xmlns:o="urn:schemas-microsoft-com:office:office" xmlns:r="http://schemas.openxmlformats.org/officeDocument/2006/relationships" xmlns:m="http://schemas.openxmlformats.org/officeDocument/2006/math" xmlns:v="urn:schemas-microsoft-com:vml" xmlns:wp14="http://schemas.microsoft.com/office/word/2010/wordprocessingDrawing" xmlns:wp="http://schemas.openxmlformats.org/drawingml/2006/wordprocessingDrawing" xmlns:w10="urn:schemas-microsoft-com:office:word" xmlns:w="http://schemas.openxmlformats.org/wordprocessingml/2006/main" xmlns:w14="http://schemas.microsoft.com/office/word/2010/wordml" xmlns:w15="http://schemas.microsoft.com/office/word/2012/wordml" xmlns:w16se="http://schemas.microsoft.com/office/word/2015/wordml/symex" xmlns:wpg="http://schemas.microsoft.com/office/word/2010/wordprocessingGroup" xmlns:wpi="http://schemas.microsoft.com/office/word/2010/wordprocessingInk" xmlns:wne="http://schemas.microsoft.com/office/word/2006/wordml" xmlns:wps="http://schemas.microsoft.com/office/word/2010/wordprocessingShape" mc:Ignorable="w14 w15 w16se wp14">
   <w:p>
     <w:pPr>
       <w:pStyle w:val="a3"/>
@@ -805,11 +979,11 @@
 </file>
 
 <file path=word/styles.xml><?xml version="1.0" encoding="utf-8"?>
-<w:styles xmlns:mc="http://schemas.openxmlformats.org/markup-compatibility/2006" xmlns:r="http://schemas.openxmlformats.org/officeDocument/2006/relationships" xmlns:w="http://schemas.openxmlformats.org/wordprocessingml/2006/main" xmlns:w14="http://schemas.microsoft.com/office/word/2010/wordml" xmlns:w15="http://schemas.microsoft.com/office/word/2012/wordml" xmlns:w16cid="http://schemas.microsoft.com/office/word/2016/wordml/cid" xmlns:w16se="http://schemas.microsoft.com/office/word/2015/wordml/symex" mc:Ignorable="w14 w15 w16se w16cid">
+<w:styles xmlns:mc="http://schemas.openxmlformats.org/markup-compatibility/2006" xmlns:r="http://schemas.openxmlformats.org/officeDocument/2006/relationships" xmlns:w="http://schemas.openxmlformats.org/wordprocessingml/2006/main" xmlns:w14="http://schemas.microsoft.com/office/word/2010/wordml" xmlns:w15="http://schemas.microsoft.com/office/word/2012/wordml" xmlns:w16se="http://schemas.microsoft.com/office/word/2015/wordml/symex" mc:Ignorable="w14 w15 w16se">
   <w:docDefaults>
     <w:rPrDefault>
       <w:rPr>
-        <w:rFonts w:ascii="Times New Roman" w:eastAsia="宋体" w:hAnsi="Times New Roman" w:cs="Times New Roman"/>
+        <w:rFonts w:ascii="Times New Roman" w:eastAsia="SimSun" w:hAnsi="Times New Roman" w:cs="Times New Roman"/>
         <w:sz w:val="24"/>
         <w:szCs w:val="22"/>
         <w:lang w:val="en-US" w:eastAsia="zh-CN" w:bidi="ar-SA"/>
@@ -822,7 +996,7 @@
       </w:pPr>
     </w:pPrDefault>
   </w:docDefaults>
-  <w:latentStyles w:defLockedState="0" w:defUIPriority="99" w:defSemiHidden="0" w:defUnhideWhenUsed="0" w:defQFormat="0" w:count="375">
+  <w:latentStyles w:defLockedState="0" w:defUIPriority="99" w:defSemiHidden="0" w:defUnhideWhenUsed="0" w:defQFormat="0" w:count="371">
     <w:lsdException w:name="Normal" w:uiPriority="0" w:qFormat="1"/>
     <w:lsdException w:name="heading 1" w:uiPriority="9" w:qFormat="1"/>
     <w:lsdException w:name="heading 2" w:semiHidden="1" w:uiPriority="9" w:unhideWhenUsed="1" w:qFormat="1"/>
@@ -928,6 +1102,7 @@
     <w:lsdException w:name="HTML Sample" w:semiHidden="1" w:unhideWhenUsed="1"/>
     <w:lsdException w:name="HTML Typewriter" w:semiHidden="1" w:unhideWhenUsed="1"/>
     <w:lsdException w:name="HTML Variable" w:semiHidden="1" w:unhideWhenUsed="1"/>
+    <w:lsdException w:name="Normal Table" w:semiHidden="1" w:unhideWhenUsed="1"/>
     <w:lsdException w:name="annotation subject" w:semiHidden="1" w:unhideWhenUsed="1"/>
     <w:lsdException w:name="No List" w:semiHidden="1" w:unhideWhenUsed="1"/>
     <w:lsdException w:name="Outline List 1" w:semiHidden="1" w:unhideWhenUsed="1"/>
@@ -971,8 +1146,10 @@
     <w:lsdException w:name="Table Elegant" w:semiHidden="1" w:unhideWhenUsed="1"/>
     <w:lsdException w:name="Table Professional" w:semiHidden="1" w:unhideWhenUsed="1"/>
     <w:lsdException w:name="Table Subtle 1" w:semiHidden="1" w:unhideWhenUsed="1"/>
+    <w:lsdException w:name="Table Subtle 2" w:semiHidden="1" w:unhideWhenUsed="1"/>
     <w:lsdException w:name="Table Web 1" w:semiHidden="1" w:unhideWhenUsed="1"/>
     <w:lsdException w:name="Table Web 2" w:semiHidden="1" w:unhideWhenUsed="1"/>
+    <w:lsdException w:name="Table Web 3" w:semiHidden="1" w:unhideWhenUsed="1"/>
     <w:lsdException w:name="Balloon Text" w:semiHidden="1" w:unhideWhenUsed="1"/>
     <w:lsdException w:name="Table Grid" w:uiPriority="39"/>
     <w:lsdException w:name="Table Theme" w:semiHidden="1" w:unhideWhenUsed="1"/>
@@ -1191,10 +1368,6 @@
     <w:lsdException w:name="List Table 5 Dark Accent 6" w:uiPriority="50"/>
     <w:lsdException w:name="List Table 6 Colorful Accent 6" w:uiPriority="51"/>
     <w:lsdException w:name="List Table 7 Colorful Accent 6" w:uiPriority="52"/>
-    <w:lsdException w:name="Mention" w:semiHidden="1" w:unhideWhenUsed="1"/>
-    <w:lsdException w:name="Smart Hyperlink" w:semiHidden="1" w:unhideWhenUsed="1"/>
-    <w:lsdException w:name="Hashtag" w:semiHidden="1" w:unhideWhenUsed="1"/>
-    <w:lsdException w:name="Unresolved Mention" w:semiHidden="1" w:unhideWhenUsed="1"/>
   </w:latentStyles>
   <w:style w:type="paragraph" w:default="1" w:styleId="a">
     <w:name w:val="Normal"/>
@@ -1268,6 +1441,68 @@
     <w:link w:val="a5"/>
     <w:uiPriority w:val="99"/>
     <w:rsid w:val="00FA6FC1"/>
+  </w:style>
+  <w:style w:type="paragraph" w:styleId="HTML">
+    <w:name w:val="HTML Preformatted"/>
+    <w:basedOn w:val="a"/>
+    <w:link w:val="HTML0"/>
+    <w:uiPriority w:val="99"/>
+    <w:semiHidden/>
+    <w:unhideWhenUsed/>
+    <w:rsid w:val="001420A9"/>
+    <w:pPr>
+      <w:tabs>
+        <w:tab w:val="left" w:pos="916"/>
+        <w:tab w:val="left" w:pos="1832"/>
+        <w:tab w:val="left" w:pos="2748"/>
+        <w:tab w:val="left" w:pos="3664"/>
+        <w:tab w:val="left" w:pos="4580"/>
+        <w:tab w:val="left" w:pos="5496"/>
+        <w:tab w:val="left" w:pos="6412"/>
+        <w:tab w:val="left" w:pos="7328"/>
+        <w:tab w:val="left" w:pos="8244"/>
+        <w:tab w:val="left" w:pos="9160"/>
+        <w:tab w:val="left" w:pos="10076"/>
+        <w:tab w:val="left" w:pos="10992"/>
+        <w:tab w:val="left" w:pos="11908"/>
+        <w:tab w:val="left" w:pos="12824"/>
+        <w:tab w:val="left" w:pos="13740"/>
+        <w:tab w:val="left" w:pos="14656"/>
+      </w:tabs>
+      <w:ind w:firstLineChars="0" w:firstLine="0"/>
+      <w:jc w:val="left"/>
+    </w:pPr>
+    <w:rPr>
+      <w:rFonts w:ascii="Courier New" w:eastAsia="Times New Roman" w:hAnsi="Courier New" w:cs="Courier New"/>
+      <w:sz w:val="20"/>
+      <w:szCs w:val="20"/>
+    </w:rPr>
+  </w:style>
+  <w:style w:type="character" w:customStyle="1" w:styleId="HTML0">
+    <w:name w:val="HTML 预设格式 字符"/>
+    <w:basedOn w:val="a0"/>
+    <w:link w:val="HTML"/>
+    <w:uiPriority w:val="99"/>
+    <w:semiHidden/>
+    <w:rsid w:val="001420A9"/>
+    <w:rPr>
+      <w:rFonts w:ascii="Courier New" w:eastAsia="Times New Roman" w:hAnsi="Courier New" w:cs="Courier New"/>
+      <w:sz w:val="20"/>
+      <w:szCs w:val="20"/>
+    </w:rPr>
+  </w:style>
+  <w:style w:type="character" w:styleId="HTML1">
+    <w:name w:val="HTML Code"/>
+    <w:basedOn w:val="a0"/>
+    <w:uiPriority w:val="99"/>
+    <w:semiHidden/>
+    <w:unhideWhenUsed/>
+    <w:rsid w:val="001420A9"/>
+    <w:rPr>
+      <w:rFonts w:ascii="Courier New" w:eastAsia="Times New Roman" w:hAnsi="Courier New" w:cs="Courier New"/>
+      <w:sz w:val="20"/>
+      <w:szCs w:val="20"/>
+    </w:rPr>
   </w:style>
 </w:styles>
 </file>
@@ -1348,7 +1583,7 @@
   <inkml:trace contextRef="#ctx0" brushRef="#br0" timeOffset="29151.1912">13995 3496 10624,'0'10'4032,"-10"-10"-2177,10 20-1950,-9-10 766,-1 10-479,0 10-96,0 0-160,-10 19 32,10 1 32,0 0-288,-10-10-128,20-1 288,0 1 128,0 0 32,0-10-32,10 10 96,0-11 0,0 1 96,0-10 96,10 10-64,-20-10 32,10 10-96,-20-10 0,0-1 32,-10 1 96,-10 0-416,0-10-224,0 0-1024,0 0-447,0-10-2753</inkml:trace>
   <inkml:trace contextRef="#ctx0" brushRef="#br0" timeOffset="29535.6808">14114 3974 9472,'60'-30'3584,"-30"30"-1920,20-10-1152,-20 10 863,-1 0-607,21-10-96,-10 0-352,10-10-128,0 1-96,-1-1-96,-9-20 32,0 0-32,0 0 0,-20 10 256,-10 1 224,-10-11-32,-10 20 64,-10-10-576,-20 20-192,-30 20-160,-19 20 0,-1 20 0,1 9 32,9 1 576,0 10 224,21-1 320,9 11 96,20-20 0,20-1-32,20-9-384,10-20-96,10 0-256,20-10-64,9-10-224,11-20-96,0 10-672,-11-20-224,1 0-1568,-20 0-703,-20 0-1249</inkml:trace>
   <inkml:trace contextRef="#ctx0" brushRef="#br0" timeOffset="30434.4382">10259 4702 9216,'10'0'3424,"10"0"-1856,40 20-1888,-10-20 448,9 10-32,31-10 96,29 10-96,21-20 0,19 10-32,11-10-64,29 0 96,0-10-64,10 0-32,0 0 96,10 0 0,1 10-32,-1-10-64,0 10 32,-10 10 32,0-10 320,-10 0 128,1 0-96,-11 10-1,-10-10-127,-20 0 64,-9 10-128,-21 0-64,-9-10 64,-11 10 64,-19-10 224,-20 0 64,-1-10 128,-9 11 32,-10-11-32,-10 0-64,-10-20 32,0-10 32,-20-20-256,-10-9-96,0-31-288,-10-29-96,0-11-288,0-9-128,10-1-32,-10-9-32,10 10 128,-10 19 96,0 40-64,0-49 0,-30 10 32,0 29 128,-10 20 96,-29 21 64,-11 19 32,-29 10 64,-21 20-96,-19 20-64,-11 10 64,-9 0 64,-30 10 0,10 10-32,59-10 96,-158 30 0,19 9-192,-20 1 0,-10-10-32,10 0 64,30-10 32,10-1 32,40-9 0,20-10 0,30 10 0,9-10 0,31 10-96,19-10 64,21 0 32,19 0 0,10-10-160,10 0-32,11 9 96,9 1 32,10 10 64,-10 10 0,10 10-96,10 30 0,10 19 192,0 21 96,20 29 96,0 1 64,0 9-32,10-10 32,0 1-192,-1-11-96,1-19-480,10-10-128,-10-11-2528,0-9-1087,-10-40-577</inkml:trace>
-  <inkml:trace contextRef="#ctx0" brushRef="#br0" timeOffset="152737.1245">10957 4890 8448,'-10'-19'3168,"10"9"-1728,10 0-1536,-10 10 608,0 0-256,0 0 32,0-10-256,0 10 0,0 0-32,0 10 0,0 10 64,0 19-96,-10 1 0,0 10 32,0 0 64,0 0 32,0-1 32,0-9 0,1-10 0,9 0-64,-10 0 32,10-10 64,-10-10 64,10-10 256,-10 0 128,0 0-97,0-20 33,10 0-192,0-10-32,0-10-192,0-10-96,10-9-96,0 19 32,10-10-32,-1 10 0,1-10 128,10 11 32,-10-1-128,10 0 32,0 10 0,-10 0 0,10 0-96,-10 20 0,9 10 64,1 10 0,0 0-64,-10 20 0,10-10 64,-10 10 0,0 10 32,0 0 64,-1 9-32,-19 1 64,10 10-128,0-20 0,-10 9 32,0-9 0,0-10 0,0 0 64,0-10 32,0 0 96,0-10-160,-10 0-96,0-10 160,-9 0 160,-1-10-128,0-10-64,-10 0-32,0-10-32,0-10-96,0 10 64,0 1-32,11-1 0,-11 10 0,10 0 0,10 10 0,-10 0-64,20 0 0,-10 10 96,20 0-64,-10 0 32,20 10 0,0-10 0,-10 10 64,10-10 0,0 10 0,-11-10 0,11 10 0,-10-10 64,-10 10 32,0 0 96,0 10-160,-10-10-32,-10 9-64,1 1 0,-1-10 128,0 0 32,0 0-32,10 0-64,0 0-192,10 0-32,10 0 96,0 0 128,10-10-32,-10 10-64,10-10 64,0 10 0,-1-10 32,1 0 64,-10 0-32,0 10-32,0-10 32,-20 10-32,0-10-288,-20 10-64,-9 10 256,-11-10 128,-10 10 64,0-1 96,11 11 32,9-10 32,10-10-128,0 10-96,20-10-160,0 0 0,20 0 64,20-10 96,20 10 64,0-20 32,9 10 0,1-10 0,0 10-64,9-10 32,1 10-704,-10-10-224,-1 10-1279,1-20-545,0 10-1312</inkml:trace>
+  <inkml:trace contextRef="#ctx0" brushRef="#br0" timeOffset="152737.1244">10957 4890 8448,'-10'-19'3168,"10"9"-1728,10 0-1536,-10 10 608,0 0-256,0 0 32,0-10-256,0 10 0,0 0-32,0 10 0,0 10 64,0 19-96,-10 1 0,0 10 32,0 0 64,0 0 32,0-1 32,0-9 0,1-10 0,9 0-64,-10 0 32,10-10 64,-10-10 64,10-10 256,-10 0 128,0 0-97,0-20 33,10 0-192,0-10-32,0-10-192,0-10-96,10-9-96,0 19 32,10-10-32,-1 10 0,1-10 128,10 11 32,-10-1-128,10 0 32,0 10 0,-10 0 0,10 0-96,-10 20 0,9 10 64,1 10 0,0 0-64,-10 20 0,10-10 64,-10 10 0,0 10 32,0 0 64,-1 9-32,-19 1 64,10 10-128,0-20 0,-10 9 32,0-9 0,0-10 0,0 0 64,0-10 32,0 0 96,0-10-160,-10 0-96,0-10 160,-9 0 160,-1-10-128,0-10-64,-10 0-32,0-10-32,0-10-96,0 10 64,0 1-32,11-1 0,-11 10 0,10 0 0,10 10 0,-10 0-64,20 0 0,-10 10 96,20 0-64,-10 0 32,20 10 0,0-10 0,-10 10 64,10-10 0,0 10 0,-11-10 0,11 10 0,-10-10 64,-10 10 32,0 0 96,0 10-160,-10-10-32,-10 9-64,1 1 0,-1-10 128,0 0 32,0 0-32,10 0-64,0 0-192,10 0-32,10 0 96,0 0 128,10-10-32,-10 10-64,10-10 64,0 10 0,-1-10 32,1 0 64,-10 0-32,0 10-32,0-10 32,-20 10-32,0-10-288,-20 10-64,-9 10 256,-11-10 128,-10 10 64,0-1 96,11 11 32,9-10 32,10-10-128,0 10-96,20-10-160,0 0 0,20 0 64,20-10 96,20 10 64,0-20 32,9 10 0,1-10 0,0 10-64,9-10 32,1 10-704,-10-10-224,-1 10-1279,1-20-545,0 10-1312</inkml:trace>
   <inkml:trace contextRef="#ctx0" brushRef="#br0" timeOffset="152970.4127">11614 5020 10880,'-20'0'4128,"20"-10"-2241,0 10-1919,0 0 736,10-9-576,10 9-128,10-10-96,-1 0 64,11 0 0,10 10 32,-10-10 0,-1 10-96,11-10 0,-10 10-512,-1-10-223,1 0-385,0 0-32,-20 0-960,0 0-320,-10 10-512</inkml:trace>
   <inkml:trace contextRef="#ctx0" brushRef="#br0" timeOffset="153168.9438">11963 4771 8704,'-20'0'3328,"10"0"-1792,10 10-1664,0-10 576,0 10-416,10 0-64,-10 10 0,10 0 0,0 0 32,-10 10 0,10 10 0,-10-1 0,10 1 0,-10 0 0,0-10 0,0 0 0,0 0 64,0-20-448,0 10-160,0-20-1888,0 0-2080,10-10 1088</inkml:trace>
   <inkml:trace contextRef="#ctx0" brushRef="#br0" timeOffset="153453.657">11984 4980 8064,'0'-10'3072,"-10"10"-1664,0 0-1024,10 0 768,0 0-608,-10 10-160,0 0-288,-10 0-96,0 10 0,-10 10 0,10-10 64,0 10-192,0-10 32,0 0-608,10-10-256,10-10-288,10-10-32,10 0 416,0 0 256,10-20 384,0 20 192,0 0 480,0 0 256,0 0 128,-11 10 64,11 10-128,0 0-32,-10 0-384,0 0-128,-10 10-160,10 0 32,-10-10-1184,0 10-480,10-10-2016</inkml:trace>
@@ -1358,10 +1593,10 @@
   <inkml:trace contextRef="#ctx0" brushRef="#br0" timeOffset="155586.9496">12819 5289 10496,'-20'-10'3936,"20"20"-2112,-10-10-2208,10 10 640,0 0-320,-9 0 0,-1 20-992,0-1-416,0 1-2656,10 0-1088</inkml:trace>
   <inkml:trace contextRef="#ctx0" brushRef="#br0" timeOffset="155793.212">13567 5179 9088,'10'10'3424,"0"10"-1856,-10 10-1536,10-20 608,-10 20-352,10-1-32,-10 11-192,9 10-64,1-10-3232,-10-11-1440,10 11 1376,-10-20 704</inkml:trace>
   <inkml:trace contextRef="#ctx0" brushRef="#br0" timeOffset="156194.9663">13964 4891 9728,'-9'0'3584,"9"0"-1920,0 10-1952,0 0 640,0 0-384,9-10-64,-9 20-32,10-10 96,-10 0 0,10 0 32,-10 0 64,0 0-32,0 0-32,0 0 96,0-1 0,0 11 32,-10-10 0,0 10 128,10 0 96,-9 10-288,9-10 0,0 0 0,-10-10 96,10 10-64,0-11-64,10 11-96,-10-10 32,0 0 32,9 0 0,-9 10 64,0 0 32,0-10-128,0 10-32,0 0 96,0 0 32,-9-10-1,9 9-63,-10-9 32,10 10-32,-10 0-287,10 0-65,-10 0-2912,10 0-2528,-10-20 1856</inkml:trace>
-  <inkml:trace contextRef="#ctx0" brushRef="#br0" timeOffset="156953.3344">14154 4931 11648,'0'-10'4288,"0"0"-2305,20 10-2367,-10 0 576,20-10-320,0 10 0,10-10-480,9 10-159,1-10 383,0 10-864,-10-10-320,-1 0 96,-9 10 64,-10 0 800,-10 10 352,-20 0 384,0 10 256,-20 10 0,-9-10 32,-11-1 608,10 11 352,0-10-288,0 0-160,1 0-608,9 0-192,10 0-96,0-10-32,10 10 128,10-20 160,10 10 192,0 0 159,20-10-255,10 0-64,-1 0-128,1-10-32,10 0-96,-10 0-64,0-10-480,-11 0-224,1 10-639,-10-10-193,0-10 96,-20 10 128,0 0 1056,0-9 416,-10-1 768,0 0 288,0 10-256,0 0-96,0 0-320,0 10 0,-10 0-320,10 20-129,-9 0-158,-1 10-33,-10 20-32,10 0 0,0 9 96,0 1 0,0 0 160,10-10 64,0 0-65,0-10-31,10-1-32,10 1 32,-10-10-64,20-10 64,0 0-831,0-10-385,10 0-480,-20-10-160,10 0 1088,-10 0 512,0 0 1248,0 0 544,0 10-32,-10 0-1,0 0-767,0 10-256,9 0-352,-9 10-160,0 0-32,0 10-32,10-10-640,-10 10-288,10-20-1439,-10 10-609</inkml:trace>
+  <inkml:trace contextRef="#ctx0" brushRef="#br0" timeOffset="156953.3343">14154 4931 11648,'0'-10'4288,"0"0"-2305,20 10-2367,-10 0 576,20-10-320,0 10 0,10-10-480,9 10-159,1-10 383,0 10-864,-10-10-320,-1 0 96,-9 10 64,-10 0 800,-10 10 352,-20 0 384,0 10 256,-20 10 0,-9-10 32,-11-1 608,10 11 352,0-10-288,0 0-160,1 0-608,9 0-192,10 0-96,0-10-32,10 10 128,10-20 160,10 10 192,0 0 159,20-10-255,10 0-64,-1 0-128,1-10-32,10 0-96,-10 0-64,0-10-480,-11 0-224,1 10-639,-10-10-193,0-10 96,-20 10 128,0 0 1056,0-9 416,-10-1 768,0 0 288,0 10-256,0 0-96,0 0-320,0 10 0,-10 0-320,10 20-129,-9 0-158,-1 10-33,-10 20-32,10 0 0,0 9 96,0 1 0,0 0 160,10-10 64,0 0-65,0-10-31,10-1-32,10 1 32,-10-10-64,20-10 64,0 0-831,0-10-385,10 0-480,-20-10-160,10 0 1088,-10 0 512,0 0 1248,0 0 544,0 10-32,-10 0-1,0 0-767,0 10-256,9 0-352,-9 10-160,0 0-32,0 10-32,10-10-640,-10 10-288,10-20-1439,-10 10-609</inkml:trace>
   <inkml:trace contextRef="#ctx0" brushRef="#br0" timeOffset="157819.7704">14712 4881 8704,'0'-10'3232,"10"0"-1728,0 10-1184,0-10 800,0 10-608,10 0-192,0-10-192,9 10-32,1-10-64,10 10-32,-10-10 32,20 10-32,-10-10 0,-1 10-96,-9-10 0,0 10-96,-20 10 32,0-10-256,-20 20-64,-20-10-32,0 20 64,-19 0 192,-1-10 64,-10 9 672,10 1 320,0-10-32,11 0-64,-1 0-320,10-10-161,10 10-63,10-10-32,10-10-64,10 10-64,10-10 160,0 0 128,20 0-32,9 0 32,1 0-160,0-10-32,10 0-96,-10-10-32,-1 10-128,-9 0-32,0-10-544,-20 10-159,0-10-321,-10 0-128,-10 0 512,-10 1 320,-10-11 864,0 0 480,0 0-96,0 0-128,0 10-192,10 10-96,0-10-288,-10 20-64,11 0-96,-1 10 96,-10 0-64,0 20-32,0 0 96,-10 20 0,10 9 32,-10-9 0,0 10 64,0 0 32,10-10-32,-9 0-64,9-10 160,10-11 32,0 1 192,0 0 96,20-20-129,0 0-31,0 0-128,10-10-32,0 0-256,9-10-64,1 0-639,0 0-289,-10-10-480,10 0-224,0 0 512,-10 0 352,-10 1 992,0 9 416,0 0 928,0 0 448,-10 10-480,0 0-224,0 10-545,-10 0-223,10 10-224,0 9-64,-10 11-192,10 0 0,0 0-32,0 0 64,0 0-1599,0-10-609,10 10-1920</inkml:trace>
   <inkml:trace contextRef="#ctx0" brushRef="#br0" timeOffset="158486.6818">11993 5917 9728,'-10'-10'3680,"10"0"-1984,10 0-1984,0 0 576,10 10-384,10-10 0,10 10 64,10 0 0,-1 0 32,11 0 0,-10 0 0,10 0-288,-11 0-128,-9 0-352,0-10-96,-20 10-224,0-10-64,-10 0-64,-10-10 32,-10 0 704,0 10 352,-10-10 672,0 10 320,0 0-256,0 0-96,0 10-160,0 10-64,1 0-96,9 20-32,-10 0-32,10 10 0,10 0 64,-10-1 32,10 1 96,-10-10 128,10 0 32,0 0 0,0-10-224,-10 0-96,10-10-96,-10 0 32,0-10-64,-10 0 64,0 0-64,-10-10-32,10 0 448,0 0 160,1 0-96,-1 0 32,10 0-256,20 0-97,0 0-191,10 10 0,9 0 0,1 0 0,0 0-95,10 0-1,10 0-1088,-10-10-384,9 0-2624</inkml:trace>
-  <inkml:trace contextRef="#ctx0" brushRef="#br0" timeOffset="158769.888">12830 5538 8064,'0'-10'2976,"0"10"-1600,0 0-960,0 10 704,0 0-736,0 0-160,0 10-480,0 0-160,-10 0 224,0 0-832,0 9-256,10-19 352,-10 10 192,10-10 832,-10-10 384,10 0 544,10 0 320,0 0-416,0-10-224,10-10-416,0 10-192,0 0-160,10-9-32,0 9-864,0 0-320,-10 0-2464</inkml:trace>
+  <inkml:trace contextRef="#ctx0" brushRef="#br0" timeOffset="158769.8879">12830 5538 8064,'0'-10'2976,"0"10"-1600,0 0-960,0 10 704,0 0-736,0 0-160,0 10-480,0 0-160,-10 0 224,0 0-832,0 9-256,10-19 352,-10 10 192,10-10 832,-10-10 384,10 0 544,10 0 320,0 0-416,0-10-224,10-10-416,0 10-192,0 0-160,10-9-32,0 9-864,0 0-320,-10 0-2464</inkml:trace>
   <inkml:trace contextRef="#ctx0" brushRef="#br0" timeOffset="159653.0989">12610 5826 8704,'-39'30'3328,"29"-20"-1792,10 10-1856,0-10 448,0 0-512,10 0-96,-1 0 32,11 0 96,0 0 224,10 0 0,0-10 64,0 0 192,10 0 160,-10-10 192,0-10 96,9 0-96,1 0 32,-10-10-224,0 0-32,0 1-64,-10-1 32,-10 10-128,0-10-64,-20 20-160,0 0 0,-20 0-160,0 20 32,-10 0 128,0 0 64,1 10 64,-1-10 0,10 10-96,-10 0 64,20-10 96,0 0 32,0 9-192,20-9 0,-10 0-32,20 0-32,0 0 32,10-10 0,10 0 160,0-10 32,10 0-96,10 0 32,-1-9 0,1-1 0,-10 10 0,0 0 64,-20 0-32,0 10-32,0 0-192,-20 0-32,-20 10-608,-10 10-192,-20 9 32,-10 11 64,0 0 992,-9-10 480,-1 0 736,0 10 352,20-10-448,1-11-160,9-9-448,10 10-192,10-10-384,10 0-64,10 0-160,10-10 64,10 0 96,10-10 96,10 10 64,9-10 32,1 0 0,10 0 0,-10 0-160,10 10 32,-1-10 0,-9 0 64,-10 1-320,0-1-128,-10 10-672,-10-10-192,0 0-416,-30 0-160,0 0-416,-10 10 416,-10-20 1632,0 10 1760,0 10 896,0 0-736,0 0-416,10 0-544,0 0-160,1 0-352,9 10-32,-10 10 0,20-10-192,-10 10 0,0 0 32,0 9 96,10 1 0,-10 10 64,10-10-128,0 0-64,0 0-704,0-20-288,0 0-3040</inkml:trace>
   <inkml:trace contextRef="#ctx0" brushRef="#br0" timeOffset="159915.9754">13088 5856 11648,'0'0'4288,"10"10"-2305,10-10-2367,-10 0 576,10 0-224,10 0 0,0 0-256,20 0-64,0-10 192,-1 1-575,-9-1-129,0 0 160,-10 0 96,0 0 192,-10 0 192,-10-10-640,0 10-224,-10 0-384,-10 0-128</inkml:trace>
   <inkml:trace contextRef="#ctx0" brushRef="#br0" timeOffset="160188.774">13338 5648 7296,'-20'-10'2720,"10"20"-1472,0 10-832,10-20 704,0 20-576,-10-10-160,10 20-96,-10 10-32,10 0-128,-10 9 128,0 1 128,0 0-128,10 0-64,-10 0-96,0-11 0,0 1-64,10-10 64,-10-10-640,10 0-256,-10-20-1216,10 0-480,0-20-864</inkml:trace>
@@ -1374,7 +1609,7 @@
   <inkml:trace contextRef="#ctx0" brushRef="#br0" timeOffset="164300.9056">10987 4711 7552,'-40'-30'2880,"10"30"-1536,0-29-1344,10 19 512,-9 0-288,-1 0-64,0 10-224,0 20-32,-10 9 32,0 1-32,-10 30-32,11 0 96,-1 19 0,0 1 32,20-10 0,0 9 0,10 1 0,10 0 0,20 9 0,0-19 64,0-1 32,20 1-32,0-10 32,9 0 0,21-11 32,10-9 64,-1 0 96,11-10 160,10-10 32,-1 0-192,1 0-32,9-11-128,-9 11-96,9-10 0,-19 10-32,20 0 0,-11-10 0,1 10 0,-1-10 64,-9 10-32,10-10-32,-1 0 32,-9 0 32,-11 10 96,1 0 64,0-1-32,-1 1-32,1 0-192,-10 0 32,0 0 64,-1 0 32,1 0-32,0 0-64,-1 0 32,1 0 32,0-10 160,-10 9 191,-1-9-95,1 0 0,-10 0-288,10 0 0,-1 0-32,1 0 0,-10 0 0,10 0 64,-11 0 32,1-10 32,10 10-64,0-10-64,-1-10 32,1 10-32,0-10 128,0 10 64,-1-10-64,11 0-32,0-10-32,0 0 32,-11 0-64,11-9 64,-10-1-64,0-10-32,9 0 96,-9 0 0,0 0 96,-10 1 96,-1-11 64,1-10 32,0 10-128,0-9-96,-10-1-64,-1 0-96,1 1-64,-10-21 32,0 0-32,-20 1 0,0 9 128,-10-10 96,-10 11 128,10-11 64,-10 10 32,0-9 64,-20 9-160,10 0-96,-10 11-32,-10-1-32,-19 0-224,-11 1 0,-10 19-544,1 0-128,-21 10-1792,1 10-799,-11-10-1729</inkml:trace>
   <inkml:trace contextRef="#ctx0" brushRef="#br0" timeOffset="294565.4662">11873 7649 4992,'0'0'1824,"10"0"-960,0 10-1088,0-10 320,10 10-160,-10 0 0,10-10 0,10 10-64,20 0 96,-1-10-64,21 10-32,-10-10 96,10 0 0,19 10 32,1-10 0,0 0 0,-21 0 0,11 0 192,10 0 128,-1 10 192,-9-10 64,0-10-160,-11 10 0,1 0-192,20 0-64,-21 0 64,1 0 64,0 0-64,-20 0-64,9-10 192,-9 10 96,10 0-32,0 0 0,-11-10-160,11 10 0,-10 0-96,0 0 0,0-10-96,-1 10-64,1-10 96,-10 10 64,10-10-128,0 10-32,-1-10 0,1 10 0,-10-10 192,0 0 128,-10 10-32,10-10 64,-1 0-128,1 1-64,0 9 0,10-10-32,-10 10 64,0-10 32,-1 10 160,-9 0 95,-10-10-63,0 10 64,-10 0 96,0-10 32,0 10-192,0 0-96,-10 0-160,0-10-64,0 10-32,10 0-64,-10 0-128,0-10-64,0 10-1472,0-10-575,-10-10-2593</inkml:trace>
   <inkml:trace contextRef="#ctx0" brushRef="#br0" timeOffset="296565.1626">6704 9702 512,'30'10'256,"-20"-10"-128,10 10 768,-20 10 448,10-10-544,0 0-192,0 0-384,10 0-96,-1 0-64,1-1-64,10 1 32,-10 0 32,20-10-96,-10 10 0,10 0 32,-10-10 64,9 10 32,-9-10 32,0 0 64,0-10 96,0 10-128,10-10-96,-1 10-32,1-10 32,0 0-32,0 0 64,-10 10-64,10-9 64,-10 9-64,-1-10-32,1 0 32,-10 0 32,0 10-192,0-10 32,10 10 96,-10-10 64,10 10 0,-1 0-64,11 10-64,0-10 32,0 10 224,0 0 192,0 0-128,-1-10 0,1 0-128,-10 0-32,10 0-1088,0-20-448,-20 0-352,0-20-128</inkml:trace>
-  <inkml:trace contextRef="#ctx0" brushRef="#br0" timeOffset="297280.8479">4403 4422 6144,'-30'0'2368,"20"10"-1280,10 20-1344,-10-10 384,10 20-128,-10 9 0,10 1 64,0 10 96,-10 0-64,10-1-64,0 1 64,10 0 224,-10-10 96,10-11-192,0 1-64,10 0-160,10-10-32,-10 0 32,10-20 64,-1 0-256,1 0-32,0-20-2752</inkml:trace>
+  <inkml:trace contextRef="#ctx0" brushRef="#br0" timeOffset="297280.8478">4403 4422 6144,'-30'0'2368,"20"10"-1280,10 20-1344,-10-10 384,10 20-128,-10 9 0,10 1 64,0 10 96,-10 0-64,10-1-64,0 1 64,10 0 224,-10-10 96,10-11-192,0 1-64,10 0-160,10-10-32,-10 0 32,10-20 64,-1 0-256,1 0-32,0-20-2752</inkml:trace>
   <inkml:trace contextRef="#ctx0" brushRef="#br0" timeOffset="297714.2139">4941 4741 6400,'-10'0'2464,"0"10"-1344,-20 10-960,10-10 544,0 10-256,-9 10 0,-1 0-256,10 9-64,-10 11-64,10 0-128,0-10 32,10 10 32,0-1 0,10-19-96,0 0 64,0-10-32,10-10 0,0 0 64,10-20 0,10-10 64,0-10 96,0-10-64,-11-19-64,11 9 0,0 0-32,-10 10 0,0 0 0,0 11 0,0-1 64,-10 10 32,0 10 96,0 10 96,0 20 64,-10 0-32,0 10-32,10 19 32,-10-9 128,0 10-256,10-10-96,0-10-64,-10-1 32,10 1-192,0-20 32,10 0-1792,0-10-736,-10-10-864</inkml:trace>
   <inkml:trace contextRef="#ctx0" brushRef="#br0" timeOffset="297965.6056">5299 4781 5248,'0'0'2016,"-10"0"-1088,0 0-1024,20 0 352,-10 0-192,0 0 32,10 10-128,0-10 0,0 0 32,0 10 64,10-10 96,0 0-64,0 0-64,-1-10 64,1 10 64,0 0-128,10-10-32,0 0 0,10 10 64,-11-20-32,1 10 64,0-9-64,-10 9 64,0-10-1824,-10 0-1600,-20 0 864</inkml:trace>
   <inkml:trace contextRef="#ctx0" brushRef="#br0" timeOffset="298412.869">5538 4532 7040,'-30'0'2720,"30"0"-1472,-10 10-1248,10-10 576,-10 10-448,10 10-64,0 10-64,0 9 64,0 11-32,-10 0-96,10 9-32,0-9 64,0 0 0,10-11-64,0 1 0,0-20 64,10 0 64,10-20-160,0-10 32,10-20-896,-1 0-352,1 0 448,0-9 320,-10 19 320,0-10 160,0 10 128,0 10 64,0 0-32,9 0 32,1 0-64,10 1 64,0 9-64,-10-10 64,-1 0-64,1 0-32,-10 0 96,0-10 64,-20 0 576,0 10 224,0-10 128,-20 10 64,10 0-256,-20 10-160,0 0-416,-10 20-128,10 0-192,-10 10-96,11 10 128,-11-1 32,10 11-160,10-10-64,10-10-1280,0-11-480,30-9-1440</inkml:trace>
@@ -1388,7 +1623,7 @@
   <inkml:trace contextRef="#ctx0" brushRef="#br0" timeOffset="304597.0879">8447 7181 2560,'0'30'1056,"10"-20"-576,0 20-576,-10-20 256,10-1-192,0 1 0,10 10 224,0-10 192,-1-10 448,1 10 256,0-20-32,10 10 96,-10-20-512,0 10-192,0-9-288,-11-11 32,-9 10 96,0 0 128,-9 10 64,-11 0-192,-10 0-32,10 0-352,0 0-96,0 0-192,0-9-96,10 9-352,1-10-192,9 10-160,0-10 0,0 10 640,9 0 384,-9-10 128,10 20 32,0-10 32,-10 10 32,10 0 160,-10 20 128,10 10-64,-10 0 0,-10 19-256,10-9 0,0 10 320,-10-10 160,0 9 96,10-9 96,-10 0-256,10-1-32,0-19-288,0 10-96,10-10-96,10-10 0,0-10-288,10-10-96,0-10-992,9 0-1088,-9 0 608,0 1 2016,-10 9 1088,-10 0 704,0 0 320,0 10-864,-10 0-384,0 0-672,0 20-192,0-1-64,0 1-480,0 10-160,0 10-2432</inkml:trace>
   <inkml:trace contextRef="#ctx0" brushRef="#br0" timeOffset="304931.5762">7680 7869 5120,'-20'0'1920,"20"0"-1024,10 10-1184,0-10 288,0 0 128,10 10 224,0-10 192,19 10 128,1-10-352,0 9-256,0 1-64,-1-10 64,1 10 96,-10-10-128,10 10-32,-1-10-2112,1 0-1600,-10-10 1312</inkml:trace>
   <inkml:trace contextRef="#ctx0" brushRef="#br0" timeOffset="306203.3204">10559 4772 4864,'-20'-10'1824,"10"0"-960,0 10-1024,10 0 320,10 0-320,0 0 32,0 0-96,20-10 64,0 10 96,20-20 32,9 20 32,21-20-96,0 0 64,9-10 32,21 10 0,0 1-96,-11-1 64,11 0 32,9 10 64,-9 0-32,9 0 64,11 10-128,-11 0 0,1 0 96,9 0 32,1-10-32,-1 0-64,1 0 96,-1 0 0,1 10 32,-11-10 0,1 10 64,-11 0 96,1 0 0,-10 10 0,9 0-160,1 0-32,-11-10-32,-9 10 32,10-20 224,-11 10 96,11 0-64,-21-10 32,1 0-32,-10 10 32,-10-10-64,9 0 32,-9 0-128,0 0 32,0 10-32,-1-10 32,-9 0 64,-10 0 128,-10 10-64,-10-10 32,0 0 32,0 0 128,-20 0-192,0 0-64,0 10-96,0-10-64,-10 10-736,0 0-320</inkml:trace>
-  <inkml:trace contextRef="#ctx0" brushRef="#br0" timeOffset="307331.357">6336 5688 1920,'-30'0'768,"20"-10"-384,0 0-512,10 10 0,0-10 32,-10 0-64,10 0 0,0 0 96,-10 10 96,0-10 64,10 0 96,-10 10-96,0 0-64,-10 10 192,-10-10 96,0 20 192,10-10 64,-10 10-224,1 0-128,-1 0-128,0 0 0,10 9-128,0 1 0,10 0 32,0 10 64,0-10-96,10 10-64,0-10-32,0 9 96,10-9-64,10 0-32,0 10 96,20-10 0,10 10-128,-1 0 32,1-1 0,10 1 64,10-20 32,19 10 96,1-20-32,-10 10-32,9-20 96,1 10 0,10-10-32,-11-10 32,1 0-64,10-10-32,-1 0 96,1-10 64,-21-10 0,11 11 0,-20-11 256,10 0 96,-21 0 320,-9 0 128,-10-10 32,-10 1 96,-10-1-576,-10 0 128,-20 10 96,-10-10 32,-10 11 32,-10-1-192,-10-10 32,-19 10-160,-11 10-32,-10 10-192,1 0-96,-31 30-160,10 10 0,11 0-160,-1 0 32,1 10-928,9 0-352,20 10-2592</inkml:trace>
+  <inkml:trace contextRef="#ctx0" brushRef="#br0" timeOffset="307331.3569">6336 5688 1920,'-30'0'768,"20"-10"-384,0 0-512,10 10 0,0-10 32,-10 0-64,10 0 0,0 0 96,-10 10 96,0-10 64,10 0 96,-10 10-96,0 0-64,-10 10 192,-10-10 96,0 20 192,10-10 64,-10 10-224,1 0-128,-1 0-128,0 0 0,10 9-128,0 1 0,10 0 32,0 10 64,0-10-96,10 10-64,0-10-32,0 9 96,10-9-64,10 0-32,0 10 96,20-10 0,10 10-128,-1 0 32,1-1 0,10 1 64,10-20 32,19 10 96,1-20-32,-10 10-32,9-20 96,1 10 0,10-10-32,-11-10 32,1 0-64,10-10-32,-1 0 96,1-10 64,-21-10 0,11 11 0,-20-11 256,10 0 96,-21 0 320,-9 0 128,-10-10 32,-10 1 96,-10-1-576,-10 0 128,-20 10 96,-10-10 32,-10 11 32,-10-1-192,-10-10 32,-19 10-160,-11 10-32,-10 10-192,1 0-96,-31 30-160,10 10 0,11 0-160,-1 0 32,1 10-928,9 0-352,20 10-2592</inkml:trace>
   <inkml:trace contextRef="#ctx0" brushRef="#br0" timeOffset="307938.7786">5936 6025 6656,'-29'-9'2528,"19"9"-1344,10 0-1376,0 0-2592,0 0-1152,10 9 1856,0-9 1088</inkml:trace>
   <inkml:trace contextRef="#ctx0" brushRef="#br0" timeOffset="308085.4042">5796 6275 6528,'-29'-10'2464,"19"10"-1344,10 0-1888,10 10 224,-10-10-2112,9 10-736</inkml:trace>
   <inkml:trace contextRef="#ctx0" brushRef="#br0" timeOffset="308262.6238">6056 6265 4864,'-40'-10'1824,"40"20"-960,-10-10-3040,10 10-672</inkml:trace>
@@ -1402,16 +1637,16 @@
   <inkml:trace contextRef="#ctx0" brushRef="#br0" timeOffset="311675.5297">7471 6086 7808,'-40'20'2976,"30"0"-1600,0 30-3712,20 0-512,10 29 96,-10 31 256</inkml:trace>
   <inkml:trace contextRef="#ctx0" brushRef="#br0" timeOffset="311929.5163">7062 9174 7424,'-50'-30'2816,"50"10"-1536,10-40-4672,0 1-928</inkml:trace>
   <inkml:trace contextRef="#ctx0" brushRef="#br0" timeOffset="311930.5163">7520 6076 8448,'-50'-10'3232,"50"20"-1728,0 0-2240,0 0 320,0 20-3072,20 20-1216</inkml:trace>
-  <inkml:trace contextRef="#ctx0" brushRef="#br0" timeOffset="312234.1571">7541 8802 128,'0'-26'0</inkml:trace>
+  <inkml:trace contextRef="#ctx0" brushRef="#br0" timeOffset="312234.157">7541 8802 128,'0'-26'0</inkml:trace>
   <inkml:trace contextRef="#ctx0" brushRef="#br0" timeOffset="323595.6212">12609 598 11008,'-60'-30'4128,"21"20"-2241,-1 30-2271,10-10 640,10 0-416,-20 10-32,-9 20 1,-1 30 127,-10 19 32,11 31-64,9-11 64,10-9-32,10-11-64,0-9 96,20-20 0,20-11-64,0-9 0,20-20 64,9-10 0,1-20 32,-10 0 0,0-10 0,-1-10 64,-9-9 32,0-1 32,-20 10 0,10-10 0,-10 10 64,-10 10 31,0 10-31,0 20 32,-10 10-192,10 10-32,-10 20 0,0 0 0,0-1 0,-10 21 0,20-10-96,-10-1 64,10 1-1887,10-30-769,0 0-1408</inkml:trace>
-  <inkml:trace contextRef="#ctx0" brushRef="#br0" timeOffset="324158.1449">13128 668 6400,'10'-10'2464,"0"20"-1344,-10 30-1248,0-20 480,-10 30-192,-10 9 64,-10 11 64,-20 30 64,10-11-160,1-9 160,-1 0 128,10-11-160,10-19-96,0-10-128,10 0 0,10-20 0,0-20 96,10-10 32,20-20 32,0-30-128,10-10-32,9 1-32,1-21-64,0 10 32,-10 1-32,0 9-96,-1 20 64,1 0 32,0 31 64,-10 9-96,0 10-64,-10 29 64,-10 11 0,0 10 96,-20 10 96,10 9-64,-10-9 0,0 10-32,0-10 32,-10-11 0,10-9 32,-10-10 0,0 0 64,0-20 32,-20 0 32,-9-10-64,-1-10 32,0-10 64,0-10 159,10-10-127,1 1 0,19 9-288,0 0-64,10 10-160,10 0 32,0 10 32,20 0-32,10 0-223,9 10-161,11-10-2272,0 10-992,10-10 320</inkml:trace>
+  <inkml:trace contextRef="#ctx0" brushRef="#br0" timeOffset="324158.1448">13128 668 6400,'10'-10'2464,"0"20"-1344,-10 30-1248,0-20 480,-10 30-192,-10 9 64,-10 11 64,-20 30 64,10-11-160,1-9 160,-1 0 128,10-11-160,10-19-96,0-10-128,10 0 0,10-20 0,0-20 96,10-10 32,20-20 32,0-30-128,10-10-32,9 1-32,1-21-64,0 10 32,-10 1-32,0 9-96,-1 20 64,1 0 32,0 31 64,-10 9-96,0 10-64,-10 29 64,-10 11 0,0 10 96,-20 10 96,10 9-64,-10-9 0,0 10-32,0-10 32,-10-11 0,10-9 32,-10-10 0,0 0 64,0-20 32,-20 0 32,-9-10-64,-1-10 32,0-10 64,0-10 159,10-10-127,1 1 0,19 9-288,0 0-64,10 10-160,10 0 32,0 10 32,20 0-32,10 0-223,9 10-161,11-10-2272,0 10-992,10-10 320</inkml:trace>
   <inkml:trace contextRef="#ctx0" brushRef="#br0" timeOffset="324670.653">13666 867 7936,'0'0'2976,"-10"10"-1600,0 20-1312,10-10 544,-20 20-128,0 10 128,-10 29-224,0 11-64,-9-20-160,-1 19-128,10-19 64,0 0 0,10-21 96,10 1-96,-10-20 0,10 0 256,0-50 128,20-10-97,0-10-191,10-19-64,10-11-64,0-20 32,10 21-128,-1-1 0,1 0-32,-10 20 0,0 11-96,0 9 32,-10 20 64,10 0 32,-10 20-128,0 0 33,-10 20 127,0 9 64,0 21-1,-10 10-63,0-10 96,0 9 64,0-9 0,0-10 64,10 0-128,-10-11 0,0-9 384,10-10 224,-10-10 192,9-10 192,11-20-256,0-10-96,10-19-288,20-31-32,0-10-256,20-9-96,9-11-896,1 1-320,0 9-3807</inkml:trace>
   <inkml:trace contextRef="#ctx0" brushRef="#br0" timeOffset="325327.3466">11664 1763 7296,'10'-9'2816,"10"18"-1536,50 11-1632,-30 0 352,9 0-192,41 10 64,20 10 64,19-10 96,30-10 0,21-30-32,19-10 96,10-20 64,0-30 128,10-19 224,-10-1 64,-19-20 256,-11-19 192,-20 9 0,-29-29 96,-21 9-193,-29 1-95,-20-11-96,-30 21-96,-30 9-256,-30-9-96,-40 9-448,-40 31-192,-49 19 0,-50 40 64,-30 50 64,-10 30 96,-30 59-32,20 11 128,10 39 128,20 11 96,20 39-160,40-20 0,29 10-32,51-39 64,29-21-320,20-9-128,30-11-1791,40-29-801,10-20-1440</inkml:trace>
   <inkml:trace contextRef="#ctx0" brushRef="#br0" timeOffset="325856.1843">12501 1863 11136,'-40'-10'4224,"30"10"-2305,0 0-2367,0 10 544,0 10-192,-10 10 32,0 10 64,0 20 0,-20 9 0,1 1 0,-11 9 64,20-19-32,-10 10-32,20-20-64,-10-1-32,20-9-1439,-10-10-545,20-10-2080</inkml:trace>
   <inkml:trace contextRef="#ctx0" brushRef="#br0" timeOffset="326011.1565">12710 1962 8832,'0'10'3328,"-10"10"-1792,0 30-1312,-10-30 736,0 20-224,0-1-64,-19 11-289,9 10-95,0 0-160,0 0-160,-10-1 0,20-9-607,1-10-289,-11-10-2336,-10-10-2272,-10 0 1696</inkml:trace>
   <inkml:trace contextRef="#ctx0" brushRef="#br0" timeOffset="326230.0219">11794 2301 9472,'-40'-20'3584,"30"20"-1920,10-10-2080,0 10 544,0 10-352,10 0 0,10 20 128,-10 30 32,10-1 64,-10 21 0,10 10 64,-10-1-32,10 1-32,0-20-64,10-1 32,19-29 512,11-10 224,20-30 32,10-10-1,19-40-319,21 0-160,-11-19-2015,-19-11-865,39-39-1600</inkml:trace>
-  <inkml:trace contextRef="#ctx0" brushRef="#br0" timeOffset="339014.1511">6484 6485 3200,'70'10'0,"20"0"0,-50-10 64,19 10-32,21-10 64,0 0-64,10-10 64,19 10 64,-9-10 64,9-10 32,-19 0 64,0-10 256,9-10 96,-9 1 32,-10-11-64,-21 10-128,1-10 0,-10-10-96,-20 1 64,0-21-256,-10 10 224,-20 0 96,-10 1 128,-20-1 128,-30 0-64,0 0 0,-19-9-32,-21 29-64,-10 0-192,-19 20-32,-21 20-192,1 0 32,-20 30-96,9 10 0,-19 20-192,10 0 32,9-1 64,11 11 96,-1 0-65,41-10-63,9 10 0,10-11 32,21 11-96,19-20-64,10 10-991,20 0-481,0 0-1888,20 9-1536,10 1 1856</inkml:trace>
-  <inkml:trace contextRef="#ctx0" brushRef="#br0" timeOffset="339329.8608">6275 6683 3840,'-10'-19'1472,"20"19"-768,20-10-2432,-20 0-544</inkml:trace>
+  <inkml:trace contextRef="#ctx0" brushRef="#br0" timeOffset="339014.151">6484 6485 3200,'70'10'0,"20"0"0,-50-10 64,19 10-32,21-10 64,0 0-64,10-10 64,19 10 64,-9-10 64,9-10 32,-19 0 64,0-10 256,9-10 96,-9 1 32,-10-11-64,-21 10-128,1-10 0,-10-10-96,-20 1 64,0-21-256,-10 10 224,-20 0 96,-10 1 128,-20-1 128,-30 0-64,0 0 0,-19-9-32,-21 29-64,-10 0-192,-19 20-32,-21 20-192,1 0 32,-20 30-96,9 10 0,-19 20-192,10 0 32,9-1 64,11 11 96,-1 0-65,41-10-63,9 10 0,10-11 32,21 11-96,19-20-64,10 10-991,20 0-481,0 0-1888,20 9-1536,10 1 1856</inkml:trace>
+  <inkml:trace contextRef="#ctx0" brushRef="#br0" timeOffset="339329.8607">6275 6683 3840,'-10'-19'1472,"20"19"-768,20-10-2432,-20 0-544</inkml:trace>
   <inkml:trace contextRef="#ctx0" brushRef="#br0" timeOffset="339530.3602">6604 6465 1664,'-20'10'608,"20"-10"-320,20 20-1056,-20-20-128</inkml:trace>
 </inkml:ink>
 </file>

</xml_diff>

<commit_message>
add tensorboard and whole error
add tensorboard and whole error
</commit_message>
<xml_diff>
--- a/新建 Microsoft Word 文档.docx
+++ b/新建 Microsoft Word 文档.docx
@@ -202,15 +202,7 @@
         <w:t>4.</w:t>
       </w:r>
       <w:r>
-        <w:t xml:space="preserve"> [6] H.-T. Luong, S. Takaki, G. E. </w:t>
-      </w:r>
-      <w:proofErr w:type="spellStart"/>
-      <w:r>
-        <w:t>Henter</w:t>
-      </w:r>
-      <w:proofErr w:type="spellEnd"/>
-      <w:r>
-        <w:t>, and J. Yamagishi, “Adapting</w:t>
+        <w:t xml:space="preserve"> [6] H.-T. Luong, S. Takaki, G. E. Henter, and J. Yamagishi, “Adapting</w:t>
       </w:r>
     </w:p>
     <w:p>
@@ -234,15 +226,7 @@
         <w:ind w:firstLine="480"/>
       </w:pPr>
       <w:r>
-        <w:t xml:space="preserve">[7] S. </w:t>
-      </w:r>
-      <w:proofErr w:type="spellStart"/>
-      <w:r>
-        <w:t>Xue</w:t>
-      </w:r>
-      <w:proofErr w:type="spellEnd"/>
-      <w:r>
-        <w:t>, O. Abdel-Hamid, H. Jiang, L.-R. Dai, and Q. Liu, “Fast</w:t>
+        <w:t>[7] S. Xue, O. Abdel-Hamid, H. Jiang, L.-R. Dai, and Q. Liu, “Fast</w:t>
       </w:r>
     </w:p>
     <w:p>
@@ -282,15 +266,7 @@
         <w:ind w:firstLine="480"/>
       </w:pPr>
       <w:r>
-        <w:t xml:space="preserve">for deep neural network speech synthesis,” in Proc. </w:t>
-      </w:r>
-      <w:proofErr w:type="spellStart"/>
-      <w:r>
-        <w:t>Interspeech</w:t>
-      </w:r>
-      <w:proofErr w:type="spellEnd"/>
-      <w:r>
-        <w:t>,</w:t>
+        <w:t>for deep neural network speech synthesis,” in Proc. Interspeech,</w:t>
       </w:r>
     </w:p>
     <w:p>
@@ -469,7 +445,6 @@
       <w:pPr>
         <w:ind w:firstLine="480"/>
       </w:pPr>
-      <w:proofErr w:type="gramStart"/>
       <w:r>
         <w:t>7.style</w:t>
       </w:r>
@@ -489,14 +464,7 @@
         <w:rPr>
           <w:rFonts w:hint="eastAsia"/>
         </w:rPr>
-        <w:t>个向量</w:t>
-      </w:r>
-      <w:proofErr w:type="gramEnd"/>
-      <w:r>
-        <w:rPr>
-          <w:rFonts w:hint="eastAsia"/>
-        </w:rPr>
-        <w:t>，每次依赖于阿尔法的选择，还是每个</w:t>
+        <w:t>个向量，每次依赖于阿尔法的选择，还是每个</w:t>
       </w:r>
       <w:r>
         <w:rPr>
@@ -519,16 +487,8 @@
         <w:rPr>
           <w:rFonts w:hint="eastAsia"/>
         </w:rPr>
-        <w:t>F</w:t>
-      </w:r>
-      <w:proofErr w:type="gramStart"/>
-      <w:r>
-        <w:rPr>
-          <w:rFonts w:hint="eastAsia"/>
-        </w:rPr>
-        <w:t>:/</w:t>
-      </w:r>
-      <w:proofErr w:type="gramEnd"/>
+        <w:t>F:/</w:t>
+      </w:r>
       <w:r>
         <w:rPr>
           <w:rFonts w:hint="eastAsia"/>
@@ -583,14 +543,12 @@
         </w:rPr>
         <w:t>/</w:t>
       </w:r>
-      <w:proofErr w:type="spellStart"/>
       <w:r>
         <w:rPr>
           <w:rFonts w:hint="eastAsia"/>
         </w:rPr>
         <w:t>follow_geek_tactron</w:t>
       </w:r>
-      <w:proofErr w:type="spellEnd"/>
     </w:p>
     <w:p>
       <w:pPr>
@@ -668,53 +626,229 @@
       <w:pPr>
         <w:ind w:firstLine="480"/>
       </w:pPr>
-    </w:p>
-    <w:p>
-      <w:pPr>
-        <w:ind w:firstLine="480"/>
-      </w:pPr>
-    </w:p>
-    <w:p>
-      <w:pPr>
-        <w:ind w:firstLine="480"/>
-      </w:pPr>
-    </w:p>
-    <w:p>
-      <w:pPr>
-        <w:ind w:firstLine="480"/>
-      </w:pPr>
-    </w:p>
-    <w:p>
-      <w:pPr>
-        <w:ind w:firstLine="480"/>
-      </w:pPr>
-    </w:p>
-    <w:p>
-      <w:pPr>
-        <w:ind w:firstLine="480"/>
-      </w:pPr>
-    </w:p>
-    <w:p>
-      <w:pPr>
-        <w:ind w:firstLine="480"/>
-      </w:pPr>
-    </w:p>
-    <w:p>
-      <w:pPr>
-        <w:ind w:firstLine="480"/>
-      </w:pPr>
-    </w:p>
-    <w:p>
-      <w:pPr>
-        <w:ind w:firstLine="480"/>
-      </w:pPr>
-    </w:p>
-    <w:p>
-      <w:pPr>
-        <w:ind w:firstLine="480"/>
-      </w:pPr>
-      <w:r>
-        <w:lastRenderedPageBreak/>
+      <w:r>
+        <w:t>10.</w:t>
+      </w:r>
+      <w:r>
+        <w:rPr>
+          <w:rFonts w:hint="eastAsia"/>
+        </w:rPr>
+        <w:t>todo</w:t>
+      </w:r>
+      <w:r>
+        <w:t xml:space="preserve"> </w:t>
+      </w:r>
+      <w:r>
+        <w:rPr>
+          <w:rFonts w:hint="eastAsia"/>
+        </w:rPr>
+        <w:t>list</w:t>
+      </w:r>
+    </w:p>
+    <w:p>
+      <w:pPr>
+        <w:ind w:firstLine="480"/>
+      </w:pPr>
+      <w:r>
+        <w:tab/>
+      </w:r>
+      <w:r>
+        <w:rPr>
+          <w:rFonts w:hint="eastAsia"/>
+        </w:rPr>
+        <w:t>1.tensorboard</w:t>
+      </w:r>
+      <w:r>
+        <w:rPr>
+          <w:rFonts w:hint="eastAsia"/>
+        </w:rPr>
+        <w:t>：先把代码写好，用来观察训练时候的α</w:t>
+      </w:r>
+      <w:r>
+        <w:rPr>
+          <w:rFonts w:hint="eastAsia"/>
+        </w:rPr>
+        <w:t xml:space="preserve"> 2.coordinate</w:t>
+      </w:r>
+      <w:r>
+        <w:rPr>
+          <w:rFonts w:hint="eastAsia"/>
+        </w:rPr>
+        <w:t>：能够节省一半的训练时间</w:t>
+      </w:r>
+      <w:r>
+        <w:rPr>
+          <w:rFonts w:hint="eastAsia"/>
+        </w:rPr>
+        <w:t>3.</w:t>
+      </w:r>
+      <w:r>
+        <w:rPr>
+          <w:rFonts w:hint="eastAsia"/>
+        </w:rPr>
+        <w:t>整个</w:t>
+      </w:r>
+      <w:r>
+        <w:rPr>
+          <w:rFonts w:hint="eastAsia"/>
+        </w:rPr>
+        <w:t>batch</w:t>
+      </w:r>
+      <w:r>
+        <w:rPr>
+          <w:rFonts w:hint="eastAsia"/>
+        </w:rPr>
+        <w:t>：写好了</w:t>
+      </w:r>
+      <w:r>
+        <w:rPr>
+          <w:rFonts w:hint="eastAsia"/>
+        </w:rPr>
+        <w:t>4.learning rate</w:t>
+      </w:r>
+      <w:r>
+        <w:t xml:space="preserve"> </w:t>
+      </w:r>
+      <w:r>
+        <w:rPr>
+          <w:rFonts w:hint="eastAsia"/>
+        </w:rPr>
+        <w:t>5.</w:t>
+      </w:r>
+      <w:r>
+        <w:rPr>
+          <w:rFonts w:hint="eastAsia"/>
+        </w:rPr>
+        <w:t>语谱图</w:t>
+      </w:r>
+      <w:r>
+        <w:rPr>
+          <w:rFonts w:hint="eastAsia"/>
+        </w:rPr>
+        <w:t>：看看王木的语谱图怎么画的</w:t>
+      </w:r>
+      <w:r>
+        <w:rPr>
+          <w:rFonts w:hint="eastAsia"/>
+        </w:rPr>
+        <w:t>，</w:t>
+      </w:r>
+      <w:r>
+        <w:rPr>
+          <w:rFonts w:hint="eastAsia"/>
+        </w:rPr>
+        <w:t>6</w:t>
+      </w:r>
+      <w:r>
+        <w:rPr>
+          <w:rFonts w:hint="eastAsia"/>
+        </w:rPr>
+        <w:t>声音测试</w:t>
+      </w:r>
+      <w:r>
+        <w:rPr>
+          <w:rFonts w:hint="eastAsia"/>
+        </w:rPr>
+        <w:t>，改变</w:t>
+      </w:r>
+      <w:r>
+        <w:rPr>
+          <w:rFonts w:hint="eastAsia"/>
+        </w:rPr>
+        <w:t>style</w:t>
+      </w:r>
+      <w:r>
+        <w:rPr>
+          <w:rFonts w:hint="eastAsia"/>
+        </w:rPr>
+        <w:t>，</w:t>
+      </w:r>
+      <w:r>
+        <w:rPr>
+          <w:rFonts w:hint="eastAsia"/>
+        </w:rPr>
+        <w:t xml:space="preserve"> </w:t>
+      </w:r>
+      <w:r>
+        <w:rPr>
+          <w:rFonts w:hint="eastAsia"/>
+        </w:rPr>
+        <w:t>看合成怎么变</w:t>
+      </w:r>
+      <w:r>
+        <w:rPr>
+          <w:rFonts w:hint="eastAsia"/>
+        </w:rPr>
+        <w:t xml:space="preserve"> </w:t>
+      </w:r>
+      <w:bookmarkStart w:id="0" w:name="_GoBack"/>
+      <w:bookmarkEnd w:id="0"/>
+      <w:r>
+        <w:rPr>
+          <w:rFonts w:hint="eastAsia"/>
+        </w:rPr>
+        <w:t>6.</w:t>
+      </w:r>
+      <w:r>
+        <w:rPr>
+          <w:rFonts w:hint="eastAsia"/>
+        </w:rPr>
+        <w:t>看论文，观察无监督</w:t>
+      </w:r>
+    </w:p>
+    <w:p>
+      <w:pPr>
+        <w:ind w:firstLine="480"/>
+        <w:rPr>
+          <w:rFonts w:hint="eastAsia"/>
+        </w:rPr>
+      </w:pPr>
+    </w:p>
+    <w:p>
+      <w:pPr>
+        <w:ind w:firstLine="480"/>
+      </w:pPr>
+    </w:p>
+    <w:p>
+      <w:pPr>
+        <w:ind w:firstLine="480"/>
+      </w:pPr>
+    </w:p>
+    <w:p>
+      <w:pPr>
+        <w:ind w:firstLine="480"/>
+      </w:pPr>
+    </w:p>
+    <w:p>
+      <w:pPr>
+        <w:ind w:firstLine="480"/>
+      </w:pPr>
+    </w:p>
+    <w:p>
+      <w:pPr>
+        <w:ind w:firstLine="480"/>
+      </w:pPr>
+    </w:p>
+    <w:p>
+      <w:pPr>
+        <w:ind w:firstLine="480"/>
+      </w:pPr>
+    </w:p>
+    <w:p>
+      <w:pPr>
+        <w:ind w:firstLine="480"/>
+      </w:pPr>
+    </w:p>
+    <w:p>
+      <w:pPr>
+        <w:ind w:firstLine="480"/>
+      </w:pPr>
+    </w:p>
+    <w:p>
+      <w:pPr>
+        <w:ind w:firstLine="480"/>
+      </w:pPr>
+      <w:r>
         <w:t>1.</w:t>
       </w:r>
       <w:r>
@@ -797,54 +931,19 @@
         </w:rPr>
         <w:t xml:space="preserve"> </w:t>
       </w:r>
-      <w:proofErr w:type="spellStart"/>
-      <w:proofErr w:type="gramStart"/>
       <w:r>
         <w:rPr>
           <w:rFonts w:ascii="Consolas" w:hAnsi="Consolas"/>
           <w:color w:val="24292E"/>
           <w:bdr w:val="none" w:sz="0" w:space="0" w:color="auto" w:frame="1"/>
         </w:rPr>
-        <w:t>tensorboard</w:t>
-      </w:r>
-      <w:proofErr w:type="spellEnd"/>
-      <w:proofErr w:type="gramEnd"/>
-      <w:r>
-        <w:rPr>
-          <w:rFonts w:ascii="Consolas" w:hAnsi="Consolas"/>
-          <w:color w:val="24292E"/>
-          <w:bdr w:val="none" w:sz="0" w:space="0" w:color="auto" w:frame="1"/>
-        </w:rPr>
-        <w:t xml:space="preserve"> --</w:t>
-      </w:r>
-      <w:proofErr w:type="spellStart"/>
-      <w:r>
-        <w:rPr>
-          <w:rFonts w:ascii="Consolas" w:hAnsi="Consolas"/>
-          <w:color w:val="24292E"/>
-          <w:bdr w:val="none" w:sz="0" w:space="0" w:color="auto" w:frame="1"/>
-        </w:rPr>
-        <w:t>logdir</w:t>
-      </w:r>
-      <w:proofErr w:type="spellEnd"/>
-      <w:r>
-        <w:rPr>
-          <w:rFonts w:ascii="Consolas" w:hAnsi="Consolas"/>
-          <w:color w:val="24292E"/>
-          <w:bdr w:val="none" w:sz="0" w:space="0" w:color="auto" w:frame="1"/>
-        </w:rPr>
-        <w:t xml:space="preserve"> name1:/path/to/logs/1,name2:/path/to/logs/2</w:t>
-      </w:r>
-    </w:p>
-    <w:p>
-      <w:pPr>
-        <w:ind w:firstLine="480"/>
-        <w:rPr>
-          <w:rFonts w:hint="eastAsia"/>
-        </w:rPr>
-      </w:pPr>
-      <w:bookmarkStart w:id="0" w:name="_GoBack"/>
-      <w:bookmarkEnd w:id="0"/>
+        <w:t>tensorboard --logdir name1:/path/to/logs/1,name2:/path/to/logs/2</w:t>
+      </w:r>
+    </w:p>
+    <w:p>
+      <w:pPr>
+        <w:ind w:firstLine="480"/>
+      </w:pPr>
     </w:p>
     <w:sectPr>
       <w:headerReference w:type="even" r:id="rId9"/>

</xml_diff>